<commit_message>
Chess game is officially done.
</commit_message>
<xml_diff>
--- a/CGRA151/project/Plan.docx
+++ b/CGRA151/project/Plan.docx
@@ -6,37 +6,20 @@
       <w:pPr>
         <w:pStyle w:val="646"/>
         <w:rPr>
-          <w:rFonts w:ascii="DejaVu Serif" w:hAnsi="DejaVu Serif" w:cs="DejaVu Serif" w:eastAsia="DejaVu Serif"/>
-          <w:color w:val="1E4F79"/>
+          <w:rFonts w:ascii="DejaVu Serif" w:hAnsi="DejaVu Serif" w:eastAsia="DejaVu Serif" w:cs="DejaVu Serif"/>
+          <w:color w:val="1e4f79"/>
           <w:sz w:val="32"/>
           <w:highlight w:val="none"/>
         </w:rPr>
       </w:pPr>
       <w:r>
         <w:rPr>
-          <w:rFonts w:ascii="DejaVu Serif" w:hAnsi="DejaVu Serif" w:cs="DejaVu Serif" w:eastAsia="DejaVu Serif"/>
-          <w:color w:val="1E4F79" w:themeColor="accent1" w:themeShade="80"/>
+          <w:rFonts w:ascii="DejaVu Serif" w:hAnsi="DejaVu Serif" w:eastAsia="DejaVu Serif" w:cs="DejaVu Serif"/>
+          <w:color w:val="1e4f79" w:themeColor="accent1" w:themeShade="80"/>
           <w:sz w:val="28"/>
           <w:highlight w:val="none"/>
         </w:rPr>
-        <w:t xml:space="preserve">CGRA151 Project </w:t>
-      </w:r>
-      <w:r>
-        <w:rPr>
-          <w:rFonts w:ascii="DejaVu Serif" w:hAnsi="DejaVu Serif" w:cs="DejaVu Serif" w:eastAsia="DejaVu Serif"/>
-          <w:color w:val="1E4F79" w:themeColor="accent1" w:themeShade="80"/>
-          <w:sz w:val="28"/>
-          <w:highlight w:val="none"/>
-        </w:rPr>
-        <w:t xml:space="preserve">Plan</w:t>
-      </w:r>
-      <w:r>
-        <w:rPr>
-          <w:rFonts w:ascii="DejaVu Serif" w:hAnsi="DejaVu Serif" w:cs="DejaVu Serif" w:eastAsia="DejaVu Serif"/>
-          <w:color w:val="1E4F79" w:themeColor="accent1" w:themeShade="80"/>
-          <w:sz w:val="32"/>
-          <w:highlight w:val="none"/>
-        </w:rPr>
+        <w:t xml:space="preserve">CGRA151 Project Report</w:t>
       </w:r>
       <w:r/>
     </w:p>
@@ -44,16 +27,16 @@
       <w:pPr>
         <w:spacing w:after="57" w:afterAutospacing="0" w:line="240" w:lineRule="auto"/>
         <w:rPr>
-          <w:rFonts w:ascii="DejaVu Serif" w:hAnsi="DejaVu Serif" w:cs="DejaVu Serif" w:eastAsia="DejaVu Serif"/>
-          <w:color w:val="1E4F79"/>
+          <w:rFonts w:ascii="DejaVu Serif" w:hAnsi="DejaVu Serif" w:eastAsia="DejaVu Serif" w:cs="DejaVu Serif"/>
+          <w:color w:val="1e4f79"/>
           <w:sz w:val="20"/>
           <w:highlight w:val="none"/>
         </w:rPr>
       </w:pPr>
       <w:r>
         <w:rPr>
-          <w:rFonts w:ascii="DejaVu Serif" w:hAnsi="DejaVu Serif" w:cs="DejaVu Serif" w:eastAsia="DejaVu Serif"/>
-          <w:color w:val="1E4F79" w:themeColor="accent1" w:themeShade="80"/>
+          <w:rFonts w:ascii="DejaVu Serif" w:hAnsi="DejaVu Serif" w:eastAsia="DejaVu Serif" w:cs="DejaVu Serif"/>
+          <w:color w:val="1e4f79" w:themeColor="accent1" w:themeShade="80"/>
           <w:sz w:val="20"/>
           <w:highlight w:val="none"/>
         </w:rPr>
@@ -61,8 +44,8 @@
       </w:r>
       <w:r>
         <w:rPr>
-          <w:rFonts w:ascii="DejaVu Serif" w:hAnsi="DejaVu Serif" w:cs="DejaVu Serif" w:eastAsia="DejaVu Serif"/>
-          <w:color w:val="1E4F79" w:themeColor="accent1" w:themeShade="80"/>
+          <w:rFonts w:ascii="DejaVu Serif" w:hAnsi="DejaVu Serif" w:eastAsia="DejaVu Serif" w:cs="DejaVu Serif"/>
+          <w:color w:val="1e4f79" w:themeColor="accent1" w:themeShade="80"/>
           <w:sz w:val="20"/>
           <w:highlight w:val="none"/>
         </w:rPr>
@@ -73,16 +56,16 @@
       <w:pPr>
         <w:spacing w:after="57" w:afterAutospacing="0" w:line="240" w:lineRule="auto"/>
         <w:rPr>
-          <w:rFonts w:ascii="DejaVu Serif" w:hAnsi="DejaVu Serif" w:cs="DejaVu Serif" w:eastAsia="DejaVu Serif"/>
-          <w:color w:val="1E4F79"/>
+          <w:rFonts w:ascii="DejaVu Serif" w:hAnsi="DejaVu Serif" w:eastAsia="DejaVu Serif" w:cs="DejaVu Serif"/>
+          <w:color w:val="1e4f79"/>
           <w:sz w:val="20"/>
           <w:highlight w:val="none"/>
         </w:rPr>
       </w:pPr>
       <w:r>
         <w:rPr>
-          <w:rFonts w:ascii="DejaVu Serif" w:hAnsi="DejaVu Serif" w:cs="DejaVu Serif" w:eastAsia="DejaVu Serif"/>
-          <w:color w:val="1E4F79" w:themeColor="accent1" w:themeShade="80"/>
+          <w:rFonts w:ascii="DejaVu Serif" w:hAnsi="DejaVu Serif" w:eastAsia="DejaVu Serif" w:cs="DejaVu Serif"/>
+          <w:color w:val="1e4f79" w:themeColor="accent1" w:themeShade="80"/>
           <w:sz w:val="20"/>
           <w:highlight w:val="none"/>
         </w:rPr>
@@ -90,8 +73,8 @@
       </w:r>
       <w:r>
         <w:rPr>
-          <w:rFonts w:ascii="DejaVu Serif" w:hAnsi="DejaVu Serif" w:cs="DejaVu Serif" w:eastAsia="DejaVu Serif"/>
-          <w:color w:val="1E4F79" w:themeColor="accent1" w:themeShade="80"/>
+          <w:rFonts w:ascii="DejaVu Serif" w:hAnsi="DejaVu Serif" w:eastAsia="DejaVu Serif" w:cs="DejaVu Serif"/>
+          <w:color w:val="1e4f79" w:themeColor="accent1" w:themeShade="80"/>
           <w:sz w:val="20"/>
           <w:highlight w:val="none"/>
         </w:rPr>
@@ -102,16 +85,16 @@
       <w:pPr>
         <w:spacing w:line="240" w:lineRule="auto"/>
         <w:rPr>
-          <w:rFonts w:ascii="DejaVu Serif" w:hAnsi="DejaVu Serif" w:cs="DejaVu Serif" w:eastAsia="DejaVu Serif"/>
-          <w:color w:val="1E4F79"/>
+          <w:rFonts w:ascii="DejaVu Serif" w:hAnsi="DejaVu Serif" w:eastAsia="DejaVu Serif" w:cs="DejaVu Serif"/>
+          <w:color w:val="1e4f79"/>
           <w:sz w:val="20"/>
           <w:highlight w:val="none"/>
         </w:rPr>
       </w:pPr>
       <w:r>
         <w:rPr>
-          <w:rFonts w:ascii="DejaVu Serif" w:hAnsi="DejaVu Serif" w:cs="DejaVu Serif" w:eastAsia="DejaVu Serif"/>
-          <w:color w:val="1E4F79" w:themeColor="accent1" w:themeShade="80"/>
+          <w:rFonts w:ascii="DejaVu Serif" w:hAnsi="DejaVu Serif" w:eastAsia="DejaVu Serif" w:cs="DejaVu Serif"/>
+          <w:color w:val="1e4f79" w:themeColor="accent1" w:themeShade="80"/>
           <w:sz w:val="20"/>
           <w:highlight w:val="none"/>
         </w:rPr>
@@ -119,8 +102,8 @@
       </w:r>
       <w:r>
         <w:rPr>
-          <w:rFonts w:ascii="DejaVu Serif" w:hAnsi="DejaVu Serif" w:cs="DejaVu Serif" w:eastAsia="DejaVu Serif"/>
-          <w:color w:val="1E4F79" w:themeColor="accent1" w:themeShade="80"/>
+          <w:rFonts w:ascii="DejaVu Serif" w:hAnsi="DejaVu Serif" w:eastAsia="DejaVu Serif" w:cs="DejaVu Serif"/>
+          <w:color w:val="1e4f79" w:themeColor="accent1" w:themeShade="80"/>
           <w:sz w:val="20"/>
           <w:highlight w:val="none"/>
         </w:rPr>
@@ -132,15 +115,15 @@
         <w:pStyle w:val="644"/>
         <w:spacing w:before="397" w:beforeAutospacing="0"/>
         <w:rPr>
-          <w:rFonts w:ascii="DejaVu Serif" w:hAnsi="DejaVu Serif" w:cs="DejaVu Serif" w:eastAsia="DejaVu Serif"/>
-          <w:color w:val="1E4F79"/>
+          <w:rFonts w:ascii="DejaVu Serif" w:hAnsi="DejaVu Serif" w:eastAsia="DejaVu Serif" w:cs="DejaVu Serif"/>
+          <w:color w:val="1e4f79"/>
           <w:highlight w:val="none"/>
         </w:rPr>
       </w:pPr>
       <w:r>
         <w:rPr>
-          <w:rFonts w:ascii="DejaVu Serif" w:hAnsi="DejaVu Serif" w:cs="DejaVu Serif" w:eastAsia="DejaVu Serif"/>
-          <w:color w:val="1E4F79" w:themeColor="accent1" w:themeShade="80"/>
+          <w:rFonts w:ascii="DejaVu Serif" w:hAnsi="DejaVu Serif" w:eastAsia="DejaVu Serif" w:cs="DejaVu Serif"/>
+          <w:color w:val="1e4f79" w:themeColor="accent1" w:themeShade="80"/>
           <w:sz w:val="28"/>
           <w:highlight w:val="none"/>
         </w:rPr>
@@ -148,8 +131,8 @@
       </w:r>
       <w:r>
         <w:rPr>
-          <w:rFonts w:ascii="DejaVu Serif" w:hAnsi="DejaVu Serif" w:cs="DejaVu Serif" w:eastAsia="DejaVu Serif"/>
-          <w:color w:val="1E4F79" w:themeColor="accent1" w:themeShade="80"/>
+          <w:rFonts w:ascii="DejaVu Serif" w:hAnsi="DejaVu Serif" w:eastAsia="DejaVu Serif" w:cs="DejaVu Serif"/>
+          <w:color w:val="1e4f79" w:themeColor="accent1" w:themeShade="80"/>
           <w:highlight w:val="none"/>
         </w:rPr>
       </w:r>
@@ -160,23 +143,23 @@
         <w:pStyle w:val="646"/>
         <w:spacing w:before="57" w:beforeAutospacing="0" w:after="170" w:afterAutospacing="0"/>
         <w:rPr>
-          <w:rFonts w:ascii="DejaVu Serif" w:hAnsi="DejaVu Serif" w:cs="DejaVu Serif" w:eastAsia="DejaVu Serif"/>
-          <w:color w:val="1E4F79"/>
+          <w:rFonts w:ascii="DejaVu Serif" w:hAnsi="DejaVu Serif" w:eastAsia="DejaVu Serif" w:cs="DejaVu Serif"/>
+          <w:color w:val="1e4f79"/>
           <w:sz w:val="20"/>
         </w:rPr>
       </w:pPr>
       <w:r>
         <w:rPr>
-          <w:rFonts w:ascii="DejaVu Serif" w:hAnsi="DejaVu Serif" w:cs="DejaVu Serif" w:eastAsia="DejaVu Serif"/>
-          <w:color w:val="1E4F79" w:themeColor="accent1" w:themeShade="80"/>
+          <w:rFonts w:ascii="DejaVu Serif" w:hAnsi="DejaVu Serif" w:eastAsia="DejaVu Serif" w:cs="DejaVu Serif"/>
+          <w:color w:val="1e4f79" w:themeColor="accent1" w:themeShade="80"/>
           <w:sz w:val="20"/>
         </w:rPr>
         <w:t xml:space="preserve">Game concept</w:t>
       </w:r>
       <w:r>
         <w:rPr>
-          <w:rFonts w:ascii="DejaVu Serif" w:hAnsi="DejaVu Serif" w:cs="DejaVu Serif" w:eastAsia="DejaVu Serif"/>
-          <w:color w:val="1E4F79" w:themeColor="accent1" w:themeShade="80"/>
+          <w:rFonts w:ascii="DejaVu Serif" w:hAnsi="DejaVu Serif" w:eastAsia="DejaVu Serif" w:cs="DejaVu Serif"/>
+          <w:color w:val="1e4f79" w:themeColor="accent1" w:themeShade="80"/>
           <w:sz w:val="20"/>
           <w:highlight w:val="none"/>
         </w:rPr>
@@ -187,28 +170,28 @@
       <w:pPr>
         <w:spacing w:after="170" w:afterAutospacing="0"/>
         <w:rPr>
-          <w:rFonts w:ascii="DejaVu Serif" w:hAnsi="DejaVu Serif" w:cs="DejaVu Serif" w:eastAsia="DejaVu Serif"/>
+          <w:rFonts w:ascii="DejaVu Serif" w:hAnsi="DejaVu Serif" w:eastAsia="DejaVu Serif" w:cs="DejaVu Serif"/>
           <w:sz w:val="20"/>
           <w:highlight w:val="none"/>
         </w:rPr>
       </w:pPr>
       <w:r>
         <w:rPr>
-          <w:rFonts w:ascii="DejaVu Serif" w:hAnsi="DejaVu Serif" w:cs="DejaVu Serif" w:eastAsia="DejaVu Serif"/>
+          <w:rFonts w:ascii="DejaVu Serif" w:hAnsi="DejaVu Serif" w:eastAsia="DejaVu Serif" w:cs="DejaVu Serif"/>
           <w:sz w:val="20"/>
         </w:rPr>
         <w:t xml:space="preserve">A pixel-art chess game where the p</w:t>
       </w:r>
       <w:r>
         <w:rPr>
-          <w:rFonts w:ascii="DejaVu Serif" w:hAnsi="DejaVu Serif" w:cs="DejaVu Serif" w:eastAsia="DejaVu Serif"/>
+          <w:rFonts w:ascii="DejaVu Serif" w:hAnsi="DejaVu Serif" w:eastAsia="DejaVu Serif" w:cs="DejaVu Serif"/>
           <w:sz w:val="20"/>
         </w:rPr>
         <w:t xml:space="preserve">layer is playing against either the computer or another player. The game will follow the standard rules of chess and will be made out of pixel-art. It will also have a menu at the beginning that allows the player to enable/disable a timer and select their </w:t>
       </w:r>
       <w:r>
         <w:rPr>
-          <w:rFonts w:ascii="DejaVu Serif" w:hAnsi="DejaVu Serif" w:cs="DejaVu Serif" w:eastAsia="DejaVu Serif"/>
+          <w:rFonts w:ascii="DejaVu Serif" w:hAnsi="DejaVu Serif" w:eastAsia="DejaVu Serif" w:cs="DejaVu Serif"/>
           <w:sz w:val="20"/>
           <w:lang w:val="en-NZ"/>
         </w:rPr>
@@ -216,7 +199,7 @@
       </w:r>
       <w:r>
         <w:rPr>
-          <w:rFonts w:ascii="DejaVu Serif" w:hAnsi="DejaVu Serif" w:cs="DejaVu Serif" w:eastAsia="DejaVu Serif"/>
+          <w:rFonts w:ascii="DejaVu Serif" w:hAnsi="DejaVu Serif" w:eastAsia="DejaVu Serif" w:cs="DejaVu Serif"/>
           <w:sz w:val="20"/>
         </w:rPr>
         <w:t xml:space="preserve">.</w:t>
@@ -230,28 +213,23 @@
     </w:p>
     <w:p>
       <w:pPr>
-        <w:pStyle w:val="646"/>
-        <w:spacing w:before="57" w:beforeAutospacing="0" w:after="170" w:afterAutospacing="0"/>
+        <w:pStyle w:val="644"/>
+        <w:spacing w:before="397" w:beforeAutospacing="0"/>
         <w:rPr>
-          <w:rFonts w:ascii="DejaVu Serif" w:hAnsi="DejaVu Serif" w:cs="DejaVu Serif" w:eastAsia="DejaVu Serif"/>
-          <w:color w:val="1E4F79"/>
-          <w:sz w:val="20"/>
+          <w:rFonts w:ascii="DejaVu Serif" w:hAnsi="DejaVu Serif" w:eastAsia="DejaVu Serif" w:cs="DejaVu Serif"/>
+          <w:color w:val="1e4f79"/>
+          <w:sz w:val="28"/>
+          <w:highlight w:val="none"/>
         </w:rPr>
       </w:pPr>
       <w:r>
         <w:rPr>
-          <w:rFonts w:ascii="DejaVu Serif" w:hAnsi="DejaVu Serif" w:cs="DejaVu Serif" w:eastAsia="DejaVu Serif"/>
-          <w:color w:val="1E4F79" w:themeColor="accent1" w:themeShade="80"/>
-          <w:sz w:val="20"/>
+          <w:rFonts w:ascii="DejaVu Serif" w:hAnsi="DejaVu Serif" w:eastAsia="DejaVu Serif" w:cs="DejaVu Serif"/>
+          <w:color w:val="1e4f79" w:themeColor="accent1" w:themeShade="80"/>
+          <w:sz w:val="28"/>
+          <w:highlight w:val="none"/>
         </w:rPr>
-        <w:t xml:space="preserve">Gameplay</w:t>
-      </w:r>
-      <w:r>
-        <w:rPr>
-          <w:rFonts w:ascii="DejaVu Serif" w:hAnsi="DejaVu Serif" w:cs="DejaVu Serif" w:eastAsia="DejaVu Serif"/>
-          <w:color w:val="1E4F79" w:themeColor="accent1" w:themeShade="80"/>
-          <w:sz w:val="20"/>
-        </w:rPr>
+        <w:t xml:space="preserve">Achievement</w:t>
       </w:r>
       <w:r/>
     </w:p>
@@ -259,248 +237,123 @@
       <w:pPr>
         <w:spacing w:after="170" w:afterAutospacing="0"/>
         <w:rPr>
-          <w:rFonts w:ascii="DejaVu Serif" w:hAnsi="DejaVu Serif" w:cs="DejaVu Serif" w:eastAsia="DejaVu Serif"/>
-          <w:sz w:val="20"/>
+          <w:rFonts w:ascii="DejaVu Serif" w:hAnsi="DejaVu Serif" w:eastAsia="DejaVu Serif" w:cs="DejaVu Serif"/>
+          <w:szCs w:val="20"/>
+          <w:highlight w:val="none"/>
         </w:rPr>
       </w:pPr>
       <w:r>
         <w:rPr>
-          <w:rFonts w:ascii="DejaVu Serif" w:hAnsi="DejaVu Serif" w:cs="DejaVu Serif" w:eastAsia="DejaVu Serif"/>
+          <w:rFonts w:ascii="DejaVu Serif" w:hAnsi="DejaVu Serif" w:eastAsia="DejaVu Serif" w:cs="DejaVu Serif"/>
           <w:sz w:val="20"/>
         </w:rPr>
-        <w:t xml:space="preserve">The game will, as said previously, follow the standard rules of chess. The player will control the game through the mouse. Clicking on a chess piece will give you an overlay of the board showing your possible</w:t>
+        <w:t xml:space="preserve">I was able to achieve a semi-polished pixel art chess game that implements an optional timer for players and the ability to rotate the board in play. Unfortunately I was unable to even start on the AI due to time constraints and there were some minor features in chess I could not implement like en passant, castling, and check/checkmate. Check and checkmate can however still be observed by players while playing, there is just no lock that forces it in the game.</w:t>
       </w:r>
       <w:r>
         <w:rPr>
-          <w:rFonts w:ascii="DejaVu Serif" w:hAnsi="DejaVu Serif" w:cs="DejaVu Serif" w:eastAsia="DejaVu Serif"/>
+          <w:rFonts w:ascii="DejaVu Serif" w:hAnsi="DejaVu Serif" w:eastAsia="DejaVu Serif" w:cs="DejaVu Serif"/>
           <w:sz w:val="20"/>
-        </w:rPr>
-        <w:t xml:space="preserve"> move locations. Clicking one of these locations will move the piece to that location then the computer will take its turn. Repeat until forfeit or checkmate. The player will be able to enable a chess timer that will allow them to test themselves on speed.</w:t>
-      </w:r>
-      <w:r>
-        <w:rPr>
-          <w:rFonts w:ascii="DejaVu Serif" w:hAnsi="DejaVu Serif" w:cs="DejaVu Serif" w:eastAsia="DejaVu Serif"/>
-          <w:sz w:val="20"/>
+          <w:szCs w:val="20"/>
+          <w:highlight w:val="none"/>
         </w:rPr>
       </w:r>
-      <w:r/>
-    </w:p>
-    <w:p>
-      <w:pPr>
-        <w:pStyle w:val="646"/>
-        <w:spacing w:before="57" w:beforeAutospacing="0" w:after="170" w:afterAutospacing="0"/>
-        <w:rPr>
-          <w:rFonts w:ascii="DejaVu Serif" w:hAnsi="DejaVu Serif" w:cs="DejaVu Serif" w:eastAsia="DejaVu Serif"/>
-          <w:sz w:val="20"/>
-        </w:rPr>
-      </w:pPr>
-      <w:r>
-        <w:rPr>
-          <w:rFonts w:ascii="DejaVu Serif" w:hAnsi="DejaVu Serif" w:cs="DejaVu Serif" w:eastAsia="DejaVu Serif"/>
-          <w:sz w:val="20"/>
-        </w:rPr>
-      </w:r>
-      <w:r>
-        <w:rPr>
-          <w:rFonts w:ascii="DejaVu Serif" w:hAnsi="DejaVu Serif" w:cs="DejaVu Serif" w:eastAsia="DejaVu Serif"/>
-          <w:color w:val="1E4F79" w:themeColor="accent1" w:themeShade="80"/>
-          <w:sz w:val="20"/>
-          <w:highlight w:val="none"/>
-        </w:rPr>
-        <w:t xml:space="preserve">Visual Design</w:t>
-      </w:r>
-      <w:r>
-        <w:rPr>
-          <w:sz w:val="20"/>
-        </w:rPr>
-      </w:r>
-      <w:r/>
-    </w:p>
-    <w:p>
-      <w:pPr>
-        <w:spacing w:after="170" w:afterAutospacing="0"/>
-        <w:rPr>
-          <w:rFonts w:ascii="DejaVu Serif" w:hAnsi="DejaVu Serif" w:cs="DejaVu Serif" w:eastAsia="DejaVu Serif"/>
-          <w:sz w:val="20"/>
-        </w:rPr>
-      </w:pPr>
-      <w:r>
-        <w:rPr>
-          <w:rFonts w:ascii="DejaVu Serif" w:hAnsi="DejaVu Serif" w:cs="DejaVu Serif" w:eastAsia="DejaVu Serif"/>
-          <w:sz w:val="20"/>
-        </w:rPr>
-        <w:t xml:space="preserve">The game will be made out of simple pixel-art. </w:t>
-      </w:r>
-      <w:r>
-        <w:rPr>
-          <w:rFonts w:ascii="DejaVu Serif" w:hAnsi="DejaVu Serif" w:cs="DejaVu Serif" w:eastAsia="DejaVu Serif"/>
-          <w:sz w:val="20"/>
-          <w:lang w:val="en-NZ"/>
-        </w:rPr>
-        <w:t xml:space="preserve">Colours </w:t>
-      </w:r>
-      <w:r>
-        <w:rPr>
-          <w:rFonts w:ascii="DejaVu Serif" w:hAnsi="DejaVu Serif" w:cs="DejaVu Serif" w:eastAsia="DejaVu Serif"/>
-          <w:sz w:val="20"/>
-        </w:rPr>
-        <w:t xml:space="preserve">will be that of a wooden chess board with the normal white and black pieces. Visual interactions would ideally be shown entirely through subtle prompts, but there will be menus (with a pixel-art style) and tool tips for smaller, less obvious things.</w:t>
-      </w:r>
-      <w:r>
-        <w:rPr>
-          <w:rFonts w:ascii="DejaVu Serif" w:hAnsi="DejaVu Serif" w:cs="DejaVu Serif" w:eastAsia="DejaVu Serif"/>
-          <w:sz w:val="20"/>
-        </w:rPr>
-      </w:r>
-      <w:r/>
     </w:p>
     <w:p>
       <w:pPr>
         <w:pStyle w:val="644"/>
         <w:spacing w:before="397" w:beforeAutospacing="0"/>
         <w:rPr>
-          <w:rFonts w:ascii="DejaVu Serif" w:hAnsi="DejaVu Serif" w:cs="DejaVu Serif" w:eastAsia="DejaVu Serif"/>
-          <w:color w:val="1E4F79"/>
-          <w:sz w:val="28"/>
+          <w:rFonts w:ascii="DejaVu Serif" w:hAnsi="DejaVu Serif" w:eastAsia="DejaVu Serif" w:cs="DejaVu Serif"/>
+          <w:color w:val="1e4f79"/>
+          <w:szCs w:val="28"/>
           <w:highlight w:val="none"/>
         </w:rPr>
       </w:pPr>
       <w:r>
         <w:rPr>
-          <w:rFonts w:ascii="DejaVu Serif" w:hAnsi="DejaVu Serif" w:cs="DejaVu Serif" w:eastAsia="DejaVu Serif"/>
-          <w:color w:val="1E4F79" w:themeColor="accent1" w:themeShade="80"/>
+          <w:rFonts w:ascii="DejaVu Serif" w:hAnsi="DejaVu Serif" w:eastAsia="DejaVu Serif" w:cs="DejaVu Serif"/>
+          <w:color w:val="1e4f79" w:themeColor="accent1" w:themeShade="80"/>
           <w:sz w:val="28"/>
           <w:highlight w:val="none"/>
         </w:rPr>
-        <w:t xml:space="preserve">Timel</w:t>
+        <w:t xml:space="preserve">Technical Challenges</w:t>
       </w:r>
       <w:r>
         <w:rPr>
-          <w:rStyle w:val="647"/>
-          <w:rFonts w:ascii="DejaVu Serif" w:hAnsi="DejaVu Serif" w:cs="DejaVu Serif" w:eastAsia="DejaVu Serif"/>
-          <w:color w:val="1E4F79" w:themeColor="accent1" w:themeShade="80"/>
+          <w:rFonts w:ascii="DejaVu Serif" w:hAnsi="DejaVu Serif" w:eastAsia="DejaVu Serif" w:cs="DejaVu Serif"/>
+          <w:color w:val="1e4f79"/>
           <w:sz w:val="28"/>
-        </w:rPr>
-        <w:t xml:space="preserve">i</w:t>
-      </w:r>
-      <w:r>
-        <w:rPr>
-          <w:rFonts w:ascii="DejaVu Serif" w:hAnsi="DejaVu Serif" w:cs="DejaVu Serif" w:eastAsia="DejaVu Serif"/>
-          <w:color w:val="1E4F79" w:themeColor="accent1" w:themeShade="80"/>
-          <w:sz w:val="28"/>
-          <w:highlight w:val="none"/>
-        </w:rPr>
-        <w:t xml:space="preserve">ne</w:t>
-      </w:r>
-      <w:r>
-        <w:rPr>
-          <w:rFonts w:ascii="DejaVu Serif" w:hAnsi="DejaVu Serif" w:cs="DejaVu Serif" w:eastAsia="DejaVu Serif"/>
-          <w:color w:val="1E4F79" w:themeColor="accent1" w:themeShade="80"/>
-          <w:sz w:val="28"/>
+          <w:szCs w:val="28"/>
           <w:highlight w:val="none"/>
         </w:rPr>
       </w:r>
-      <w:r/>
-    </w:p>
-    <w:p>
-      <w:pPr>
-        <w:pStyle w:val="646"/>
-        <w:spacing w:before="57" w:beforeAutospacing="0" w:after="170" w:afterAutospacing="0"/>
-        <w:rPr>
-          <w:rFonts w:ascii="DejaVu Serif" w:hAnsi="DejaVu Serif" w:cs="DejaVu Serif" w:eastAsia="DejaVu Serif"/>
-          <w:sz w:val="20"/>
-        </w:rPr>
-      </w:pPr>
-      <w:r>
-        <w:rPr>
-          <w:rFonts w:ascii="DejaVu Serif" w:hAnsi="DejaVu Serif" w:cs="DejaVu Serif" w:eastAsia="DejaVu Serif"/>
-          <w:sz w:val="20"/>
-        </w:rPr>
-      </w:r>
-      <w:r>
-        <w:rPr>
-          <w:rFonts w:ascii="DejaVu Serif" w:hAnsi="DejaVu Serif" w:cs="DejaVu Serif" w:eastAsia="DejaVu Serif"/>
-          <w:color w:val="1E4F79" w:themeColor="accent1" w:themeShade="80"/>
-          <w:sz w:val="20"/>
-          <w:highlight w:val="none"/>
-        </w:rPr>
-        <w:t xml:space="preserve">Core Working Program</w:t>
-      </w:r>
-      <w:r>
-        <w:rPr>
-          <w:rFonts w:ascii="DejaVu Serif" w:hAnsi="DejaVu Serif" w:cs="DejaVu Serif" w:eastAsia="DejaVu Serif"/>
-          <w:sz w:val="20"/>
-        </w:rPr>
-      </w:r>
-      <w:r/>
     </w:p>
     <w:p>
       <w:pPr>
         <w:spacing w:after="170" w:afterAutospacing="0"/>
         <w:rPr>
-          <w:rFonts w:ascii="DejaVu Serif" w:hAnsi="DejaVu Serif" w:cs="DejaVu Serif" w:eastAsia="DejaVu Serif"/>
+          <w:rFonts w:ascii="DejaVu Serif" w:hAnsi="DejaVu Serif" w:eastAsia="DejaVu Serif" w:cs="DejaVu Serif"/>
           <w:sz w:val="20"/>
+          <w:szCs w:val="20"/>
           <w:highlight w:val="none"/>
         </w:rPr>
       </w:pPr>
       <w:r>
         <w:rPr>
-          <w:rFonts w:ascii="DejaVu Serif" w:hAnsi="DejaVu Serif" w:cs="DejaVu Serif" w:eastAsia="DejaVu Serif"/>
+          <w:rFonts w:ascii="DejaVu Serif" w:hAnsi="DejaVu Serif" w:eastAsia="DejaVu Serif" w:cs="DejaVu Serif"/>
           <w:sz w:val="20"/>
           <w:highlight w:val="none"/>
         </w:rPr>
-        <w:t xml:space="preserve">The core program will consist of </w:t>
+        <w:t xml:space="preserve">The two largest challenges faced were movement checking and implementation of optional features like board rotation and timer. </w:t>
       </w:r>
       <w:r>
         <w:rPr>
-          <w:rFonts w:ascii="DejaVu Serif" w:hAnsi="DejaVu Serif" w:cs="DejaVu Serif" w:eastAsia="DejaVu Serif"/>
+          <w:rFonts w:ascii="DejaVu Serif" w:hAnsi="DejaVu Serif" w:eastAsia="DejaVu Serif" w:cs="DejaVu Serif"/>
           <w:sz w:val="20"/>
-          <w:highlight w:val="none"/>
-        </w:rPr>
-        <w:t xml:space="preserve">the menus, the movement of the pieces, and the multiplayer mode. Graphics will be shown by simple shapes for now as I’ll still be working through all the pixel art. There may be some initial pieces of art add at this stage. At this stage, the game will be </w:t>
-      </w:r>
-      <w:r>
-        <w:rPr>
-          <w:rFonts w:ascii="DejaVu Serif" w:hAnsi="DejaVu Serif" w:cs="DejaVu Serif" w:eastAsia="DejaVu Serif"/>
-          <w:sz w:val="20"/>
-          <w:highlight w:val="none"/>
-        </w:rPr>
-        <w:t xml:space="preserve">playable with minor glitches. Each chess piece will implement it’s own “move checks” that will determine where they can move and at this point these should almost all be implemented with the exception of the queen and knight (as these will be more tricky).</w:t>
-      </w:r>
-      <w:r>
-        <w:rPr>
-          <w:rFonts w:ascii="DejaVu Serif" w:hAnsi="DejaVu Serif" w:cs="DejaVu Serif" w:eastAsia="DejaVu Serif"/>
-          <w:sz w:val="20"/>
+          <w:szCs w:val="20"/>
           <w:highlight w:val="none"/>
         </w:rPr>
       </w:r>
-      <w:r/>
     </w:p>
     <w:p>
       <w:pPr>
-        <w:pStyle w:val="646"/>
-        <w:spacing w:before="57" w:beforeAutospacing="0" w:after="170" w:afterAutospacing="0"/>
+        <w:spacing w:after="170" w:afterAutospacing="0"/>
         <w:rPr>
-          <w:rFonts w:ascii="DejaVu Serif" w:hAnsi="DejaVu Serif" w:cs="DejaVu Serif" w:eastAsia="DejaVu Serif"/>
-          <w:color w:val="1E4F79"/>
+          <w:rFonts w:ascii="DejaVu Serif" w:hAnsi="DejaVu Serif" w:eastAsia="DejaVu Serif" w:cs="DejaVu Serif"/>
           <w:sz w:val="20"/>
+          <w:szCs w:val="20"/>
           <w:highlight w:val="none"/>
         </w:rPr>
       </w:pPr>
       <w:r>
         <w:rPr>
-          <w:rFonts w:ascii="DejaVu Serif" w:hAnsi="DejaVu Serif" w:cs="DejaVu Serif" w:eastAsia="DejaVu Serif"/>
-          <w:color w:val="1E4F79" w:themeColor="accent1" w:themeShade="80"/>
+          <w:rFonts w:ascii="DejaVu Serif" w:hAnsi="DejaVu Serif" w:eastAsia="DejaVu Serif" w:cs="DejaVu Serif"/>
           <w:sz w:val="20"/>
           <w:highlight w:val="none"/>
         </w:rPr>
-        <w:t xml:space="preserve">Reasonable Submission</w:t>
+        <w:t xml:space="preserve">I was able to overcome movement checking by making use of the state pattern by making each Chess piece type be a state of chess piece and then having a recursive </w:t>
       </w:r>
       <w:r>
         <w:rPr>
-          <w:rFonts w:ascii="DejaVu Serif" w:hAnsi="DejaVu Serif" w:cs="DejaVu Serif" w:eastAsia="DejaVu Serif"/>
-          <w:color w:val="1E4F79" w:themeColor="accent1" w:themeShade="80"/>
+          <w:rFonts w:ascii="FiraCode Nerd Font Mono" w:hAnsi="FiraCode Nerd Font Mono" w:eastAsia="DejaVu Serif" w:cs="FiraCode Nerd Font Mono"/>
           <w:sz w:val="20"/>
+          <w:highlight w:val="none"/>
+        </w:rPr>
+        <w:t xml:space="preserve">getPossibleMoves()</w:t>
+      </w:r>
+      <w:r>
+        <w:rPr>
+          <w:rFonts w:ascii="DejaVu Serif" w:hAnsi="DejaVu Serif" w:eastAsia="DejaVu Serif" w:cs="DejaVu Serif"/>
+          <w:sz w:val="20"/>
+          <w:highlight w:val="none"/>
+        </w:rPr>
+        <w:t xml:space="preserve"> method that is called via dynamic dispatch on that piece when selected.</w:t>
+      </w:r>
+      <w:r>
+        <w:rPr>
+          <w:rFonts w:ascii="DejaVu Serif" w:hAnsi="DejaVu Serif" w:eastAsia="DejaVu Serif" w:cs="DejaVu Serif"/>
+          <w:sz w:val="20"/>
+          <w:szCs w:val="20"/>
           <w:highlight w:val="none"/>
         </w:rPr>
       </w:r>
@@ -510,1063 +363,101 @@
       <w:pPr>
         <w:spacing w:after="170" w:afterAutospacing="0"/>
         <w:rPr>
-          <w:rFonts w:ascii="DejaVu Serif" w:hAnsi="DejaVu Serif" w:cs="DejaVu Serif" w:eastAsia="DejaVu Serif"/>
+          <w:rFonts w:ascii="DejaVu Serif" w:hAnsi="DejaVu Serif" w:eastAsia="DejaVu Serif" w:cs="DejaVu Serif"/>
           <w:sz w:val="20"/>
+          <w:szCs w:val="20"/>
           <w:highlight w:val="none"/>
         </w:rPr>
       </w:pPr>
       <w:r>
         <w:rPr>
-          <w:rFonts w:ascii="DejaVu Serif" w:hAnsi="DejaVu Serif" w:cs="DejaVu Serif" w:eastAsia="DejaVu Serif"/>
+          <w:rFonts w:ascii="DejaVu Serif" w:hAnsi="DejaVu Serif" w:eastAsia="DejaVu Serif" w:cs="DejaVu Serif"/>
           <w:sz w:val="20"/>
+          <w:szCs w:val="20"/>
           <w:highlight w:val="none"/>
         </w:rPr>
-        <w:t xml:space="preserve">The reasonable submission will consist of the core plus having all the art for the game finished. Multiplayer should be bug-less and all pieces should be able </w:t>
+        <w:t xml:space="preserve">I was able to overcome the optional features challenge by having a handler API that gates access to the various optional features and adds them dynamically on resetting the board. All of these features are a GamePart and are added to the list of GameParts to be called while running the game when wanted. You can think of this conceptually as hook where each optional component is a hook that attaches to the game when needed.</w:t>
       </w:r>
       <w:r>
         <w:rPr>
-          <w:rFonts w:ascii="DejaVu Serif" w:hAnsi="DejaVu Serif" w:cs="DejaVu Serif" w:eastAsia="DejaVu Serif"/>
+          <w:rFonts w:ascii="DejaVu Serif" w:hAnsi="DejaVu Serif" w:eastAsia="DejaVu Serif" w:cs="DejaVu Serif"/>
           <w:sz w:val="20"/>
-          <w:highlight w:val="none"/>
-        </w:rPr>
-        <w:t xml:space="preserve">to move without hiccups. King-rook swap should be working properly at this stage as well. I plan on having very very basic AI finished by this point as well. That is... The AI should be able to make basic moves and should select a starting move at random. </w:t>
-      </w:r>
-      <w:r>
-        <w:rPr>
-          <w:rFonts w:ascii="DejaVu Serif" w:hAnsi="DejaVu Serif" w:cs="DejaVu Serif" w:eastAsia="DejaVu Serif"/>
-          <w:sz w:val="20"/>
+          <w:szCs w:val="20"/>
           <w:highlight w:val="none"/>
         </w:rPr>
       </w:r>
-      <w:r/>
     </w:p>
     <w:p>
       <w:pPr>
-        <w:pStyle w:val="646"/>
-        <w:spacing w:before="57" w:beforeAutospacing="0" w:after="170" w:afterAutospacing="0"/>
+        <w:pStyle w:val="644"/>
+        <w:spacing w:before="397" w:beforeAutospacing="0"/>
         <w:rPr>
-          <w:rFonts w:ascii="DejaVu Serif" w:hAnsi="DejaVu Serif" w:cs="DejaVu Serif" w:eastAsia="DejaVu Serif"/>
-          <w:color w:val="1E4F79"/>
-          <w:sz w:val="20"/>
+          <w:rFonts w:ascii="DejaVu Serif" w:hAnsi="DejaVu Serif" w:eastAsia="DejaVu Serif" w:cs="DejaVu Serif"/>
+          <w:color w:val="1e4f79"/>
+          <w:szCs w:val="28"/>
+          <w:highlight w:val="none"/>
         </w:rPr>
       </w:pPr>
       <w:r>
         <w:rPr>
-          <w:rFonts w:ascii="DejaVu Serif" w:hAnsi="DejaVu Serif" w:cs="DejaVu Serif" w:eastAsia="DejaVu Serif"/>
-          <w:color w:val="1E4F79" w:themeColor="accent1" w:themeShade="80"/>
-          <w:sz w:val="20"/>
+          <w:rFonts w:ascii="DejaVu Serif" w:hAnsi="DejaVu Serif" w:eastAsia="DejaVu Serif" w:cs="DejaVu Serif"/>
+          <w:color w:val="1e4f79" w:themeColor="accent1" w:themeShade="80"/>
+          <w:sz w:val="28"/>
           <w:highlight w:val="none"/>
         </w:rPr>
-        <w:t xml:space="preserve">Well-polished Submission</w:t>
+        <w:t xml:space="preserve">Reflection</w:t>
       </w:r>
+      <w:r/>
       <w:r>
         <w:rPr>
-          <w:rFonts w:ascii="DejaVu Serif" w:hAnsi="DejaVu Serif" w:cs="DejaVu Serif" w:eastAsia="DejaVu Serif"/>
-          <w:color w:val="1E4F79" w:themeColor="accent1" w:themeShade="80"/>
-          <w:sz w:val="20"/>
+          <w:rFonts w:ascii="DejaVu Serif" w:hAnsi="DejaVu Serif" w:eastAsia="DejaVu Serif" w:cs="DejaVu Serif"/>
+          <w:color w:val="1e4f79"/>
+          <w:sz w:val="28"/>
+          <w:szCs w:val="28"/>
           <w:highlight w:val="none"/>
         </w:rPr>
       </w:r>
-      <w:r/>
     </w:p>
     <w:p>
       <w:pPr>
         <w:spacing w:after="170" w:afterAutospacing="0"/>
         <w:rPr>
-          <w:rFonts w:ascii="DejaVu Serif" w:hAnsi="DejaVu Serif" w:cs="DejaVu Serif" w:eastAsia="DejaVu Serif"/>
-          <w:sz w:val="20"/>
+          <w:rFonts w:ascii="DejaVu Serif" w:hAnsi="DejaVu Serif" w:eastAsia="DejaVu Serif" w:cs="DejaVu Serif"/>
+          <w:szCs w:val="20"/>
           <w:highlight w:val="none"/>
         </w:rPr>
       </w:pPr>
       <w:r>
         <w:rPr>
-          <w:rFonts w:ascii="DejaVu Serif" w:hAnsi="DejaVu Serif" w:cs="DejaVu Serif" w:eastAsia="DejaVu Serif"/>
+          <w:rFonts w:ascii="DejaVu Serif" w:hAnsi="DejaVu Serif" w:eastAsia="DejaVu Serif" w:cs="DejaVu Serif"/>
           <w:sz w:val="20"/>
-          <w:highlight w:val="none"/>
         </w:rPr>
-        <w:t xml:space="preserve">The full submission will consist of the reasonable submission plus a</w:t>
+        <w:t xml:space="preserve">There are parts of this assignment that ended up being way easier/harder than expected. Movement checking was no where near as hard as I was thinking it would be but that’s because I spent a lot of time on the groundwork for the game before attempting the main features. Handling access to the board and the various chess pieces was much harder than I though. Giving only one component the responsibility of handling chess pieces felt nearly impossible and it’s not something I managed in the end. Given the chance to repeat this assignment, I’d have changed a lot about how I handle various aspects about the chess pieces locations and interaction. Currently they’re tied to the cell they’re in which makes things very hard. I would also completely redo how I handle </w:t>
       </w:r>
       <w:r>
         <w:rPr>
-          <w:rFonts w:ascii="DejaVu Serif" w:hAnsi="DejaVu Serif" w:cs="DejaVu Serif" w:eastAsia="DejaVu Serif"/>
+          <w:rFonts w:ascii="DejaVu Serif" w:hAnsi="DejaVu Serif" w:eastAsia="DejaVu Serif" w:cs="DejaVu Serif"/>
+          <w:i/>
+          <w:iCs/>
           <w:sz w:val="20"/>
-          <w:highlight w:val="none"/>
         </w:rPr>
-        <w:t xml:space="preserve">llowing the AI as a fully fleshed out option. Minor bugs will most likely still be present (usually around check mate or infinite-move-loop edge cases) but the AI should be able to make decent starting moves, and should actively try to achieve a checkmate.</w:t>
+        <w:t xml:space="preserve">when</w:t>
       </w:r>
       <w:r>
         <w:rPr>
-          <w:rFonts w:ascii="DejaVu Serif" w:hAnsi="DejaVu Serif" w:cs="DejaVu Serif" w:eastAsia="DejaVu Serif"/>
+          <w:rFonts w:ascii="DejaVu Serif" w:hAnsi="DejaVu Serif" w:eastAsia="DejaVu Serif" w:cs="DejaVu Serif"/>
           <w:sz w:val="20"/>
+        </w:rPr>
+        <w:t xml:space="preserve"> to check moves as well. My current implementation doesn’t allow me to peak into the future making check/checkmate almost impossible to implement cleanly. I’d say my plan matched the reality fairly accurately.</w:t>
+      </w:r>
+      <w:r>
+        <w:rPr>
+          <w:rFonts w:ascii="DejaVu Serif" w:hAnsi="DejaVu Serif" w:eastAsia="DejaVu Serif" w:cs="DejaVu Serif"/>
+          <w:sz w:val="20"/>
+          <w:szCs w:val="20"/>
           <w:highlight w:val="none"/>
         </w:rPr>
       </w:r>
-      <w:r/>
-    </w:p>
-    <w:p>
-      <w:pPr>
-        <w:pStyle w:val="644"/>
-        <w:spacing w:before="397" w:beforeAutospacing="0" w:after="170" w:afterAutospacing="0"/>
-        <w:rPr>
-          <w:rFonts w:ascii="DejaVu Serif" w:hAnsi="DejaVu Serif" w:cs="DejaVu Serif" w:eastAsia="DejaVu Serif"/>
-          <w:color w:val="1E4F79"/>
-          <w:highlight w:val="none"/>
-        </w:rPr>
-      </w:pPr>
-      <w:r>
-        <w:rPr>
-          <w:rFonts w:ascii="DejaVu Serif" w:hAnsi="DejaVu Serif" w:cs="DejaVu Serif" w:eastAsia="DejaVu Serif"/>
-          <w:color w:val="1E4F79" w:themeColor="accent1" w:themeShade="80"/>
-          <w:sz w:val="28"/>
-          <w:highlight w:val="none"/>
-        </w:rPr>
-        <w:t xml:space="preserve">Appendix</w:t>
-      </w:r>
-      <w:r/>
-    </w:p>
-    <w:p>
-      <w:pPr>
-        <w:pStyle w:val="646"/>
-        <w:spacing w:before="57" w:beforeAutospacing="0" w:after="170" w:afterAutospacing="0"/>
-        <w:rPr>
-          <w:rFonts w:ascii="DejaVu Serif" w:hAnsi="DejaVu Serif" w:cs="DejaVu Serif" w:eastAsia="DejaVu Serif"/>
-          <w:color w:val="1E4F79"/>
-        </w:rPr>
-      </w:pPr>
-      <w:r>
-        <w:rPr>
-          <w:rFonts w:ascii="DejaVu Serif" w:hAnsi="DejaVu Serif" w:cs="DejaVu Serif" w:eastAsia="DejaVu Serif"/>
-          <w:color w:val="1E4F79" w:themeColor="accent1" w:themeShade="80"/>
-          <w:sz w:val="20"/>
-        </w:rPr>
-      </w:r>
-      <w:r>
-        <w:rPr>
-          <w:rFonts w:ascii="DejaVu Serif" w:hAnsi="DejaVu Serif" w:cs="DejaVu Serif" w:eastAsia="DejaVu Serif"/>
-          <w:color w:val="1E4F79" w:themeColor="accent1" w:themeShade="80"/>
-          <w:sz w:val="20"/>
-          <w:highlight w:val="none"/>
-        </w:rPr>
-        <w:t xml:space="preserve">Chess-piece Art Inspiration</w:t>
-      </w:r>
-      <w:r>
-        <w:rPr>
-          <w:rFonts w:ascii="DejaVu Serif" w:hAnsi="DejaVu Serif" w:cs="DejaVu Serif" w:eastAsia="DejaVu Serif"/>
-          <w:color w:val="1E4F79" w:themeColor="accent1" w:themeShade="80"/>
-          <w:sz w:val="20"/>
-        </w:rPr>
-      </w:r>
-      <w:r/>
-    </w:p>
-    <w:p>
-      <w:pPr>
-        <w:rPr>
-          <w:rFonts w:ascii="DejaVu Serif" w:hAnsi="DejaVu Serif" w:cs="DejaVu Serif" w:eastAsia="DejaVu Serif"/>
-          <w:sz w:val="20"/>
-          <w:highlight w:val="none"/>
-        </w:rPr>
-      </w:pPr>
-      <w:r>
-        <w:rPr>
-          <w:rFonts w:ascii="DejaVu Serif" w:hAnsi="DejaVu Serif" w:cs="DejaVu Serif" w:eastAsia="DejaVu Serif"/>
-          <w:sz w:val="20"/>
-        </w:rPr>
-        <mc:AlternateContent>
-          <mc:Choice Requires="wpg">
-            <w:drawing>
-              <wp:anchor xmlns:wp="http://schemas.openxmlformats.org/drawingml/2006/wordprocessingDrawing" xmlns:wp14="http://schemas.microsoft.com/office/word/2010/wordprocessingDrawing" distT="0" distB="0" distL="115200" distR="115200" simplePos="0" relativeHeight="10240" behindDoc="0" locked="0" layoutInCell="1" allowOverlap="1">
-                <wp:simplePos x="0" y="0"/>
-                <wp:positionH relativeFrom="column">
-                  <wp:posOffset>2940155</wp:posOffset>
-                </wp:positionH>
-                <wp:positionV relativeFrom="paragraph">
-                  <wp:posOffset>6311703</wp:posOffset>
-                </wp:positionV>
-                <wp:extent cx="3000375" cy="2381250"/>
-                <wp:effectExtent l="0" t="0" r="0" b="0"/>
-                <wp:wrapTight wrapText="bothSides">
-                  <wp:wrapPolygon edited="1">
-                    <wp:start x="0" y="0"/>
-                    <wp:lineTo x="21600" y="0"/>
-                    <wp:lineTo x="21600" y="21600"/>
-                    <wp:lineTo x="0" y="21600"/>
-                  </wp:wrapPolygon>
-                </wp:wrapTight>
-                <wp:docPr id="1" name="" hidden="0"/>
-                <wp:cNvGraphicFramePr>
-                  <a:graphicFrameLocks xmlns:a="http://schemas.openxmlformats.org/drawingml/2006/main" noChangeAspect="1"/>
-                </wp:cNvGraphicFramePr>
-                <a:graphic xmlns:a="http://schemas.openxmlformats.org/drawingml/2006/main">
-                  <a:graphicData uri="http://schemas.openxmlformats.org/drawingml/2006/picture">
-                    <pic:pic xmlns:pic="http://schemas.openxmlformats.org/drawingml/2006/picture">
-                      <pic:nvPicPr>
-                        <pic:cNvPr id="2134784905" name="" hidden="0"/>
-                        <pic:cNvPicPr>
-                          <a:picLocks noChangeAspect="1"/>
-                        </pic:cNvPicPr>
-                        <pic:nvPr isPhoto="0" userDrawn="0"/>
-                      </pic:nvPicPr>
-                      <pic:blipFill>
-                        <a:blip r:embed="rId9"/>
-                        <a:stretch/>
-                      </pic:blipFill>
-                      <pic:spPr bwMode="auto">
-                        <a:xfrm>
-                          <a:off x="0" y="0"/>
-                          <a:ext cx="3000375" cy="2381249"/>
-                        </a:xfrm>
-                        <a:prstGeom prst="rect">
-                          <a:avLst/>
-                        </a:prstGeom>
-                      </pic:spPr>
-                    </pic:pic>
-                  </a:graphicData>
-                </a:graphic>
-              </wp:anchor>
-            </w:drawing>
-          </mc:Choice>
-          <mc:Fallback>
-            <w:pict>
-              <v:shapetype type="#_x0000_t75" o:spt="75" coordsize="21600,21600" o:preferrelative="t" path="m@4@5l@4@11@9@11@9@5xe">
-                <v:formulas>
-                  <v:f eqn="if lineDrawn pixelLineWidth 0"/>
-                  <v:f eqn="sum @0 1 0"/>
-                  <v:f eqn="sum 0 0 @1"/>
-                  <v:f eqn="prod @2 1 2"/>
-                  <v:f eqn="prod @3 21600 pixelWidth"/>
-                  <v:f eqn="prod @3 21600 pixelHeight"/>
-                  <v:f eqn="sum @0 0 1"/>
-                  <v:f eqn="prod @6 1 2"/>
-                  <v:f eqn="prod @7 21600 pixelWidth"/>
-                  <v:f eqn="sum @8 21600 0"/>
-                  <v:f eqn="prod @7 21600 pixelHeight"/>
-                  <v:f eqn="sum @10 21600 0"/>
-                </v:formulas>
-              </v:shapetype>
-              <v:shape id="_x0000_i0" o:spid="_x0000_s0" type="#_x0000_t75" style="position:absolute;mso-wrap-distance-left:9.1pt;mso-wrap-distance-top:0.0pt;mso-wrap-distance-right:9.1pt;mso-wrap-distance-bottom:0.0pt;z-index:10240;o:allowoverlap:true;o:allowincell:true;mso-position-horizontal-relative:text;margin-left:231.5pt;mso-position-horizontal:absolute;mso-position-vertical-relative:text;margin-top:497.0pt;mso-position-vertical:absolute;width:236.2pt;height:187.5pt;" wrapcoords="0 0 100000 0 100000 100000 0 100000" stroked="false">
-                <v:path textboxrect="0,0,0,0"/>
-                <v:imagedata r:id="rId9" o:title=""/>
-              </v:shape>
-            </w:pict>
-          </mc:Fallback>
-        </mc:AlternateContent>
-      </w:r>
-      <w:r>
-        <w:rPr>
-          <w:rFonts w:ascii="DejaVu Serif" w:hAnsi="DejaVu Serif" w:cs="DejaVu Serif" w:eastAsia="DejaVu Serif"/>
-          <w:sz w:val="20"/>
-        </w:rPr>
-        <mc:AlternateContent>
-          <mc:Choice Requires="wpg">
-            <w:drawing>
-              <wp:anchor xmlns:wp="http://schemas.openxmlformats.org/drawingml/2006/wordprocessingDrawing" xmlns:wp14="http://schemas.microsoft.com/office/word/2010/wordprocessingDrawing" distT="0" distB="0" distL="115200" distR="115200" simplePos="0" relativeHeight="2048" behindDoc="0" locked="0" layoutInCell="1" allowOverlap="1">
-                <wp:simplePos x="0" y="0"/>
-                <wp:positionH relativeFrom="column">
-                  <wp:posOffset>133350</wp:posOffset>
-                </wp:positionH>
-                <wp:positionV relativeFrom="paragraph">
-                  <wp:posOffset>685800</wp:posOffset>
-                </wp:positionV>
-                <wp:extent cx="3657600" cy="1828800"/>
-                <wp:effectExtent l="0" t="0" r="0" b="0"/>
-                <wp:wrapTight wrapText="bothSides">
-                  <wp:wrapPolygon edited="1">
-                    <wp:start x="0" y="0"/>
-                    <wp:lineTo x="21600" y="0"/>
-                    <wp:lineTo x="21600" y="21600"/>
-                    <wp:lineTo x="0" y="21600"/>
-                  </wp:wrapPolygon>
-                </wp:wrapTight>
-                <wp:docPr id="2" name="" hidden="0"/>
-                <wp:cNvGraphicFramePr>
-                  <a:graphicFrameLocks xmlns:a="http://schemas.openxmlformats.org/drawingml/2006/main" noChangeAspect="1"/>
-                </wp:cNvGraphicFramePr>
-                <a:graphic xmlns:a="http://schemas.openxmlformats.org/drawingml/2006/main">
-                  <a:graphicData uri="http://schemas.openxmlformats.org/drawingml/2006/picture">
-                    <pic:pic xmlns:pic="http://schemas.openxmlformats.org/drawingml/2006/picture">
-                      <pic:nvPicPr>
-                        <pic:cNvPr id="635410583" name="" hidden="0"/>
-                        <pic:cNvPicPr>
-                          <a:picLocks noChangeAspect="1"/>
-                        </pic:cNvPicPr>
-                        <pic:nvPr isPhoto="0" userDrawn="0"/>
-                      </pic:nvPicPr>
-                      <pic:blipFill>
-                        <a:blip r:embed="rId10"/>
-                        <a:stretch/>
-                      </pic:blipFill>
-                      <pic:spPr bwMode="auto">
-                        <a:xfrm>
-                          <a:off x="0" y="0"/>
-                          <a:ext cx="3657600" cy="1828800"/>
-                        </a:xfrm>
-                        <a:prstGeom prst="rect">
-                          <a:avLst/>
-                        </a:prstGeom>
-                      </pic:spPr>
-                    </pic:pic>
-                  </a:graphicData>
-                </a:graphic>
-              </wp:anchor>
-            </w:drawing>
-          </mc:Choice>
-          <mc:Fallback>
-            <w:pict>
-              <v:shapetype type="#_x0000_t75" o:spt="75" coordsize="21600,21600" o:preferrelative="t" path="m@4@5l@4@11@9@11@9@5xe">
-                <v:formulas>
-                  <v:f eqn="if lineDrawn pixelLineWidth 0"/>
-                  <v:f eqn="sum @0 1 0"/>
-                  <v:f eqn="sum 0 0 @1"/>
-                  <v:f eqn="prod @2 1 2"/>
-                  <v:f eqn="prod @3 21600 pixelWidth"/>
-                  <v:f eqn="prod @3 21600 pixelHeight"/>
-                  <v:f eqn="sum @0 0 1"/>
-                  <v:f eqn="prod @6 1 2"/>
-                  <v:f eqn="prod @7 21600 pixelWidth"/>
-                  <v:f eqn="sum @8 21600 0"/>
-                  <v:f eqn="prod @7 21600 pixelHeight"/>
-                  <v:f eqn="sum @10 21600 0"/>
-                </v:formulas>
-              </v:shapetype>
-              <v:shape id="_x0000_i1" o:spid="_x0000_s1" type="#_x0000_t75" style="position:absolute;mso-wrap-distance-left:9.1pt;mso-wrap-distance-top:0.0pt;mso-wrap-distance-right:9.1pt;mso-wrap-distance-bottom:0.0pt;z-index:2048;o:allowoverlap:true;o:allowincell:true;mso-position-horizontal-relative:text;margin-left:10.5pt;mso-position-horizontal:absolute;mso-position-vertical-relative:text;margin-top:54.0pt;mso-position-vertical:absolute;width:288.0pt;height:144.0pt;" wrapcoords="0 0 100000 0 100000 100000 0 100000" stroked="false">
-                <v:path textboxrect="0,0,0,0"/>
-                <v:imagedata r:id="rId10" o:title=""/>
-              </v:shape>
-            </w:pict>
-          </mc:Fallback>
-        </mc:AlternateContent>
-      </w:r>
-      <w:r>
-        <w:rPr>
-          <w:rFonts w:ascii="DejaVu Serif" w:hAnsi="DejaVu Serif" w:cs="DejaVu Serif" w:eastAsia="DejaVu Serif"/>
-          <w:sz w:val="20"/>
-        </w:rPr>
-        <mc:AlternateContent>
-          <mc:Choice Requires="wpg">
-            <w:drawing>
-              <wp:anchor xmlns:wp="http://schemas.openxmlformats.org/drawingml/2006/wordprocessingDrawing" xmlns:wp14="http://schemas.microsoft.com/office/word/2010/wordprocessingDrawing" distT="0" distB="0" distL="115200" distR="115200" simplePos="0" relativeHeight="4096" behindDoc="0" locked="0" layoutInCell="1" allowOverlap="1">
-                <wp:simplePos x="0" y="0"/>
-                <wp:positionH relativeFrom="column">
-                  <wp:posOffset>2624560</wp:posOffset>
-                </wp:positionH>
-                <wp:positionV relativeFrom="paragraph">
-                  <wp:posOffset>1739974</wp:posOffset>
-                </wp:positionV>
-                <wp:extent cx="3851615" cy="4146475"/>
-                <wp:effectExtent l="0" t="0" r="0" b="0"/>
-                <wp:wrapTight wrapText="bothSides">
-                  <wp:wrapPolygon edited="1">
-                    <wp:start x="0" y="0"/>
-                    <wp:lineTo x="21600" y="0"/>
-                    <wp:lineTo x="21600" y="21600"/>
-                    <wp:lineTo x="0" y="21600"/>
-                  </wp:wrapPolygon>
-                </wp:wrapTight>
-                <wp:docPr id="3" name="" hidden="0"/>
-                <wp:cNvGraphicFramePr>
-                  <a:graphicFrameLocks xmlns:a="http://schemas.openxmlformats.org/drawingml/2006/main" noChangeAspect="1"/>
-                </wp:cNvGraphicFramePr>
-                <a:graphic xmlns:a="http://schemas.openxmlformats.org/drawingml/2006/main">
-                  <a:graphicData uri="http://schemas.openxmlformats.org/drawingml/2006/picture">
-                    <pic:pic xmlns:pic="http://schemas.openxmlformats.org/drawingml/2006/picture">
-                      <pic:nvPicPr>
-                        <pic:cNvPr id="2112045273" name="" hidden="0"/>
-                        <pic:cNvPicPr>
-                          <a:picLocks noChangeAspect="1"/>
-                        </pic:cNvPicPr>
-                        <pic:nvPr isPhoto="0" userDrawn="0"/>
-                      </pic:nvPicPr>
-                      <pic:blipFill>
-                        <a:blip r:embed="rId11"/>
-                        <a:stretch/>
-                      </pic:blipFill>
-                      <pic:spPr bwMode="auto">
-                        <a:xfrm flipH="0" flipV="0">
-                          <a:off x="0" y="0"/>
-                          <a:ext cx="3851614" cy="4146475"/>
-                        </a:xfrm>
-                        <a:prstGeom prst="rect">
-                          <a:avLst/>
-                        </a:prstGeom>
-                      </pic:spPr>
-                    </pic:pic>
-                  </a:graphicData>
-                </a:graphic>
-              </wp:anchor>
-            </w:drawing>
-          </mc:Choice>
-          <mc:Fallback>
-            <w:pict>
-              <v:shapetype type="#_x0000_t75" o:spt="75" coordsize="21600,21600" o:preferrelative="t" path="m@4@5l@4@11@9@11@9@5xe">
-                <v:formulas>
-                  <v:f eqn="if lineDrawn pixelLineWidth 0"/>
-                  <v:f eqn="sum @0 1 0"/>
-                  <v:f eqn="sum 0 0 @1"/>
-                  <v:f eqn="prod @2 1 2"/>
-                  <v:f eqn="prod @3 21600 pixelWidth"/>
-                  <v:f eqn="prod @3 21600 pixelHeight"/>
-                  <v:f eqn="sum @0 0 1"/>
-                  <v:f eqn="prod @6 1 2"/>
-                  <v:f eqn="prod @7 21600 pixelWidth"/>
-                  <v:f eqn="sum @8 21600 0"/>
-                  <v:f eqn="prod @7 21600 pixelHeight"/>
-                  <v:f eqn="sum @10 21600 0"/>
-                </v:formulas>
-              </v:shapetype>
-              <v:shape id="_x0000_i2" o:spid="_x0000_s2" type="#_x0000_t75" style="position:absolute;mso-wrap-distance-left:9.1pt;mso-wrap-distance-top:0.0pt;mso-wrap-distance-right:9.1pt;mso-wrap-distance-bottom:0.0pt;z-index:4096;o:allowoverlap:true;o:allowincell:true;mso-position-horizontal-relative:text;margin-left:206.7pt;mso-position-horizontal:absolute;mso-position-vertical-relative:text;margin-top:137.0pt;mso-position-vertical:absolute;width:303.3pt;height:326.5pt;" wrapcoords="0 0 100000 0 100000 100000 0 100000" stroked="false">
-                <v:path textboxrect="0,0,0,0"/>
-                <v:imagedata r:id="rId11" o:title=""/>
-              </v:shape>
-            </w:pict>
-          </mc:Fallback>
-        </mc:AlternateContent>
-        <mc:AlternateContent>
-          <mc:Choice Requires="wpg">
-            <w:drawing>
-              <wp:anchor xmlns:wp="http://schemas.openxmlformats.org/drawingml/2006/wordprocessingDrawing" xmlns:wp14="http://schemas.microsoft.com/office/word/2010/wordprocessingDrawing" distT="0" distB="0" distL="115200" distR="115200" simplePos="0" relativeHeight="9216" behindDoc="0" locked="0" layoutInCell="1" allowOverlap="1">
-                <wp:simplePos x="0" y="0"/>
-                <wp:positionH relativeFrom="column">
-                  <wp:posOffset>57150</wp:posOffset>
-                </wp:positionH>
-                <wp:positionV relativeFrom="paragraph">
-                  <wp:posOffset>3933825</wp:posOffset>
-                </wp:positionV>
-                <wp:extent cx="3517386" cy="3760898"/>
-                <wp:effectExtent l="0" t="0" r="0" b="0"/>
-                <wp:wrapTight wrapText="bothSides">
-                  <wp:wrapPolygon edited="1">
-                    <wp:start x="0" y="0"/>
-                    <wp:lineTo x="21600" y="0"/>
-                    <wp:lineTo x="21600" y="21600"/>
-                    <wp:lineTo x="0" y="21600"/>
-                  </wp:wrapPolygon>
-                </wp:wrapTight>
-                <wp:docPr id="4" name="" hidden="0"/>
-                <wp:cNvGraphicFramePr>
-                  <a:graphicFrameLocks xmlns:a="http://schemas.openxmlformats.org/drawingml/2006/main" noChangeAspect="1"/>
-                </wp:cNvGraphicFramePr>
-                <a:graphic xmlns:a="http://schemas.openxmlformats.org/drawingml/2006/main">
-                  <a:graphicData uri="http://schemas.openxmlformats.org/drawingml/2006/picture">
-                    <pic:pic xmlns:pic="http://schemas.openxmlformats.org/drawingml/2006/picture">
-                      <pic:nvPicPr>
-                        <pic:cNvPr id="848361127" name="" hidden="0"/>
-                        <pic:cNvPicPr>
-                          <a:picLocks noChangeAspect="1"/>
-                        </pic:cNvPicPr>
-                        <pic:nvPr isPhoto="0" userDrawn="0"/>
-                      </pic:nvPicPr>
-                      <pic:blipFill>
-                        <a:blip r:embed="rId12"/>
-                        <a:stretch/>
-                      </pic:blipFill>
-                      <pic:spPr bwMode="auto">
-                        <a:xfrm flipH="0" flipV="0">
-                          <a:off x="0" y="0"/>
-                          <a:ext cx="3517386" cy="3760897"/>
-                        </a:xfrm>
-                        <a:prstGeom prst="rect">
-                          <a:avLst/>
-                        </a:prstGeom>
-                      </pic:spPr>
-                    </pic:pic>
-                  </a:graphicData>
-                </a:graphic>
-              </wp:anchor>
-            </w:drawing>
-          </mc:Choice>
-          <mc:Fallback>
-            <w:pict>
-              <v:shapetype type="#_x0000_t75" o:spt="75" coordsize="21600,21600" o:preferrelative="t" path="m@4@5l@4@11@9@11@9@5xe">
-                <v:formulas>
-                  <v:f eqn="if lineDrawn pixelLineWidth 0"/>
-                  <v:f eqn="sum @0 1 0"/>
-                  <v:f eqn="sum 0 0 @1"/>
-                  <v:f eqn="prod @2 1 2"/>
-                  <v:f eqn="prod @3 21600 pixelWidth"/>
-                  <v:f eqn="prod @3 21600 pixelHeight"/>
-                  <v:f eqn="sum @0 0 1"/>
-                  <v:f eqn="prod @6 1 2"/>
-                  <v:f eqn="prod @7 21600 pixelWidth"/>
-                  <v:f eqn="sum @8 21600 0"/>
-                  <v:f eqn="prod @7 21600 pixelHeight"/>
-                  <v:f eqn="sum @10 21600 0"/>
-                </v:formulas>
-              </v:shapetype>
-              <v:shape id="_x0000_i3" o:spid="_x0000_s3" type="#_x0000_t75" style="position:absolute;mso-wrap-distance-left:9.1pt;mso-wrap-distance-top:0.0pt;mso-wrap-distance-right:9.1pt;mso-wrap-distance-bottom:0.0pt;z-index:9216;o:allowoverlap:true;o:allowincell:true;mso-position-horizontal-relative:text;margin-left:4.5pt;mso-position-horizontal:absolute;mso-position-vertical-relative:text;margin-top:309.8pt;mso-position-vertical:absolute;width:277.0pt;height:296.1pt;" wrapcoords="0 0 100000 0 100000 100000 0 100000" stroked="false">
-                <v:path textboxrect="0,0,0,0"/>
-                <v:imagedata r:id="rId12" o:title=""/>
-              </v:shape>
-            </w:pict>
-          </mc:Fallback>
-        </mc:AlternateContent>
-        <w:t xml:space="preserve">The style of art I’ll be going for. The menus and board will compliment it. I’m still deciding between a more intricate stylized game or a simpler look. (These are not final pieces or art and are purely for inspiration.)</w:t>
-      </w:r>
-      <w:r>
-        <w:rPr>
-          <w:rFonts w:ascii="DejaVu Serif" w:hAnsi="DejaVu Serif" w:cs="DejaVu Serif" w:eastAsia="DejaVu Serif"/>
-          <w:sz w:val="20"/>
-        </w:rPr>
-      </w:r>
-    </w:p>
-    <w:p>
-      <w:r/>
-      <w:r/>
-    </w:p>
-    <w:p>
-      <w:r/>
-      <w:r/>
-    </w:p>
-    <w:p>
-      <w:r/>
-      <w:r/>
-    </w:p>
-    <w:p>
-      <w:r/>
-      <w:r/>
-    </w:p>
-    <w:p>
-      <w:r/>
-      <w:r/>
-    </w:p>
-    <w:p>
-      <w:r/>
-      <w:r/>
-    </w:p>
-    <w:p>
-      <w:r/>
-      <w:r/>
-    </w:p>
-    <w:p>
-      <w:r/>
-      <w:r/>
-    </w:p>
-    <w:p>
-      <w:r/>
-      <w:r/>
-    </w:p>
-    <w:p>
-      <w:r/>
-      <w:r/>
-    </w:p>
-    <w:p>
-      <w:r/>
-      <w:r/>
-    </w:p>
-    <w:p>
-      <w:r/>
-      <w:r/>
-    </w:p>
-    <w:p>
-      <w:r/>
-      <w:r/>
-    </w:p>
-    <w:p>
-      <w:r/>
-      <w:r/>
-    </w:p>
-    <w:p>
-      <w:r/>
-      <w:r/>
-    </w:p>
-    <w:p>
-      <w:r/>
-      <w:r/>
-    </w:p>
-    <w:p>
-      <w:pPr>
-        <w:pStyle w:val="646"/>
-        <w:spacing w:before="57" w:beforeAutospacing="0" w:after="170" w:afterAutospacing="0"/>
-        <w:rPr>
-          <w:rFonts w:ascii="DejaVu Serif" w:hAnsi="DejaVu Serif" w:cs="DejaVu Serif" w:eastAsia="DejaVu Serif"/>
-          <w:color w:val="1E4F79"/>
-        </w:rPr>
-      </w:pPr>
-      <w:r>
-        <w:rPr>
-          <w:rFonts w:ascii="DejaVu Serif" w:hAnsi="DejaVu Serif" w:cs="DejaVu Serif" w:eastAsia="DejaVu Serif"/>
-          <w:color w:val="1E4F79" w:themeColor="accent1" w:themeShade="80"/>
-          <w:sz w:val="20"/>
-        </w:rPr>
-      </w:r>
-      <w:r>
-        <w:rPr>
-          <w:rFonts w:ascii="DejaVu Serif" w:hAnsi="DejaVu Serif" w:cs="DejaVu Serif" w:eastAsia="DejaVu Serif"/>
-          <w:color w:val="1E4F79" w:themeColor="accent1" w:themeShade="80"/>
-          <w:sz w:val="20"/>
-        </w:rPr>
-        <w:t xml:space="preserve">Feature Examples</w:t>
-      </w:r>
-      <w:r/>
-    </w:p>
-    <w:p>
-      <w:pPr>
-        <w:rPr>
-          <w:rFonts w:ascii="DejaVu Serif" w:hAnsi="DejaVu Serif" w:cs="DejaVu Serif" w:eastAsia="DejaVu Serif"/>
-          <w:sz w:val="20"/>
-          <w:highlight w:val="none"/>
-        </w:rPr>
-      </w:pPr>
-      <w:r>
-        <w:rPr>
-          <w:rFonts w:ascii="DejaVu Serif" w:hAnsi="DejaVu Serif" w:cs="DejaVu Serif" w:eastAsia="DejaVu Serif"/>
-          <w:sz w:val="20"/>
-          <w:highlight w:val="none"/>
-        </w:rPr>
-        <mc:AlternateContent>
-          <mc:Choice Requires="wpg">
-            <w:drawing>
-              <wp:anchor xmlns:wp="http://schemas.openxmlformats.org/drawingml/2006/wordprocessingDrawing" xmlns:wp14="http://schemas.microsoft.com/office/word/2010/wordprocessingDrawing" distT="0" distB="0" distL="115200" distR="115200" simplePos="0" relativeHeight="11264" behindDoc="0" locked="0" layoutInCell="1" allowOverlap="1">
-                <wp:simplePos x="0" y="0"/>
-                <wp:positionH relativeFrom="column">
-                  <wp:posOffset>0</wp:posOffset>
-                </wp:positionH>
-                <wp:positionV relativeFrom="paragraph">
-                  <wp:posOffset>0</wp:posOffset>
-                </wp:positionV>
-                <wp:extent cx="3532950" cy="3532950"/>
-                <wp:effectExtent l="0" t="0" r="0" b="0"/>
-                <wp:wrapTight wrapText="bothSides">
-                  <wp:wrapPolygon edited="1">
-                    <wp:start x="0" y="0"/>
-                    <wp:lineTo x="21600" y="0"/>
-                    <wp:lineTo x="21600" y="21600"/>
-                    <wp:lineTo x="0" y="21600"/>
-                  </wp:wrapPolygon>
-                </wp:wrapTight>
-                <wp:docPr id="5" name="" hidden="0"/>
-                <wp:cNvGraphicFramePr>
-                  <a:graphicFrameLocks xmlns:a="http://schemas.openxmlformats.org/drawingml/2006/main" noChangeAspect="1"/>
-                </wp:cNvGraphicFramePr>
-                <a:graphic xmlns:a="http://schemas.openxmlformats.org/drawingml/2006/main">
-                  <a:graphicData uri="http://schemas.openxmlformats.org/drawingml/2006/picture">
-                    <pic:pic xmlns:pic="http://schemas.openxmlformats.org/drawingml/2006/picture">
-                      <pic:nvPicPr>
-                        <pic:cNvPr id="2002458698" name="" hidden="0"/>
-                        <pic:cNvPicPr>
-                          <a:picLocks noChangeAspect="1"/>
-                        </pic:cNvPicPr>
-                        <pic:nvPr isPhoto="0" userDrawn="0"/>
-                      </pic:nvPicPr>
-                      <pic:blipFill>
-                        <a:blip r:embed="rId13"/>
-                        <a:stretch/>
-                      </pic:blipFill>
-                      <pic:spPr bwMode="auto">
-                        <a:xfrm flipH="0" flipV="0">
-                          <a:off x="0" y="0"/>
-                          <a:ext cx="3532950" cy="3532950"/>
-                        </a:xfrm>
-                        <a:prstGeom prst="rect">
-                          <a:avLst/>
-                        </a:prstGeom>
-                      </pic:spPr>
-                    </pic:pic>
-                  </a:graphicData>
-                </a:graphic>
-              </wp:anchor>
-            </w:drawing>
-          </mc:Choice>
-          <mc:Fallback>
-            <w:pict>
-              <v:shapetype type="#_x0000_t75" o:spt="75" coordsize="21600,21600" o:preferrelative="t" path="m@4@5l@4@11@9@11@9@5xe">
-                <v:formulas>
-                  <v:f eqn="if lineDrawn pixelLineWidth 0"/>
-                  <v:f eqn="sum @0 1 0"/>
-                  <v:f eqn="sum 0 0 @1"/>
-                  <v:f eqn="prod @2 1 2"/>
-                  <v:f eqn="prod @3 21600 pixelWidth"/>
-                  <v:f eqn="prod @3 21600 pixelHeight"/>
-                  <v:f eqn="sum @0 0 1"/>
-                  <v:f eqn="prod @6 1 2"/>
-                  <v:f eqn="prod @7 21600 pixelWidth"/>
-                  <v:f eqn="sum @8 21600 0"/>
-                  <v:f eqn="prod @7 21600 pixelHeight"/>
-                  <v:f eqn="sum @10 21600 0"/>
-                </v:formulas>
-              </v:shapetype>
-              <v:shape id="_x0000_i4" o:spid="_x0000_s4" type="#_x0000_t75" style="position:absolute;mso-wrap-distance-left:9.1pt;mso-wrap-distance-top:0.0pt;mso-wrap-distance-right:9.1pt;mso-wrap-distance-bottom:0.0pt;z-index:11264;o:allowoverlap:true;o:allowincell:true;mso-position-horizontal-relative:text;margin-left:0.0pt;mso-position-horizontal:absolute;mso-position-vertical-relative:text;margin-top:0.0pt;mso-position-vertical:absolute;width:278.2pt;height:278.2pt;" wrapcoords="0 0 100000 0 100000 100000 0 100000" stroked="false">
-                <v:path textboxrect="0,0,0,0"/>
-                <v:imagedata r:id="rId13" o:title=""/>
-              </v:shape>
-            </w:pict>
-          </mc:Fallback>
-        </mc:AlternateContent>
-        <w:t xml:space="preserve">Notice how in this example the selected chess-piece is highlighted (at D2) and any possible moves that can be made are marked with a subtle circle (at D3 &amp; D4).</w:t>
-      </w:r>
-      <w:r>
-        <w:rPr>
-          <w:rFonts w:ascii="DejaVu Serif" w:hAnsi="DejaVu Serif" w:cs="DejaVu Serif" w:eastAsia="DejaVu Serif"/>
-          <w:sz w:val="20"/>
-          <w:highlight w:val="none"/>
-        </w:rPr>
-      </w:r>
-      <w:r/>
-    </w:p>
-    <w:p>
-      <w:pPr>
-        <w:rPr>
-          <w:highlight w:val="none"/>
-        </w:rPr>
-      </w:pPr>
-      <w:r>
-        <w:rPr>
-          <w:highlight w:val="none"/>
-        </w:rPr>
-      </w:r>
-      <w:r>
-        <w:rPr>
-          <w:highlight w:val="none"/>
-        </w:rPr>
-      </w:r>
-      <w:r/>
-    </w:p>
-    <w:p>
-      <w:pPr>
-        <w:rPr>
-          <w:highlight w:val="none"/>
-        </w:rPr>
-      </w:pPr>
-      <w:r>
-        <w:rPr>
-          <w:highlight w:val="none"/>
-        </w:rPr>
-      </w:r>
-      <w:r>
-        <w:rPr>
-          <w:highlight w:val="none"/>
-        </w:rPr>
-      </w:r>
-      <w:r/>
-    </w:p>
-    <w:p>
-      <w:pPr>
-        <w:rPr>
-          <w:highlight w:val="none"/>
-        </w:rPr>
-      </w:pPr>
-      <w:r>
-        <w:rPr>
-          <w:highlight w:val="none"/>
-        </w:rPr>
-      </w:r>
-      <w:r>
-        <w:rPr>
-          <w:highlight w:val="none"/>
-        </w:rPr>
-      </w:r>
-      <w:r/>
-    </w:p>
-    <w:p>
-      <w:pPr>
-        <w:rPr>
-          <w:highlight w:val="none"/>
-        </w:rPr>
-      </w:pPr>
-      <w:r>
-        <w:rPr>
-          <w:highlight w:val="none"/>
-        </w:rPr>
-      </w:r>
-      <w:r>
-        <w:rPr>
-          <w:highlight w:val="none"/>
-        </w:rPr>
-      </w:r>
-      <w:r/>
-    </w:p>
-    <w:p>
-      <w:pPr>
-        <w:rPr>
-          <w:highlight w:val="none"/>
-        </w:rPr>
-      </w:pPr>
-      <w:r>
-        <w:rPr>
-          <w:highlight w:val="none"/>
-        </w:rPr>
-      </w:r>
-      <w:r>
-        <w:rPr>
-          <w:highlight w:val="none"/>
-        </w:rPr>
-      </w:r>
-      <w:r/>
-    </w:p>
-    <w:p>
-      <w:pPr>
-        <w:rPr>
-          <w:highlight w:val="none"/>
-        </w:rPr>
-      </w:pPr>
-      <w:r>
-        <w:rPr>
-          <w:highlight w:val="none"/>
-        </w:rPr>
-      </w:r>
-      <w:r>
-        <w:rPr>
-          <w:highlight w:val="none"/>
-        </w:rPr>
-      </w:r>
-      <w:r/>
-    </w:p>
-    <w:p>
-      <w:pPr>
-        <w:rPr>
-          <w:rFonts w:ascii="DejaVu Serif" w:hAnsi="DejaVu Serif" w:cs="DejaVu Serif" w:eastAsia="DejaVu Serif"/>
-          <w:sz w:val="20"/>
-          <w:highlight w:val="none"/>
-        </w:rPr>
-      </w:pPr>
-      <w:r>
-        <w:rPr>
-          <w:rFonts w:ascii="DejaVu Serif" w:hAnsi="DejaVu Serif" w:cs="DejaVu Serif" w:eastAsia="DejaVu Serif"/>
-          <w:sz w:val="20"/>
-          <w:highlight w:val="none"/>
-        </w:rPr>
-      </w:r>
-      <w:r>
-        <w:rPr>
-          <w:rFonts w:ascii="DejaVu Serif" w:hAnsi="DejaVu Serif" w:cs="DejaVu Serif" w:eastAsia="DejaVu Serif"/>
-          <w:sz w:val="20"/>
-          <w:highlight w:val="none"/>
-        </w:rPr>
-      </w:r>
-      <w:r/>
-    </w:p>
-    <w:p>
-      <w:pPr>
-        <w:rPr>
-          <w:rFonts w:ascii="DejaVu Serif" w:hAnsi="DejaVu Serif" w:cs="DejaVu Serif" w:eastAsia="DejaVu Serif"/>
-          <w:sz w:val="20"/>
-          <w:highlight w:val="none"/>
-        </w:rPr>
-      </w:pPr>
-      <w:r>
-        <w:rPr>
-          <w:rFonts w:ascii="DejaVu Serif" w:hAnsi="DejaVu Serif" w:cs="DejaVu Serif" w:eastAsia="DejaVu Serif"/>
-          <w:sz w:val="20"/>
-          <w:highlight w:val="none"/>
-        </w:rPr>
-      </w:r>
-      <w:r>
-        <w:rPr>
-          <w:rFonts w:ascii="DejaVu Serif" w:hAnsi="DejaVu Serif" w:cs="DejaVu Serif" w:eastAsia="DejaVu Serif"/>
-          <w:sz w:val="20"/>
-          <w:highlight w:val="none"/>
-        </w:rPr>
-      </w:r>
-      <w:r/>
-    </w:p>
-    <w:p>
-      <w:pPr>
-        <w:rPr>
-          <w:rFonts w:ascii="DejaVu Serif" w:hAnsi="DejaVu Serif" w:cs="DejaVu Serif" w:eastAsia="DejaVu Serif"/>
-          <w:sz w:val="20"/>
-          <w:highlight w:val="none"/>
-        </w:rPr>
-      </w:pPr>
-      <w:r>
-        <w:rPr>
-          <w:rFonts w:ascii="DejaVu Serif" w:hAnsi="DejaVu Serif" w:cs="DejaVu Serif" w:eastAsia="DejaVu Serif"/>
-          <w:sz w:val="20"/>
-          <w:highlight w:val="none"/>
-        </w:rPr>
-      </w:r>
-      <w:r>
-        <mc:AlternateContent>
-          <mc:Choice Requires="wpg">
-            <w:drawing>
-              <wp:anchor xmlns:wp="http://schemas.openxmlformats.org/drawingml/2006/wordprocessingDrawing" xmlns:wp14="http://schemas.microsoft.com/office/word/2010/wordprocessingDrawing" distT="0" distB="0" distL="115200" distR="115200" simplePos="0" relativeHeight="12288" behindDoc="0" locked="0" layoutInCell="1" allowOverlap="1">
-                <wp:simplePos x="0" y="0"/>
-                <wp:positionH relativeFrom="column">
-                  <wp:posOffset>2303972</wp:posOffset>
-                </wp:positionH>
-                <wp:positionV relativeFrom="paragraph">
-                  <wp:posOffset>263261</wp:posOffset>
-                </wp:positionV>
-                <wp:extent cx="3881138" cy="3881138"/>
-                <wp:effectExtent l="0" t="0" r="0" b="0"/>
-                <wp:wrapTight wrapText="bothSides">
-                  <wp:wrapPolygon edited="1">
-                    <wp:start x="0" y="0"/>
-                    <wp:lineTo x="21600" y="0"/>
-                    <wp:lineTo x="21600" y="21600"/>
-                    <wp:lineTo x="0" y="21600"/>
-                  </wp:wrapPolygon>
-                </wp:wrapTight>
-                <wp:docPr id="6" name="" hidden="0"/>
-                <wp:cNvGraphicFramePr>
-                  <a:graphicFrameLocks xmlns:a="http://schemas.openxmlformats.org/drawingml/2006/main" noChangeAspect="1"/>
-                </wp:cNvGraphicFramePr>
-                <a:graphic xmlns:a="http://schemas.openxmlformats.org/drawingml/2006/main">
-                  <a:graphicData uri="http://schemas.openxmlformats.org/drawingml/2006/picture">
-                    <pic:pic xmlns:pic="http://schemas.openxmlformats.org/drawingml/2006/picture">
-                      <pic:nvPicPr>
-                        <pic:cNvPr id="1337679201" name="" hidden="0"/>
-                        <pic:cNvPicPr>
-                          <a:picLocks noChangeAspect="1"/>
-                        </pic:cNvPicPr>
-                        <pic:nvPr isPhoto="0" userDrawn="0"/>
-                      </pic:nvPicPr>
-                      <pic:blipFill>
-                        <a:blip r:embed="rId14"/>
-                        <a:stretch/>
-                      </pic:blipFill>
-                      <pic:spPr bwMode="auto">
-                        <a:xfrm flipH="0" flipV="0">
-                          <a:off x="0" y="0"/>
-                          <a:ext cx="3881138" cy="3881138"/>
-                        </a:xfrm>
-                        <a:prstGeom prst="rect">
-                          <a:avLst/>
-                        </a:prstGeom>
-                      </pic:spPr>
-                    </pic:pic>
-                  </a:graphicData>
-                </a:graphic>
-              </wp:anchor>
-            </w:drawing>
-          </mc:Choice>
-          <mc:Fallback>
-            <w:pict>
-              <v:shapetype type="#_x0000_t75" o:spt="75" coordsize="21600,21600" o:preferrelative="t" path="m@4@5l@4@11@9@11@9@5xe">
-                <v:formulas>
-                  <v:f eqn="if lineDrawn pixelLineWidth 0"/>
-                  <v:f eqn="sum @0 1 0"/>
-                  <v:f eqn="sum 0 0 @1"/>
-                  <v:f eqn="prod @2 1 2"/>
-                  <v:f eqn="prod @3 21600 pixelWidth"/>
-                  <v:f eqn="prod @3 21600 pixelHeight"/>
-                  <v:f eqn="sum @0 0 1"/>
-                  <v:f eqn="prod @6 1 2"/>
-                  <v:f eqn="prod @7 21600 pixelWidth"/>
-                  <v:f eqn="sum @8 21600 0"/>
-                  <v:f eqn="prod @7 21600 pixelHeight"/>
-                  <v:f eqn="sum @10 21600 0"/>
-                </v:formulas>
-              </v:shapetype>
-              <v:shape id="_x0000_i5" o:spid="_x0000_s5" type="#_x0000_t75" style="position:absolute;mso-wrap-distance-left:9.1pt;mso-wrap-distance-top:0.0pt;mso-wrap-distance-right:9.1pt;mso-wrap-distance-bottom:0.0pt;z-index:12288;o:allowoverlap:true;o:allowincell:true;mso-position-horizontal-relative:text;margin-left:181.4pt;mso-position-horizontal:absolute;mso-position-vertical-relative:text;margin-top:20.7pt;mso-position-vertical:absolute;width:305.6pt;height:305.6pt;" wrapcoords="0 0 100000 0 100000 100000 0 100000" stroked="false">
-                <v:path textboxrect="0,0,0,0"/>
-                <v:imagedata r:id="rId14" o:title=""/>
-              </v:shape>
-            </w:pict>
-          </mc:Fallback>
-        </mc:AlternateContent>
-      </w:r>
-      <w:r>
-        <w:rPr>
-          <w:rFonts w:ascii="DejaVu Serif" w:hAnsi="DejaVu Serif" w:cs="DejaVu Serif" w:eastAsia="DejaVu Serif"/>
-          <w:sz w:val="20"/>
-          <w:highlight w:val="none"/>
-        </w:rPr>
-      </w:r>
-      <w:r/>
-    </w:p>
-    <w:p>
-      <w:pPr>
-        <w:rPr>
-          <w:rFonts w:ascii="DejaVu Serif" w:hAnsi="DejaVu Serif" w:cs="DejaVu Serif" w:eastAsia="DejaVu Serif"/>
-          <w:sz w:val="20"/>
-          <w:highlight w:val="none"/>
-        </w:rPr>
-      </w:pPr>
-      <w:r>
-        <w:rPr>
-          <w:rFonts w:ascii="DejaVu Serif" w:hAnsi="DejaVu Serif" w:cs="DejaVu Serif" w:eastAsia="DejaVu Serif"/>
-          <w:sz w:val="20"/>
-          <w:highlight w:val="none"/>
-        </w:rPr>
-      </w:r>
-      <w:r>
-        <w:rPr>
-          <w:rFonts w:ascii="DejaVu Serif" w:hAnsi="DejaVu Serif" w:cs="DejaVu Serif" w:eastAsia="DejaVu Serif"/>
-          <w:sz w:val="20"/>
-          <w:highlight w:val="none"/>
-        </w:rPr>
-        <w:t xml:space="preserve">Now notice in this example how the chess piece I have highlighted (at D3) shows any pieces it can currently take.</w:t>
-      </w:r>
-      <w:r>
-        <w:rPr>
-          <w:rFonts w:ascii="DejaVu Serif" w:hAnsi="DejaVu Serif" w:cs="DejaVu Serif" w:eastAsia="DejaVu Serif"/>
-          <w:sz w:val="20"/>
-          <w:highlight w:val="none"/>
-        </w:rPr>
-      </w:r>
-      <w:r/>
-    </w:p>
-    <w:p>
-      <w:pPr>
-        <w:rPr>
-          <w:rFonts w:ascii="DejaVu Serif" w:hAnsi="DejaVu Serif" w:cs="DejaVu Serif" w:eastAsia="DejaVu Serif"/>
-          <w:sz w:val="20"/>
-          <w:highlight w:val="none"/>
-        </w:rPr>
-      </w:pPr>
-      <w:r>
-        <w:rPr>
-          <w:rFonts w:ascii="DejaVu Serif" w:hAnsi="DejaVu Serif" w:cs="DejaVu Serif" w:eastAsia="DejaVu Serif"/>
-          <w:sz w:val="20"/>
-          <w:highlight w:val="none"/>
-        </w:rPr>
-        <w:t xml:space="preserve">Also notice how the board shows the previous move (Black Bishop: C8 </w:t>
-      </w:r>
-      <w:r>
-        <w:rPr>
-          <w:rFonts w:ascii="DejaVu Serif" w:hAnsi="DejaVu Serif" w:cs="DejaVu Serif" w:eastAsia="DejaVu Serif"/>
-          <w:b w:val="0"/>
-          <w:color w:val="000000"/>
-          <w:sz w:val="20"/>
-        </w:rPr>
-        <w:t xml:space="preserve">→ </w:t>
-      </w:r>
-      <w:r>
-        <w:rPr>
-          <w:rFonts w:ascii="DejaVu Serif" w:hAnsi="DejaVu Serif" w:cs="DejaVu Serif" w:eastAsia="DejaVu Serif"/>
-          <w:sz w:val="20"/>
-          <w:highlight w:val="none"/>
-        </w:rPr>
-        <w:t xml:space="preserve">D7).</w:t>
-      </w:r>
-      <w:r>
-        <w:rPr>
-          <w:rFonts w:ascii="DejaVu Serif" w:hAnsi="DejaVu Serif" w:cs="DejaVu Serif" w:eastAsia="DejaVu Serif"/>
-          <w:sz w:val="20"/>
-          <w:highlight w:val="none"/>
-        </w:rPr>
-      </w:r>
-      <w:r/>
-    </w:p>
-    <w:p>
-      <w:pPr>
-        <w:rPr>
-          <w:highlight w:val="none"/>
-        </w:rPr>
-      </w:pPr>
-      <w:r>
-        <w:rPr>
-          <w:highlight w:val="none"/>
-        </w:rPr>
-      </w:r>
-      <w:r>
-        <w:rPr>
-          <w:highlight w:val="none"/>
-        </w:rPr>
-      </w:r>
-      <w:r/>
-    </w:p>
-    <w:p>
-      <w:r>
-        <w:rPr>
-          <w:highlight w:val="none"/>
-        </w:rPr>
-      </w:r>
-      <w:r>
-        <w:rPr>
-          <w:highlight w:val="none"/>
-        </w:rPr>
-      </w:r>
-      <w:r/>
     </w:p>
     <w:sectPr>
       <w:headerReference w:type="default" r:id="rId8"/>
@@ -1653,10 +544,10 @@
   <w:docDefaults>
     <w:rPrDefault>
       <w:rPr>
-        <w:rFonts w:asciiTheme="minorHAnsi" w:hAnsiTheme="minorHAnsi" w:eastAsiaTheme="minorHAnsi" w:cstheme="minorBidi" w:hint="default"/>
+        <w:rFonts w:hint="default" w:asciiTheme="minorHAnsi" w:hAnsiTheme="minorHAnsi" w:eastAsiaTheme="minorHAnsi" w:cstheme="minorBidi"/>
         <w:sz w:val="22"/>
         <w:szCs w:val="22"/>
-        <w:lang w:val="en-US" w:bidi="ar-SA" w:eastAsia="en-US"/>
+        <w:lang w:val="en-US" w:eastAsia="en-US" w:bidi="ar-SA"/>
       </w:rPr>
     </w:rPrDefault>
     <w:pPrDefault>
@@ -1818,7 +709,7 @@
       <w:outlineLvl w:val="0"/>
     </w:pPr>
     <w:rPr>
-      <w:rFonts w:ascii="Arial" w:hAnsi="Arial" w:cs="Arial" w:eastAsia="Arial"/>
+      <w:rFonts w:ascii="Arial" w:hAnsi="Arial" w:eastAsia="Arial" w:cs="Arial"/>
       <w:sz w:val="40"/>
       <w:szCs w:val="40"/>
     </w:rPr>
@@ -1828,7 +719,7 @@
     <w:link w:val="644"/>
     <w:uiPriority w:val="9"/>
     <w:rPr>
-      <w:rFonts w:ascii="Arial" w:hAnsi="Arial" w:cs="Arial" w:eastAsia="Arial"/>
+      <w:rFonts w:ascii="Arial" w:hAnsi="Arial" w:eastAsia="Arial" w:cs="Arial"/>
       <w:sz w:val="40"/>
       <w:szCs w:val="40"/>
     </w:rPr>
@@ -1848,7 +739,7 @@
       <w:outlineLvl w:val="1"/>
     </w:pPr>
     <w:rPr>
-      <w:rFonts w:ascii="Arial" w:hAnsi="Arial" w:cs="Arial" w:eastAsia="Arial"/>
+      <w:rFonts w:ascii="Arial" w:hAnsi="Arial" w:eastAsia="Arial" w:cs="Arial"/>
       <w:sz w:val="34"/>
     </w:rPr>
   </w:style>
@@ -1857,7 +748,7 @@
     <w:link w:val="646"/>
     <w:uiPriority w:val="9"/>
     <w:rPr>
-      <w:rFonts w:ascii="Arial" w:hAnsi="Arial" w:cs="Arial" w:eastAsia="Arial"/>
+      <w:rFonts w:ascii="Arial" w:hAnsi="Arial" w:eastAsia="Arial" w:cs="Arial"/>
       <w:sz w:val="34"/>
     </w:rPr>
   </w:style>
@@ -1876,7 +767,7 @@
       <w:outlineLvl w:val="2"/>
     </w:pPr>
     <w:rPr>
-      <w:rFonts w:ascii="Arial" w:hAnsi="Arial" w:cs="Arial" w:eastAsia="Arial"/>
+      <w:rFonts w:ascii="Arial" w:hAnsi="Arial" w:eastAsia="Arial" w:cs="Arial"/>
       <w:sz w:val="30"/>
       <w:szCs w:val="30"/>
     </w:rPr>
@@ -1886,7 +777,7 @@
     <w:link w:val="648"/>
     <w:uiPriority w:val="9"/>
     <w:rPr>
-      <w:rFonts w:ascii="Arial" w:hAnsi="Arial" w:cs="Arial" w:eastAsia="Arial"/>
+      <w:rFonts w:ascii="Arial" w:hAnsi="Arial" w:eastAsia="Arial" w:cs="Arial"/>
       <w:sz w:val="30"/>
       <w:szCs w:val="30"/>
     </w:rPr>
@@ -1906,7 +797,7 @@
       <w:outlineLvl w:val="3"/>
     </w:pPr>
     <w:rPr>
-      <w:rFonts w:ascii="Arial" w:hAnsi="Arial" w:cs="Arial" w:eastAsia="Arial"/>
+      <w:rFonts w:ascii="Arial" w:hAnsi="Arial" w:eastAsia="Arial" w:cs="Arial"/>
       <w:b/>
       <w:bCs/>
       <w:sz w:val="26"/>
@@ -1918,7 +809,7 @@
     <w:link w:val="650"/>
     <w:uiPriority w:val="9"/>
     <w:rPr>
-      <w:rFonts w:ascii="Arial" w:hAnsi="Arial" w:cs="Arial" w:eastAsia="Arial"/>
+      <w:rFonts w:ascii="Arial" w:hAnsi="Arial" w:eastAsia="Arial" w:cs="Arial"/>
       <w:b/>
       <w:bCs/>
       <w:sz w:val="26"/>
@@ -1940,7 +831,7 @@
       <w:outlineLvl w:val="4"/>
     </w:pPr>
     <w:rPr>
-      <w:rFonts w:ascii="Arial" w:hAnsi="Arial" w:cs="Arial" w:eastAsia="Arial"/>
+      <w:rFonts w:ascii="Arial" w:hAnsi="Arial" w:eastAsia="Arial" w:cs="Arial"/>
       <w:b/>
       <w:bCs/>
       <w:sz w:val="24"/>
@@ -1952,7 +843,7 @@
     <w:link w:val="652"/>
     <w:uiPriority w:val="9"/>
     <w:rPr>
-      <w:rFonts w:ascii="Arial" w:hAnsi="Arial" w:cs="Arial" w:eastAsia="Arial"/>
+      <w:rFonts w:ascii="Arial" w:hAnsi="Arial" w:eastAsia="Arial" w:cs="Arial"/>
       <w:b/>
       <w:bCs/>
       <w:sz w:val="24"/>
@@ -1974,7 +865,7 @@
       <w:outlineLvl w:val="5"/>
     </w:pPr>
     <w:rPr>
-      <w:rFonts w:ascii="Arial" w:hAnsi="Arial" w:cs="Arial" w:eastAsia="Arial"/>
+      <w:rFonts w:ascii="Arial" w:hAnsi="Arial" w:eastAsia="Arial" w:cs="Arial"/>
       <w:b/>
       <w:bCs/>
       <w:sz w:val="22"/>
@@ -1986,7 +877,7 @@
     <w:link w:val="654"/>
     <w:uiPriority w:val="9"/>
     <w:rPr>
-      <w:rFonts w:ascii="Arial" w:hAnsi="Arial" w:cs="Arial" w:eastAsia="Arial"/>
+      <w:rFonts w:ascii="Arial" w:hAnsi="Arial" w:eastAsia="Arial" w:cs="Arial"/>
       <w:b/>
       <w:bCs/>
       <w:sz w:val="22"/>
@@ -2008,7 +899,7 @@
       <w:outlineLvl w:val="6"/>
     </w:pPr>
     <w:rPr>
-      <w:rFonts w:ascii="Arial" w:hAnsi="Arial" w:cs="Arial" w:eastAsia="Arial"/>
+      <w:rFonts w:ascii="Arial" w:hAnsi="Arial" w:eastAsia="Arial" w:cs="Arial"/>
       <w:b/>
       <w:bCs/>
       <w:i/>
@@ -2022,7 +913,7 @@
     <w:link w:val="656"/>
     <w:uiPriority w:val="9"/>
     <w:rPr>
-      <w:rFonts w:ascii="Arial" w:hAnsi="Arial" w:cs="Arial" w:eastAsia="Arial"/>
+      <w:rFonts w:ascii="Arial" w:hAnsi="Arial" w:eastAsia="Arial" w:cs="Arial"/>
       <w:b/>
       <w:bCs/>
       <w:i/>
@@ -2046,7 +937,7 @@
       <w:outlineLvl w:val="7"/>
     </w:pPr>
     <w:rPr>
-      <w:rFonts w:ascii="Arial" w:hAnsi="Arial" w:cs="Arial" w:eastAsia="Arial"/>
+      <w:rFonts w:ascii="Arial" w:hAnsi="Arial" w:eastAsia="Arial" w:cs="Arial"/>
       <w:i/>
       <w:iCs/>
       <w:sz w:val="22"/>
@@ -2058,7 +949,7 @@
     <w:link w:val="658"/>
     <w:uiPriority w:val="9"/>
     <w:rPr>
-      <w:rFonts w:ascii="Arial" w:hAnsi="Arial" w:cs="Arial" w:eastAsia="Arial"/>
+      <w:rFonts w:ascii="Arial" w:hAnsi="Arial" w:eastAsia="Arial" w:cs="Arial"/>
       <w:i/>
       <w:iCs/>
       <w:sz w:val="22"/>
@@ -2080,7 +971,7 @@
       <w:outlineLvl w:val="8"/>
     </w:pPr>
     <w:rPr>
-      <w:rFonts w:ascii="Arial" w:hAnsi="Arial" w:cs="Arial" w:eastAsia="Arial"/>
+      <w:rFonts w:ascii="Arial" w:hAnsi="Arial" w:eastAsia="Arial" w:cs="Arial"/>
       <w:i/>
       <w:iCs/>
       <w:sz w:val="21"/>
@@ -2092,7 +983,7 @@
     <w:link w:val="660"/>
     <w:uiPriority w:val="9"/>
     <w:rPr>
-      <w:rFonts w:ascii="Arial" w:hAnsi="Arial" w:cs="Arial" w:eastAsia="Arial"/>
+      <w:rFonts w:ascii="Arial" w:hAnsi="Arial" w:eastAsia="Arial" w:cs="Arial"/>
       <w:i/>
       <w:iCs/>
       <w:sz w:val="21"/>
@@ -2252,7 +1143,7 @@
     <w:rPr>
       <w:b/>
       <w:bCs/>
-      <w:color w:val="4F81BD" w:themeColor="accent1"/>
+      <w:color w:val="4f81bd" w:themeColor="accent1"/>
       <w:sz w:val="18"/>
       <w:szCs w:val="18"/>
     </w:rPr>
@@ -3748,7 +2639,7 @@
         <w:jc w:val="right"/>
       </w:pPr>
       <w:tcPr>
-        <w:shd w:color="ffffff"/>
+        <w:shd w:val="clear" w:color="ffffff"/>
         <w:tcBorders>
           <w:top w:val="none" w:color="000000" w:sz="4" w:space="0"/>
           <w:left w:val="none" w:color="000000" w:sz="4" w:space="0"/>
@@ -3778,7 +2669,7 @@
         <w:color w:val="404040"/>
       </w:rPr>
       <w:tcPr>
-        <w:shd w:color="ffffff"/>
+        <w:shd w:val="clear" w:color="ffffff"/>
         <w:tcBorders>
           <w:top w:val="none" w:color="000000" w:sz="4" w:space="0"/>
           <w:left w:val="none" w:color="000000" w:sz="4" w:space="0"/>
@@ -3849,7 +2740,7 @@
         <w:jc w:val="right"/>
       </w:pPr>
       <w:tcPr>
-        <w:shd w:color="ffffff"/>
+        <w:shd w:val="clear" w:color="ffffff"/>
         <w:tcBorders>
           <w:top w:val="none" w:color="000000" w:sz="4" w:space="0"/>
           <w:left w:val="none" w:color="000000" w:sz="4" w:space="0"/>
@@ -3879,7 +2770,7 @@
         <w:color w:val="404040"/>
       </w:rPr>
       <w:tcPr>
-        <w:shd w:color="ffffff"/>
+        <w:shd w:val="clear" w:color="ffffff"/>
         <w:tcBorders>
           <w:top w:val="none" w:color="000000" w:sz="4" w:space="0"/>
           <w:left w:val="none" w:color="000000" w:sz="4" w:space="0"/>
@@ -3950,7 +2841,7 @@
         <w:jc w:val="right"/>
       </w:pPr>
       <w:tcPr>
-        <w:shd w:color="ffffff"/>
+        <w:shd w:val="clear" w:color="ffffff"/>
         <w:tcBorders>
           <w:top w:val="none" w:color="000000" w:sz="4" w:space="0"/>
           <w:left w:val="none" w:color="000000" w:sz="4" w:space="0"/>
@@ -3980,7 +2871,7 @@
         <w:color w:val="404040"/>
       </w:rPr>
       <w:tcPr>
-        <w:shd w:color="ffffff"/>
+        <w:shd w:val="clear" w:color="ffffff"/>
         <w:tcBorders>
           <w:top w:val="none" w:color="000000" w:sz="4" w:space="0"/>
           <w:left w:val="none" w:color="000000" w:sz="4" w:space="0"/>
@@ -4051,7 +2942,7 @@
         <w:jc w:val="right"/>
       </w:pPr>
       <w:tcPr>
-        <w:shd w:color="ffffff"/>
+        <w:shd w:val="clear" w:color="ffffff"/>
         <w:tcBorders>
           <w:top w:val="none" w:color="000000" w:sz="4" w:space="0"/>
           <w:left w:val="none" w:color="000000" w:sz="4" w:space="0"/>
@@ -4081,7 +2972,7 @@
         <w:color w:val="404040"/>
       </w:rPr>
       <w:tcPr>
-        <w:shd w:color="ffffff"/>
+        <w:shd w:val="clear" w:color="ffffff"/>
         <w:tcBorders>
           <w:top w:val="none" w:color="000000" w:sz="4" w:space="0"/>
           <w:left w:val="none" w:color="000000" w:sz="4" w:space="0"/>
@@ -4152,7 +3043,7 @@
         <w:jc w:val="right"/>
       </w:pPr>
       <w:tcPr>
-        <w:shd w:color="ffffff"/>
+        <w:shd w:val="clear" w:color="ffffff"/>
         <w:tcBorders>
           <w:top w:val="none" w:color="000000" w:sz="4" w:space="0"/>
           <w:left w:val="none" w:color="000000" w:sz="4" w:space="0"/>
@@ -4182,7 +3073,7 @@
         <w:color w:val="404040"/>
       </w:rPr>
       <w:tcPr>
-        <w:shd w:color="ffffff"/>
+        <w:shd w:val="clear" w:color="ffffff"/>
         <w:tcBorders>
           <w:top w:val="none" w:color="000000" w:sz="4" w:space="0"/>
           <w:left w:val="none" w:color="000000" w:sz="4" w:space="0"/>
@@ -4253,7 +3144,7 @@
         <w:jc w:val="right"/>
       </w:pPr>
       <w:tcPr>
-        <w:shd w:color="ffffff"/>
+        <w:shd w:val="clear" w:color="ffffff"/>
         <w:tcBorders>
           <w:top w:val="none" w:color="000000" w:sz="4" w:space="0"/>
           <w:left w:val="none" w:color="000000" w:sz="4" w:space="0"/>
@@ -4283,7 +3174,7 @@
         <w:color w:val="404040"/>
       </w:rPr>
       <w:tcPr>
-        <w:shd w:color="ffffff"/>
+        <w:shd w:val="clear" w:color="ffffff"/>
         <w:tcBorders>
           <w:top w:val="none" w:color="000000" w:sz="4" w:space="0"/>
           <w:left w:val="none" w:color="000000" w:sz="4" w:space="0"/>
@@ -4354,7 +3245,7 @@
         <w:jc w:val="right"/>
       </w:pPr>
       <w:tcPr>
-        <w:shd w:color="ffffff"/>
+        <w:shd w:val="clear" w:color="ffffff"/>
         <w:tcBorders>
           <w:top w:val="none" w:color="000000" w:sz="4" w:space="0"/>
           <w:left w:val="none" w:color="000000" w:sz="4" w:space="0"/>
@@ -4384,7 +3275,7 @@
         <w:color w:val="404040"/>
       </w:rPr>
       <w:tcPr>
-        <w:shd w:color="ffffff"/>
+        <w:shd w:val="clear" w:color="ffffff"/>
         <w:tcBorders>
           <w:top w:val="none" w:color="000000" w:sz="4" w:space="0"/>
           <w:left w:val="none" w:color="000000" w:sz="4" w:space="0"/>
@@ -4459,7 +3350,7 @@
       <w:rPr>
         <w:rFonts w:ascii="Arial" w:hAnsi="Arial"/>
         <w:b/>
-        <w:color w:val="FFFFFF"/>
+        <w:color w:val="ffffff"/>
         <w:sz w:val="22"/>
       </w:rPr>
       <w:tcPr>
@@ -4540,7 +3431,7 @@
       <w:rPr>
         <w:rFonts w:ascii="Arial" w:hAnsi="Arial"/>
         <w:b/>
-        <w:color w:val="FFFFFF"/>
+        <w:color w:val="ffffff"/>
         <w:sz w:val="22"/>
       </w:rPr>
       <w:tcPr>
@@ -4621,7 +3512,7 @@
       <w:rPr>
         <w:rFonts w:ascii="Arial" w:hAnsi="Arial"/>
         <w:b/>
-        <w:color w:val="FFFFFF"/>
+        <w:color w:val="ffffff"/>
         <w:sz w:val="22"/>
       </w:rPr>
       <w:tcPr>
@@ -4702,7 +3593,7 @@
       <w:rPr>
         <w:rFonts w:ascii="Arial" w:hAnsi="Arial"/>
         <w:b/>
-        <w:color w:val="FFFFFF"/>
+        <w:color w:val="ffffff"/>
         <w:sz w:val="22"/>
       </w:rPr>
       <w:tcPr>
@@ -4783,7 +3674,7 @@
       <w:rPr>
         <w:rFonts w:ascii="Arial" w:hAnsi="Arial"/>
         <w:b/>
-        <w:color w:val="FFFFFF"/>
+        <w:color w:val="ffffff"/>
         <w:sz w:val="22"/>
       </w:rPr>
       <w:tcPr>
@@ -4864,7 +3755,7 @@
       <w:rPr>
         <w:rFonts w:ascii="Arial" w:hAnsi="Arial"/>
         <w:b/>
-        <w:color w:val="FFFFFF"/>
+        <w:color w:val="ffffff"/>
         <w:sz w:val="22"/>
       </w:rPr>
       <w:tcPr>
@@ -4945,7 +3836,7 @@
       <w:rPr>
         <w:rFonts w:ascii="Arial" w:hAnsi="Arial"/>
         <w:b/>
-        <w:color w:val="FFFFFF"/>
+        <w:color w:val="ffffff"/>
         <w:sz w:val="22"/>
       </w:rPr>
       <w:tcPr>
@@ -5011,7 +3902,7 @@
       <w:rPr>
         <w:rFonts w:ascii="Arial" w:hAnsi="Arial"/>
         <w:b/>
-        <w:color w:val="FFFFFF"/>
+        <w:color w:val="ffffff"/>
         <w:sz w:val="22"/>
       </w:rPr>
       <w:tcPr>
@@ -5022,7 +3913,7 @@
       <w:rPr>
         <w:rFonts w:ascii="Arial" w:hAnsi="Arial"/>
         <w:b/>
-        <w:color w:val="FFFFFF"/>
+        <w:color w:val="ffffff"/>
         <w:sz w:val="22"/>
       </w:rPr>
       <w:tcPr>
@@ -5033,7 +3924,7 @@
       <w:rPr>
         <w:rFonts w:ascii="Arial" w:hAnsi="Arial"/>
         <w:b/>
-        <w:color w:val="FFFFFF"/>
+        <w:color w:val="ffffff"/>
         <w:sz w:val="22"/>
       </w:rPr>
       <w:tcPr>
@@ -5044,7 +3935,7 @@
       <w:rPr>
         <w:rFonts w:ascii="Arial" w:hAnsi="Arial"/>
         <w:b/>
-        <w:color w:val="FFFFFF"/>
+        <w:color w:val="ffffff"/>
         <w:sz w:val="22"/>
       </w:rPr>
       <w:tcPr>
@@ -5090,7 +3981,7 @@
       <w:rPr>
         <w:rFonts w:ascii="Arial" w:hAnsi="Arial"/>
         <w:b/>
-        <w:color w:val="FFFFFF"/>
+        <w:color w:val="ffffff"/>
         <w:sz w:val="22"/>
       </w:rPr>
       <w:tcPr>
@@ -5101,7 +3992,7 @@
       <w:rPr>
         <w:rFonts w:ascii="Arial" w:hAnsi="Arial"/>
         <w:b/>
-        <w:color w:val="FFFFFF"/>
+        <w:color w:val="ffffff"/>
         <w:sz w:val="22"/>
       </w:rPr>
       <w:tcPr>
@@ -5112,7 +4003,7 @@
       <w:rPr>
         <w:rFonts w:ascii="Arial" w:hAnsi="Arial"/>
         <w:b/>
-        <w:color w:val="FFFFFF"/>
+        <w:color w:val="ffffff"/>
         <w:sz w:val="22"/>
       </w:rPr>
       <w:tcPr>
@@ -5123,7 +4014,7 @@
       <w:rPr>
         <w:rFonts w:ascii="Arial" w:hAnsi="Arial"/>
         <w:b/>
-        <w:color w:val="FFFFFF"/>
+        <w:color w:val="ffffff"/>
         <w:sz w:val="22"/>
       </w:rPr>
       <w:tcPr>
@@ -5169,7 +4060,7 @@
       <w:rPr>
         <w:rFonts w:ascii="Arial" w:hAnsi="Arial"/>
         <w:b/>
-        <w:color w:val="FFFFFF"/>
+        <w:color w:val="ffffff"/>
         <w:sz w:val="22"/>
       </w:rPr>
       <w:tcPr>
@@ -5180,7 +4071,7 @@
       <w:rPr>
         <w:rFonts w:ascii="Arial" w:hAnsi="Arial"/>
         <w:b/>
-        <w:color w:val="FFFFFF"/>
+        <w:color w:val="ffffff"/>
         <w:sz w:val="22"/>
       </w:rPr>
       <w:tcPr>
@@ -5191,7 +4082,7 @@
       <w:rPr>
         <w:rFonts w:ascii="Arial" w:hAnsi="Arial"/>
         <w:b/>
-        <w:color w:val="FFFFFF"/>
+        <w:color w:val="ffffff"/>
         <w:sz w:val="22"/>
       </w:rPr>
       <w:tcPr>
@@ -5202,7 +4093,7 @@
       <w:rPr>
         <w:rFonts w:ascii="Arial" w:hAnsi="Arial"/>
         <w:b/>
-        <w:color w:val="FFFFFF"/>
+        <w:color w:val="ffffff"/>
         <w:sz w:val="22"/>
       </w:rPr>
       <w:tcPr>
@@ -5248,7 +4139,7 @@
       <w:rPr>
         <w:rFonts w:ascii="Arial" w:hAnsi="Arial"/>
         <w:b/>
-        <w:color w:val="FFFFFF"/>
+        <w:color w:val="ffffff"/>
         <w:sz w:val="22"/>
       </w:rPr>
       <w:tcPr>
@@ -5259,7 +4150,7 @@
       <w:rPr>
         <w:rFonts w:ascii="Arial" w:hAnsi="Arial"/>
         <w:b/>
-        <w:color w:val="FFFFFF"/>
+        <w:color w:val="ffffff"/>
         <w:sz w:val="22"/>
       </w:rPr>
       <w:tcPr>
@@ -5270,7 +4161,7 @@
       <w:rPr>
         <w:rFonts w:ascii="Arial" w:hAnsi="Arial"/>
         <w:b/>
-        <w:color w:val="FFFFFF"/>
+        <w:color w:val="ffffff"/>
         <w:sz w:val="22"/>
       </w:rPr>
       <w:tcPr>
@@ -5281,7 +4172,7 @@
       <w:rPr>
         <w:rFonts w:ascii="Arial" w:hAnsi="Arial"/>
         <w:b/>
-        <w:color w:val="FFFFFF"/>
+        <w:color w:val="ffffff"/>
         <w:sz w:val="22"/>
       </w:rPr>
       <w:tcPr>
@@ -5327,7 +4218,7 @@
       <w:rPr>
         <w:rFonts w:ascii="Arial" w:hAnsi="Arial"/>
         <w:b/>
-        <w:color w:val="FFFFFF"/>
+        <w:color w:val="ffffff"/>
         <w:sz w:val="22"/>
       </w:rPr>
       <w:tcPr>
@@ -5338,7 +4229,7 @@
       <w:rPr>
         <w:rFonts w:ascii="Arial" w:hAnsi="Arial"/>
         <w:b/>
-        <w:color w:val="FFFFFF"/>
+        <w:color w:val="ffffff"/>
         <w:sz w:val="22"/>
       </w:rPr>
       <w:tcPr>
@@ -5349,7 +4240,7 @@
       <w:rPr>
         <w:rFonts w:ascii="Arial" w:hAnsi="Arial"/>
         <w:b/>
-        <w:color w:val="FFFFFF"/>
+        <w:color w:val="ffffff"/>
         <w:sz w:val="22"/>
       </w:rPr>
       <w:tcPr>
@@ -5360,7 +4251,7 @@
       <w:rPr>
         <w:rFonts w:ascii="Arial" w:hAnsi="Arial"/>
         <w:b/>
-        <w:color w:val="FFFFFF"/>
+        <w:color w:val="ffffff"/>
         <w:sz w:val="22"/>
       </w:rPr>
       <w:tcPr>
@@ -5406,7 +4297,7 @@
       <w:rPr>
         <w:rFonts w:ascii="Arial" w:hAnsi="Arial"/>
         <w:b/>
-        <w:color w:val="FFFFFF"/>
+        <w:color w:val="ffffff"/>
         <w:sz w:val="22"/>
       </w:rPr>
       <w:tcPr>
@@ -5417,7 +4308,7 @@
       <w:rPr>
         <w:rFonts w:ascii="Arial" w:hAnsi="Arial"/>
         <w:b/>
-        <w:color w:val="FFFFFF"/>
+        <w:color w:val="ffffff"/>
         <w:sz w:val="22"/>
       </w:rPr>
       <w:tcPr>
@@ -5428,7 +4319,7 @@
       <w:rPr>
         <w:rFonts w:ascii="Arial" w:hAnsi="Arial"/>
         <w:b/>
-        <w:color w:val="FFFFFF"/>
+        <w:color w:val="ffffff"/>
         <w:sz w:val="22"/>
       </w:rPr>
       <w:tcPr>
@@ -5439,7 +4330,7 @@
       <w:rPr>
         <w:rFonts w:ascii="Arial" w:hAnsi="Arial"/>
         <w:b/>
-        <w:color w:val="FFFFFF"/>
+        <w:color w:val="ffffff"/>
         <w:sz w:val="22"/>
       </w:rPr>
       <w:tcPr>
@@ -5485,7 +4376,7 @@
       <w:rPr>
         <w:rFonts w:ascii="Arial" w:hAnsi="Arial"/>
         <w:b/>
-        <w:color w:val="FFFFFF"/>
+        <w:color w:val="ffffff"/>
         <w:sz w:val="22"/>
       </w:rPr>
       <w:tcPr>
@@ -5496,7 +4387,7 @@
       <w:rPr>
         <w:rFonts w:ascii="Arial" w:hAnsi="Arial"/>
         <w:b/>
-        <w:color w:val="FFFFFF"/>
+        <w:color w:val="ffffff"/>
         <w:sz w:val="22"/>
       </w:rPr>
       <w:tcPr>
@@ -5507,7 +4398,7 @@
       <w:rPr>
         <w:rFonts w:ascii="Arial" w:hAnsi="Arial"/>
         <w:b/>
-        <w:color w:val="FFFFFF"/>
+        <w:color w:val="ffffff"/>
         <w:sz w:val="22"/>
       </w:rPr>
       <w:tcPr>
@@ -5518,7 +4409,7 @@
       <w:rPr>
         <w:rFonts w:ascii="Arial" w:hAnsi="Arial"/>
         <w:b/>
-        <w:color w:val="FFFFFF"/>
+        <w:color w:val="ffffff"/>
         <w:sz w:val="22"/>
       </w:rPr>
       <w:tcPr>
@@ -5574,13 +4465,13 @@
     <w:tblStylePr w:type="firstCol">
       <w:rPr>
         <w:b/>
-        <w:color w:val="4A4A4A" w:themeColor="text1" w:themeTint="80" w:themeShade="95"/>
-      </w:rPr>
-    </w:tblStylePr>
-    <w:tblStylePr w:type="firstRow">
-      <w:rPr>
-        <w:b/>
-        <w:color w:val="4A4A4A" w:themeColor="text1" w:themeTint="80" w:themeShade="95"/>
+        <w:color w:val="4a4a4a" w:themeColor="text1" w:themeTint="80" w:themeShade="95"/>
+      </w:rPr>
+    </w:tblStylePr>
+    <w:tblStylePr w:type="firstRow">
+      <w:rPr>
+        <w:b/>
+        <w:color w:val="4a4a4a" w:themeColor="text1" w:themeTint="80" w:themeShade="95"/>
       </w:rPr>
       <w:tcPr>
         <w:tcBorders>
@@ -5591,13 +4482,13 @@
     <w:tblStylePr w:type="lastCol">
       <w:rPr>
         <w:b/>
-        <w:color w:val="4A4A4A" w:themeColor="text1" w:themeTint="80" w:themeShade="95"/>
-      </w:rPr>
-    </w:tblStylePr>
-    <w:tblStylePr w:type="lastRow">
-      <w:rPr>
-        <w:b/>
-        <w:color w:val="4A4A4A" w:themeColor="text1" w:themeTint="80" w:themeShade="95"/>
+        <w:color w:val="4a4a4a" w:themeColor="text1" w:themeTint="80" w:themeShade="95"/>
+      </w:rPr>
+    </w:tblStylePr>
+    <w:tblStylePr w:type="lastRow">
+      <w:rPr>
+        <w:b/>
+        <w:color w:val="4a4a4a" w:themeColor="text1" w:themeTint="80" w:themeShade="95"/>
       </w:rPr>
     </w:tblStylePr>
     <w:tblStylePr w:type="wholeTable">
@@ -5653,13 +4544,13 @@
     <w:tblStylePr w:type="firstCol">
       <w:rPr>
         <w:b/>
-        <w:color w:val="317BBA" w:themeColor="accent1" w:themeTint="80" w:themeShade="95"/>
-      </w:rPr>
-    </w:tblStylePr>
-    <w:tblStylePr w:type="firstRow">
-      <w:rPr>
-        <w:b/>
-        <w:color w:val="317BBA" w:themeColor="accent1" w:themeTint="80" w:themeShade="95"/>
+        <w:color w:val="317bba" w:themeColor="accent1" w:themeTint="80" w:themeShade="95"/>
+      </w:rPr>
+    </w:tblStylePr>
+    <w:tblStylePr w:type="firstRow">
+      <w:rPr>
+        <w:b/>
+        <w:color w:val="317bba" w:themeColor="accent1" w:themeTint="80" w:themeShade="95"/>
       </w:rPr>
       <w:tcPr>
         <w:tcBorders>
@@ -5670,13 +4561,13 @@
     <w:tblStylePr w:type="lastCol">
       <w:rPr>
         <w:b/>
-        <w:color w:val="317BBA" w:themeColor="accent1" w:themeTint="80" w:themeShade="95"/>
-      </w:rPr>
-    </w:tblStylePr>
-    <w:tblStylePr w:type="lastRow">
-      <w:rPr>
-        <w:b/>
-        <w:color w:val="317BBA" w:themeColor="accent1" w:themeTint="80" w:themeShade="95"/>
+        <w:color w:val="317bba" w:themeColor="accent1" w:themeTint="80" w:themeShade="95"/>
+      </w:rPr>
+    </w:tblStylePr>
+    <w:tblStylePr w:type="lastRow">
+      <w:rPr>
+        <w:b/>
+        <w:color w:val="317bba" w:themeColor="accent1" w:themeTint="80" w:themeShade="95"/>
       </w:rPr>
     </w:tblStylePr>
     <w:tblStylePr w:type="wholeTable">
@@ -5732,13 +4623,13 @@
     <w:tblStylePr w:type="firstCol">
       <w:rPr>
         <w:b/>
-        <w:color w:val="C95712" w:themeColor="accent2" w:themeTint="97" w:themeShade="95"/>
-      </w:rPr>
-    </w:tblStylePr>
-    <w:tblStylePr w:type="firstRow">
-      <w:rPr>
-        <w:b/>
-        <w:color w:val="C95712" w:themeColor="accent2" w:themeTint="97" w:themeShade="95"/>
+        <w:color w:val="c95712" w:themeColor="accent2" w:themeTint="97" w:themeShade="95"/>
+      </w:rPr>
+    </w:tblStylePr>
+    <w:tblStylePr w:type="firstRow">
+      <w:rPr>
+        <w:b/>
+        <w:color w:val="c95712" w:themeColor="accent2" w:themeTint="97" w:themeShade="95"/>
       </w:rPr>
       <w:tcPr>
         <w:tcBorders>
@@ -5749,13 +4640,13 @@
     <w:tblStylePr w:type="lastCol">
       <w:rPr>
         <w:b/>
-        <w:color w:val="C95712" w:themeColor="accent2" w:themeTint="97" w:themeShade="95"/>
-      </w:rPr>
-    </w:tblStylePr>
-    <w:tblStylePr w:type="lastRow">
-      <w:rPr>
-        <w:b/>
-        <w:color w:val="C95712" w:themeColor="accent2" w:themeTint="97" w:themeShade="95"/>
+        <w:color w:val="c95712" w:themeColor="accent2" w:themeTint="97" w:themeShade="95"/>
+      </w:rPr>
+    </w:tblStylePr>
+    <w:tblStylePr w:type="lastRow">
+      <w:rPr>
+        <w:b/>
+        <w:color w:val="c95712" w:themeColor="accent2" w:themeTint="97" w:themeShade="95"/>
       </w:rPr>
     </w:tblStylePr>
     <w:tblStylePr w:type="wholeTable">
@@ -5890,13 +4781,13 @@
     <w:tblStylePr w:type="firstCol">
       <w:rPr>
         <w:b/>
-        <w:color w:val="CD9600" w:themeColor="accent4" w:themeTint="9A" w:themeShade="95"/>
-      </w:rPr>
-    </w:tblStylePr>
-    <w:tblStylePr w:type="firstRow">
-      <w:rPr>
-        <w:b/>
-        <w:color w:val="CD9600" w:themeColor="accent4" w:themeTint="9A" w:themeShade="95"/>
+        <w:color w:val="cd9600" w:themeColor="accent4" w:themeTint="9A" w:themeShade="95"/>
+      </w:rPr>
+    </w:tblStylePr>
+    <w:tblStylePr w:type="firstRow">
+      <w:rPr>
+        <w:b/>
+        <w:color w:val="cd9600" w:themeColor="accent4" w:themeTint="9A" w:themeShade="95"/>
       </w:rPr>
       <w:tcPr>
         <w:tcBorders>
@@ -5907,13 +4798,13 @@
     <w:tblStylePr w:type="lastCol">
       <w:rPr>
         <w:b/>
-        <w:color w:val="CD9600" w:themeColor="accent4" w:themeTint="9A" w:themeShade="95"/>
-      </w:rPr>
-    </w:tblStylePr>
-    <w:tblStylePr w:type="lastRow">
-      <w:rPr>
-        <w:b/>
-        <w:color w:val="CD9600" w:themeColor="accent4" w:themeTint="9A" w:themeShade="95"/>
+        <w:color w:val="cd9600" w:themeColor="accent4" w:themeTint="9A" w:themeShade="95"/>
+      </w:rPr>
+    </w:tblStylePr>
+    <w:tblStylePr w:type="lastRow">
+      <w:rPr>
+        <w:b/>
+        <w:color w:val="cd9600" w:themeColor="accent4" w:themeTint="9A" w:themeShade="95"/>
       </w:rPr>
     </w:tblStylePr>
     <w:tblStylePr w:type="wholeTable">
@@ -6103,7 +4994,7 @@
     <w:tblStylePr w:type="band1Horz">
       <w:rPr>
         <w:rFonts w:ascii="Arial" w:hAnsi="Arial"/>
-        <w:color w:val="4A4A4A" w:themeColor="text1" w:themeTint="80" w:themeShade="95"/>
+        <w:color w:val="4a4a4a" w:themeColor="text1" w:themeTint="80" w:themeShade="95"/>
         <w:sz w:val="22"/>
       </w:rPr>
       <w:tcPr>
@@ -6118,7 +5009,7 @@
     <w:tblStylePr w:type="band2Horz">
       <w:rPr>
         <w:rFonts w:ascii="Arial" w:hAnsi="Arial"/>
-        <w:color w:val="4A4A4A" w:themeColor="text1" w:themeTint="80" w:themeShade="95"/>
+        <w:color w:val="4a4a4a" w:themeColor="text1" w:themeTint="80" w:themeShade="95"/>
         <w:sz w:val="22"/>
       </w:rPr>
     </w:tblStylePr>
@@ -6126,14 +5017,14 @@
       <w:rPr>
         <w:rFonts w:ascii="Arial" w:hAnsi="Arial"/>
         <w:i/>
-        <w:color w:val="4A4A4A" w:themeColor="text1" w:themeTint="80" w:themeShade="95"/>
+        <w:color w:val="4a4a4a" w:themeColor="text1" w:themeTint="80" w:themeShade="95"/>
         <w:sz w:val="22"/>
       </w:rPr>
       <w:pPr>
         <w:jc w:val="right"/>
       </w:pPr>
       <w:tcPr>
-        <w:shd w:color="ffffff"/>
+        <w:shd w:val="clear" w:color="ffffff"/>
         <w:tcBorders>
           <w:top w:val="none" w:color="000000" w:sz="4" w:space="0"/>
           <w:left w:val="none" w:color="000000" w:sz="4" w:space="0"/>
@@ -6146,7 +5037,7 @@
       <w:rPr>
         <w:rFonts w:ascii="Arial" w:hAnsi="Arial"/>
         <w:b/>
-        <w:color w:val="4A4A4A" w:themeColor="text1" w:themeTint="80" w:themeShade="95"/>
+        <w:color w:val="4a4a4a" w:themeColor="text1" w:themeTint="80" w:themeShade="95"/>
         <w:sz w:val="22"/>
       </w:rPr>
       <w:tcPr>
@@ -6163,11 +5054,11 @@
       <w:rPr>
         <w:rFonts w:ascii="Arial" w:hAnsi="Arial"/>
         <w:i/>
-        <w:color w:val="4A4A4A" w:themeColor="text1" w:themeTint="80" w:themeShade="95"/>
-        <w:sz w:val="22"/>
-      </w:rPr>
-      <w:tcPr>
-        <w:shd w:color="ffffff"/>
+        <w:color w:val="4a4a4a" w:themeColor="text1" w:themeTint="80" w:themeShade="95"/>
+        <w:sz w:val="22"/>
+      </w:rPr>
+      <w:tcPr>
+        <w:shd w:val="clear" w:color="ffffff"/>
         <w:tcBorders>
           <w:top w:val="none" w:color="000000" w:sz="4" w:space="0"/>
           <w:left w:val="single" w:color="000000" w:themeColor="text1" w:themeTint="80" w:sz="4" w:space="0"/>
@@ -6180,7 +5071,7 @@
       <w:rPr>
         <w:rFonts w:ascii="Arial" w:hAnsi="Arial"/>
         <w:b/>
-        <w:color w:val="4A4A4A" w:themeColor="text1" w:themeTint="80" w:themeShade="95"/>
+        <w:color w:val="4a4a4a" w:themeColor="text1" w:themeTint="80" w:themeShade="95"/>
         <w:sz w:val="22"/>
       </w:rPr>
       <w:tcPr>
@@ -6215,7 +5106,7 @@
     <w:tblStylePr w:type="band1Horz">
       <w:rPr>
         <w:rFonts w:ascii="Arial" w:hAnsi="Arial"/>
-        <w:color w:val="317BBA" w:themeColor="accent1" w:themeTint="80" w:themeShade="95"/>
+        <w:color w:val="317bba" w:themeColor="accent1" w:themeTint="80" w:themeShade="95"/>
         <w:sz w:val="22"/>
       </w:rPr>
       <w:tcPr>
@@ -6230,7 +5121,7 @@
     <w:tblStylePr w:type="band2Horz">
       <w:rPr>
         <w:rFonts w:ascii="Arial" w:hAnsi="Arial"/>
-        <w:color w:val="317BBA" w:themeColor="accent1" w:themeTint="80" w:themeShade="95"/>
+        <w:color w:val="317bba" w:themeColor="accent1" w:themeTint="80" w:themeShade="95"/>
         <w:sz w:val="22"/>
       </w:rPr>
     </w:tblStylePr>
@@ -6238,14 +5129,14 @@
       <w:rPr>
         <w:rFonts w:ascii="Arial" w:hAnsi="Arial"/>
         <w:i/>
-        <w:color w:val="317BBA" w:themeColor="accent1" w:themeTint="80" w:themeShade="95"/>
+        <w:color w:val="317bba" w:themeColor="accent1" w:themeTint="80" w:themeShade="95"/>
         <w:sz w:val="22"/>
       </w:rPr>
       <w:pPr>
         <w:jc w:val="right"/>
       </w:pPr>
       <w:tcPr>
-        <w:shd w:color="ffffff"/>
+        <w:shd w:val="clear" w:color="ffffff"/>
         <w:tcBorders>
           <w:top w:val="none" w:color="000000" w:sz="4" w:space="0"/>
           <w:left w:val="none" w:color="000000" w:sz="4" w:space="0"/>
@@ -6258,7 +5149,7 @@
       <w:rPr>
         <w:rFonts w:ascii="Arial" w:hAnsi="Arial"/>
         <w:b/>
-        <w:color w:val="317BBA" w:themeColor="accent1" w:themeTint="80" w:themeShade="95"/>
+        <w:color w:val="317bba" w:themeColor="accent1" w:themeTint="80" w:themeShade="95"/>
         <w:sz w:val="22"/>
       </w:rPr>
       <w:tcPr>
@@ -6275,11 +5166,11 @@
       <w:rPr>
         <w:rFonts w:ascii="Arial" w:hAnsi="Arial"/>
         <w:i/>
-        <w:color w:val="317BBA" w:themeColor="accent1" w:themeTint="80" w:themeShade="95"/>
-        <w:sz w:val="22"/>
-      </w:rPr>
-      <w:tcPr>
-        <w:shd w:color="ffffff"/>
+        <w:color w:val="317bba" w:themeColor="accent1" w:themeTint="80" w:themeShade="95"/>
+        <w:sz w:val="22"/>
+      </w:rPr>
+      <w:tcPr>
+        <w:shd w:val="clear" w:color="ffffff"/>
         <w:tcBorders>
           <w:top w:val="none" w:color="000000" w:sz="4" w:space="0"/>
           <w:left w:val="single" w:color="000000" w:themeColor="accent1" w:themeTint="80" w:sz="4" w:space="0"/>
@@ -6292,7 +5183,7 @@
       <w:rPr>
         <w:rFonts w:ascii="Arial" w:hAnsi="Arial"/>
         <w:b/>
-        <w:color w:val="317BBA" w:themeColor="accent1" w:themeTint="80" w:themeShade="95"/>
+        <w:color w:val="317bba" w:themeColor="accent1" w:themeTint="80" w:themeShade="95"/>
         <w:sz w:val="22"/>
       </w:rPr>
       <w:tcPr>
@@ -6327,7 +5218,7 @@
     <w:tblStylePr w:type="band1Horz">
       <w:rPr>
         <w:rFonts w:ascii="Arial" w:hAnsi="Arial"/>
-        <w:color w:val="C95712" w:themeColor="accent2" w:themeTint="97" w:themeShade="95"/>
+        <w:color w:val="c95712" w:themeColor="accent2" w:themeTint="97" w:themeShade="95"/>
         <w:sz w:val="22"/>
       </w:rPr>
       <w:tcPr>
@@ -6342,7 +5233,7 @@
     <w:tblStylePr w:type="band2Horz">
       <w:rPr>
         <w:rFonts w:ascii="Arial" w:hAnsi="Arial"/>
-        <w:color w:val="C95712" w:themeColor="accent2" w:themeTint="97" w:themeShade="95"/>
+        <w:color w:val="c95712" w:themeColor="accent2" w:themeTint="97" w:themeShade="95"/>
         <w:sz w:val="22"/>
       </w:rPr>
     </w:tblStylePr>
@@ -6350,14 +5241,14 @@
       <w:rPr>
         <w:rFonts w:ascii="Arial" w:hAnsi="Arial"/>
         <w:i/>
-        <w:color w:val="C95712" w:themeColor="accent2" w:themeTint="97" w:themeShade="95"/>
+        <w:color w:val="c95712" w:themeColor="accent2" w:themeTint="97" w:themeShade="95"/>
         <w:sz w:val="22"/>
       </w:rPr>
       <w:pPr>
         <w:jc w:val="right"/>
       </w:pPr>
       <w:tcPr>
-        <w:shd w:color="ffffff"/>
+        <w:shd w:val="clear" w:color="ffffff"/>
         <w:tcBorders>
           <w:top w:val="none" w:color="000000" w:sz="4" w:space="0"/>
           <w:left w:val="none" w:color="000000" w:sz="4" w:space="0"/>
@@ -6370,7 +5261,7 @@
       <w:rPr>
         <w:rFonts w:ascii="Arial" w:hAnsi="Arial"/>
         <w:b/>
-        <w:color w:val="C95712" w:themeColor="accent2" w:themeTint="97" w:themeShade="95"/>
+        <w:color w:val="c95712" w:themeColor="accent2" w:themeTint="97" w:themeShade="95"/>
         <w:sz w:val="22"/>
       </w:rPr>
       <w:tcPr>
@@ -6387,11 +5278,11 @@
       <w:rPr>
         <w:rFonts w:ascii="Arial" w:hAnsi="Arial"/>
         <w:i/>
-        <w:color w:val="C95712" w:themeColor="accent2" w:themeTint="97" w:themeShade="95"/>
-        <w:sz w:val="22"/>
-      </w:rPr>
-      <w:tcPr>
-        <w:shd w:color="ffffff"/>
+        <w:color w:val="c95712" w:themeColor="accent2" w:themeTint="97" w:themeShade="95"/>
+        <w:sz w:val="22"/>
+      </w:rPr>
+      <w:tcPr>
+        <w:shd w:val="clear" w:color="ffffff"/>
         <w:tcBorders>
           <w:top w:val="none" w:color="000000" w:sz="4" w:space="0"/>
           <w:left w:val="single" w:color="000000" w:themeColor="accent2" w:themeTint="97" w:sz="4" w:space="0"/>
@@ -6404,7 +5295,7 @@
       <w:rPr>
         <w:rFonts w:ascii="Arial" w:hAnsi="Arial"/>
         <w:b/>
-        <w:color w:val="C95712" w:themeColor="accent2" w:themeTint="97" w:themeShade="95"/>
+        <w:color w:val="c95712" w:themeColor="accent2" w:themeTint="97" w:themeShade="95"/>
         <w:sz w:val="22"/>
       </w:rPr>
       <w:tcPr>
@@ -6469,7 +5360,7 @@
         <w:jc w:val="right"/>
       </w:pPr>
       <w:tcPr>
-        <w:shd w:color="ffffff"/>
+        <w:shd w:val="clear" w:color="ffffff"/>
         <w:tcBorders>
           <w:top w:val="none" w:color="000000" w:sz="4" w:space="0"/>
           <w:left w:val="none" w:color="000000" w:sz="4" w:space="0"/>
@@ -6503,7 +5394,7 @@
         <w:sz w:val="22"/>
       </w:rPr>
       <w:tcPr>
-        <w:shd w:color="ffffff"/>
+        <w:shd w:val="clear" w:color="ffffff"/>
         <w:tcBorders>
           <w:top w:val="none" w:color="000000" w:sz="4" w:space="0"/>
           <w:left w:val="single" w:color="000000" w:themeColor="accent3" w:themeTint="FE" w:sz="4" w:space="0"/>
@@ -6551,7 +5442,7 @@
     <w:tblStylePr w:type="band1Horz">
       <w:rPr>
         <w:rFonts w:ascii="Arial" w:hAnsi="Arial"/>
-        <w:color w:val="CD9600" w:themeColor="accent4" w:themeTint="9A" w:themeShade="95"/>
+        <w:color w:val="cd9600" w:themeColor="accent4" w:themeTint="9A" w:themeShade="95"/>
         <w:sz w:val="22"/>
       </w:rPr>
       <w:tcPr>
@@ -6566,7 +5457,7 @@
     <w:tblStylePr w:type="band2Horz">
       <w:rPr>
         <w:rFonts w:ascii="Arial" w:hAnsi="Arial"/>
-        <w:color w:val="CD9600" w:themeColor="accent4" w:themeTint="9A" w:themeShade="95"/>
+        <w:color w:val="cd9600" w:themeColor="accent4" w:themeTint="9A" w:themeShade="95"/>
         <w:sz w:val="22"/>
       </w:rPr>
     </w:tblStylePr>
@@ -6574,14 +5465,14 @@
       <w:rPr>
         <w:rFonts w:ascii="Arial" w:hAnsi="Arial"/>
         <w:i/>
-        <w:color w:val="CD9600" w:themeColor="accent4" w:themeTint="9A" w:themeShade="95"/>
+        <w:color w:val="cd9600" w:themeColor="accent4" w:themeTint="9A" w:themeShade="95"/>
         <w:sz w:val="22"/>
       </w:rPr>
       <w:pPr>
         <w:jc w:val="right"/>
       </w:pPr>
       <w:tcPr>
-        <w:shd w:color="ffffff"/>
+        <w:shd w:val="clear" w:color="ffffff"/>
         <w:tcBorders>
           <w:top w:val="none" w:color="000000" w:sz="4" w:space="0"/>
           <w:left w:val="none" w:color="000000" w:sz="4" w:space="0"/>
@@ -6594,7 +5485,7 @@
       <w:rPr>
         <w:rFonts w:ascii="Arial" w:hAnsi="Arial"/>
         <w:b/>
-        <w:color w:val="CD9600" w:themeColor="accent4" w:themeTint="9A" w:themeShade="95"/>
+        <w:color w:val="cd9600" w:themeColor="accent4" w:themeTint="9A" w:themeShade="95"/>
         <w:sz w:val="22"/>
       </w:rPr>
       <w:tcPr>
@@ -6611,11 +5502,11 @@
       <w:rPr>
         <w:rFonts w:ascii="Arial" w:hAnsi="Arial"/>
         <w:i/>
-        <w:color w:val="CD9600" w:themeColor="accent4" w:themeTint="9A" w:themeShade="95"/>
-        <w:sz w:val="22"/>
-      </w:rPr>
-      <w:tcPr>
-        <w:shd w:color="ffffff"/>
+        <w:color w:val="cd9600" w:themeColor="accent4" w:themeTint="9A" w:themeShade="95"/>
+        <w:sz w:val="22"/>
+      </w:rPr>
+      <w:tcPr>
+        <w:shd w:val="clear" w:color="ffffff"/>
         <w:tcBorders>
           <w:top w:val="none" w:color="000000" w:sz="4" w:space="0"/>
           <w:left w:val="single" w:color="000000" w:themeColor="accent4" w:themeTint="9A" w:sz="4" w:space="0"/>
@@ -6628,7 +5519,7 @@
       <w:rPr>
         <w:rFonts w:ascii="Arial" w:hAnsi="Arial"/>
         <w:b/>
-        <w:color w:val="CD9600" w:themeColor="accent4" w:themeTint="9A" w:themeShade="95"/>
+        <w:color w:val="cd9600" w:themeColor="accent4" w:themeTint="9A" w:themeShade="95"/>
         <w:sz w:val="22"/>
       </w:rPr>
       <w:tcPr>
@@ -6693,7 +5584,7 @@
         <w:jc w:val="right"/>
       </w:pPr>
       <w:tcPr>
-        <w:shd w:color="ffffff"/>
+        <w:shd w:val="clear" w:color="ffffff"/>
         <w:tcBorders>
           <w:top w:val="none" w:color="000000" w:sz="4" w:space="0"/>
           <w:left w:val="none" w:color="000000" w:sz="4" w:space="0"/>
@@ -6727,7 +5618,7 @@
         <w:sz w:val="22"/>
       </w:rPr>
       <w:tcPr>
-        <w:shd w:color="ffffff"/>
+        <w:shd w:val="clear" w:color="ffffff"/>
         <w:tcBorders>
           <w:top w:val="none" w:color="000000" w:sz="4" w:space="0"/>
           <w:left w:val="single" w:color="000000" w:themeColor="accent5" w:themeTint="90" w:sz="4" w:space="0"/>
@@ -6805,7 +5696,7 @@
         <w:jc w:val="right"/>
       </w:pPr>
       <w:tcPr>
-        <w:shd w:color="ffffff"/>
+        <w:shd w:val="clear" w:color="ffffff"/>
         <w:tcBorders>
           <w:top w:val="none" w:color="000000" w:sz="4" w:space="0"/>
           <w:left w:val="none" w:color="000000" w:sz="4" w:space="0"/>
@@ -6839,7 +5730,7 @@
         <w:sz w:val="22"/>
       </w:rPr>
       <w:tcPr>
-        <w:shd w:color="ffffff"/>
+        <w:shd w:val="clear" w:color="ffffff"/>
         <w:tcBorders>
           <w:top w:val="none" w:color="000000" w:sz="4" w:space="0"/>
           <w:left w:val="single" w:color="000000" w:themeColor="accent6" w:themeTint="90" w:sz="4" w:space="0"/>
@@ -7963,7 +6854,7 @@
       <w:rPr>
         <w:rFonts w:ascii="Arial" w:hAnsi="Arial"/>
         <w:b/>
-        <w:color w:val="FFFFFF"/>
+        <w:color w:val="ffffff"/>
         <w:sz w:val="22"/>
       </w:rPr>
       <w:tcPr>
@@ -8037,7 +6928,7 @@
       <w:rPr>
         <w:rFonts w:ascii="Arial" w:hAnsi="Arial"/>
         <w:b/>
-        <w:color w:val="FFFFFF"/>
+        <w:color w:val="ffffff"/>
         <w:sz w:val="22"/>
       </w:rPr>
       <w:tcPr>
@@ -8111,7 +7002,7 @@
       <w:rPr>
         <w:rFonts w:ascii="Arial" w:hAnsi="Arial"/>
         <w:b/>
-        <w:color w:val="FFFFFF"/>
+        <w:color w:val="ffffff"/>
         <w:sz w:val="22"/>
       </w:rPr>
       <w:tcPr>
@@ -8185,7 +7076,7 @@
       <w:rPr>
         <w:rFonts w:ascii="Arial" w:hAnsi="Arial"/>
         <w:b/>
-        <w:color w:val="FFFFFF"/>
+        <w:color w:val="ffffff"/>
         <w:sz w:val="22"/>
       </w:rPr>
       <w:tcPr>
@@ -8259,7 +7150,7 @@
       <w:rPr>
         <w:rFonts w:ascii="Arial" w:hAnsi="Arial"/>
         <w:b/>
-        <w:color w:val="FFFFFF"/>
+        <w:color w:val="ffffff"/>
         <w:sz w:val="22"/>
       </w:rPr>
       <w:tcPr>
@@ -8333,7 +7224,7 @@
       <w:rPr>
         <w:rFonts w:ascii="Arial" w:hAnsi="Arial"/>
         <w:b/>
-        <w:color w:val="FFFFFF"/>
+        <w:color w:val="ffffff"/>
         <w:sz w:val="22"/>
       </w:rPr>
       <w:tcPr>
@@ -8407,7 +7298,7 @@
       <w:rPr>
         <w:rFonts w:ascii="Arial" w:hAnsi="Arial"/>
         <w:b/>
-        <w:color w:val="FFFFFF"/>
+        <w:color w:val="ffffff"/>
         <w:sz w:val="22"/>
       </w:rPr>
       <w:tcPr>
@@ -8476,7 +7367,7 @@
       <w:rPr>
         <w:rFonts w:ascii="Arial" w:hAnsi="Arial"/>
         <w:b/>
-        <w:color w:val="FFFFFF"/>
+        <w:color w:val="ffffff"/>
         <w:sz w:val="22"/>
       </w:rPr>
       <w:tcPr>
@@ -8545,7 +7436,7 @@
       <w:rPr>
         <w:rFonts w:ascii="Arial" w:hAnsi="Arial"/>
         <w:b/>
-        <w:color w:val="FFFFFF"/>
+        <w:color w:val="ffffff"/>
         <w:sz w:val="22"/>
       </w:rPr>
       <w:tcPr>
@@ -8614,7 +7505,7 @@
       <w:rPr>
         <w:rFonts w:ascii="Arial" w:hAnsi="Arial"/>
         <w:b/>
-        <w:color w:val="FFFFFF"/>
+        <w:color w:val="ffffff"/>
         <w:sz w:val="22"/>
       </w:rPr>
       <w:tcPr>
@@ -8683,7 +7574,7 @@
       <w:rPr>
         <w:rFonts w:ascii="Arial" w:hAnsi="Arial"/>
         <w:b/>
-        <w:color w:val="FFFFFF"/>
+        <w:color w:val="ffffff"/>
         <w:sz w:val="22"/>
       </w:rPr>
       <w:tcPr>
@@ -8752,7 +7643,7 @@
       <w:rPr>
         <w:rFonts w:ascii="Arial" w:hAnsi="Arial"/>
         <w:b/>
-        <w:color w:val="FFFFFF"/>
+        <w:color w:val="ffffff"/>
         <w:sz w:val="22"/>
       </w:rPr>
       <w:tcPr>
@@ -8821,7 +7712,7 @@
       <w:rPr>
         <w:rFonts w:ascii="Arial" w:hAnsi="Arial"/>
         <w:b/>
-        <w:color w:val="FFFFFF"/>
+        <w:color w:val="ffffff"/>
         <w:sz w:val="22"/>
       </w:rPr>
       <w:tcPr>
@@ -8890,7 +7781,7 @@
       <w:rPr>
         <w:rFonts w:ascii="Arial" w:hAnsi="Arial"/>
         <w:b/>
-        <w:color w:val="FFFFFF"/>
+        <w:color w:val="ffffff"/>
         <w:sz w:val="22"/>
       </w:rPr>
       <w:tcPr>
@@ -8968,7 +7859,7 @@
       <w:rPr>
         <w:rFonts w:ascii="Arial" w:hAnsi="Arial"/>
         <w:b/>
-        <w:color w:val="FFFFFF" w:themeColor="light1"/>
+        <w:color w:val="ffffff" w:themeColor="light1"/>
         <w:sz w:val="22"/>
       </w:rPr>
       <w:tcPr>
@@ -8982,7 +7873,7 @@
       <w:rPr>
         <w:rFonts w:ascii="Arial" w:hAnsi="Arial"/>
         <w:b/>
-        <w:color w:val="FFFFFF" w:themeColor="light1"/>
+        <w:color w:val="ffffff" w:themeColor="light1"/>
         <w:sz w:val="22"/>
       </w:rPr>
       <w:tcPr>
@@ -9005,14 +7896,14 @@
       <w:rPr>
         <w:rFonts w:ascii="Arial" w:hAnsi="Arial"/>
         <w:b/>
-        <w:color w:val="FFFFFF" w:themeColor="light1"/>
+        <w:color w:val="ffffff" w:themeColor="light1"/>
         <w:sz w:val="22"/>
       </w:rPr>
     </w:tblStylePr>
     <w:tblStylePr w:type="wholeTable">
       <w:rPr>
         <w:rFonts w:ascii="Arial" w:hAnsi="Arial"/>
-        <w:color w:val="FFFFFF" w:themeColor="light1"/>
+        <w:color w:val="ffffff" w:themeColor="light1"/>
         <w:sz w:val="22"/>
       </w:rPr>
     </w:tblStylePr>
@@ -9075,7 +7966,7 @@
       <w:rPr>
         <w:rFonts w:ascii="Arial" w:hAnsi="Arial"/>
         <w:b/>
-        <w:color w:val="FFFFFF" w:themeColor="light1"/>
+        <w:color w:val="ffffff" w:themeColor="light1"/>
         <w:sz w:val="22"/>
       </w:rPr>
       <w:tcPr>
@@ -9089,7 +7980,7 @@
       <w:rPr>
         <w:rFonts w:ascii="Arial" w:hAnsi="Arial"/>
         <w:b/>
-        <w:color w:val="FFFFFF" w:themeColor="light1"/>
+        <w:color w:val="ffffff" w:themeColor="light1"/>
         <w:sz w:val="22"/>
       </w:rPr>
       <w:tcPr>
@@ -9112,14 +8003,14 @@
       <w:rPr>
         <w:rFonts w:ascii="Arial" w:hAnsi="Arial"/>
         <w:b/>
-        <w:color w:val="FFFFFF" w:themeColor="light1"/>
+        <w:color w:val="ffffff" w:themeColor="light1"/>
         <w:sz w:val="22"/>
       </w:rPr>
     </w:tblStylePr>
     <w:tblStylePr w:type="wholeTable">
       <w:rPr>
         <w:rFonts w:ascii="Arial" w:hAnsi="Arial"/>
-        <w:color w:val="FFFFFF" w:themeColor="light1"/>
+        <w:color w:val="ffffff" w:themeColor="light1"/>
         <w:sz w:val="22"/>
       </w:rPr>
     </w:tblStylePr>
@@ -9182,7 +8073,7 @@
       <w:rPr>
         <w:rFonts w:ascii="Arial" w:hAnsi="Arial"/>
         <w:b/>
-        <w:color w:val="FFFFFF" w:themeColor="light1"/>
+        <w:color w:val="ffffff" w:themeColor="light1"/>
         <w:sz w:val="22"/>
       </w:rPr>
       <w:tcPr>
@@ -9196,7 +8087,7 @@
       <w:rPr>
         <w:rFonts w:ascii="Arial" w:hAnsi="Arial"/>
         <w:b/>
-        <w:color w:val="FFFFFF" w:themeColor="light1"/>
+        <w:color w:val="ffffff" w:themeColor="light1"/>
         <w:sz w:val="22"/>
       </w:rPr>
       <w:tcPr>
@@ -9219,14 +8110,14 @@
       <w:rPr>
         <w:rFonts w:ascii="Arial" w:hAnsi="Arial"/>
         <w:b/>
-        <w:color w:val="FFFFFF" w:themeColor="light1"/>
+        <w:color w:val="ffffff" w:themeColor="light1"/>
         <w:sz w:val="22"/>
       </w:rPr>
     </w:tblStylePr>
     <w:tblStylePr w:type="wholeTable">
       <w:rPr>
         <w:rFonts w:ascii="Arial" w:hAnsi="Arial"/>
-        <w:color w:val="FFFFFF" w:themeColor="light1"/>
+        <w:color w:val="ffffff" w:themeColor="light1"/>
         <w:sz w:val="22"/>
       </w:rPr>
     </w:tblStylePr>
@@ -9289,7 +8180,7 @@
       <w:rPr>
         <w:rFonts w:ascii="Arial" w:hAnsi="Arial"/>
         <w:b/>
-        <w:color w:val="FFFFFF" w:themeColor="light1"/>
+        <w:color w:val="ffffff" w:themeColor="light1"/>
         <w:sz w:val="22"/>
       </w:rPr>
       <w:tcPr>
@@ -9303,7 +8194,7 @@
       <w:rPr>
         <w:rFonts w:ascii="Arial" w:hAnsi="Arial"/>
         <w:b/>
-        <w:color w:val="FFFFFF" w:themeColor="light1"/>
+        <w:color w:val="ffffff" w:themeColor="light1"/>
         <w:sz w:val="22"/>
       </w:rPr>
       <w:tcPr>
@@ -9326,14 +8217,14 @@
       <w:rPr>
         <w:rFonts w:ascii="Arial" w:hAnsi="Arial"/>
         <w:b/>
-        <w:color w:val="FFFFFF" w:themeColor="light1"/>
+        <w:color w:val="ffffff" w:themeColor="light1"/>
         <w:sz w:val="22"/>
       </w:rPr>
     </w:tblStylePr>
     <w:tblStylePr w:type="wholeTable">
       <w:rPr>
         <w:rFonts w:ascii="Arial" w:hAnsi="Arial"/>
-        <w:color w:val="FFFFFF" w:themeColor="light1"/>
+        <w:color w:val="ffffff" w:themeColor="light1"/>
         <w:sz w:val="22"/>
       </w:rPr>
     </w:tblStylePr>
@@ -9396,7 +8287,7 @@
       <w:rPr>
         <w:rFonts w:ascii="Arial" w:hAnsi="Arial"/>
         <w:b/>
-        <w:color w:val="FFFFFF" w:themeColor="light1"/>
+        <w:color w:val="ffffff" w:themeColor="light1"/>
         <w:sz w:val="22"/>
       </w:rPr>
       <w:tcPr>
@@ -9410,7 +8301,7 @@
       <w:rPr>
         <w:rFonts w:ascii="Arial" w:hAnsi="Arial"/>
         <w:b/>
-        <w:color w:val="FFFFFF" w:themeColor="light1"/>
+        <w:color w:val="ffffff" w:themeColor="light1"/>
         <w:sz w:val="22"/>
       </w:rPr>
       <w:tcPr>
@@ -9433,14 +8324,14 @@
       <w:rPr>
         <w:rFonts w:ascii="Arial" w:hAnsi="Arial"/>
         <w:b/>
-        <w:color w:val="FFFFFF" w:themeColor="light1"/>
+        <w:color w:val="ffffff" w:themeColor="light1"/>
         <w:sz w:val="22"/>
       </w:rPr>
     </w:tblStylePr>
     <w:tblStylePr w:type="wholeTable">
       <w:rPr>
         <w:rFonts w:ascii="Arial" w:hAnsi="Arial"/>
-        <w:color w:val="FFFFFF" w:themeColor="light1"/>
+        <w:color w:val="ffffff" w:themeColor="light1"/>
         <w:sz w:val="22"/>
       </w:rPr>
     </w:tblStylePr>
@@ -9503,7 +8394,7 @@
       <w:rPr>
         <w:rFonts w:ascii="Arial" w:hAnsi="Arial"/>
         <w:b/>
-        <w:color w:val="FFFFFF" w:themeColor="light1"/>
+        <w:color w:val="ffffff" w:themeColor="light1"/>
         <w:sz w:val="22"/>
       </w:rPr>
       <w:tcPr>
@@ -9517,7 +8408,7 @@
       <w:rPr>
         <w:rFonts w:ascii="Arial" w:hAnsi="Arial"/>
         <w:b/>
-        <w:color w:val="FFFFFF" w:themeColor="light1"/>
+        <w:color w:val="ffffff" w:themeColor="light1"/>
         <w:sz w:val="22"/>
       </w:rPr>
       <w:tcPr>
@@ -9540,14 +8431,14 @@
       <w:rPr>
         <w:rFonts w:ascii="Arial" w:hAnsi="Arial"/>
         <w:b/>
-        <w:color w:val="FFFFFF" w:themeColor="light1"/>
+        <w:color w:val="ffffff" w:themeColor="light1"/>
         <w:sz w:val="22"/>
       </w:rPr>
     </w:tblStylePr>
     <w:tblStylePr w:type="wholeTable">
       <w:rPr>
         <w:rFonts w:ascii="Arial" w:hAnsi="Arial"/>
-        <w:color w:val="FFFFFF" w:themeColor="light1"/>
+        <w:color w:val="ffffff" w:themeColor="light1"/>
         <w:sz w:val="22"/>
       </w:rPr>
     </w:tblStylePr>
@@ -9610,7 +8501,7 @@
       <w:rPr>
         <w:rFonts w:ascii="Arial" w:hAnsi="Arial"/>
         <w:b/>
-        <w:color w:val="FFFFFF" w:themeColor="light1"/>
+        <w:color w:val="ffffff" w:themeColor="light1"/>
         <w:sz w:val="22"/>
       </w:rPr>
       <w:tcPr>
@@ -9624,7 +8515,7 @@
       <w:rPr>
         <w:rFonts w:ascii="Arial" w:hAnsi="Arial"/>
         <w:b/>
-        <w:color w:val="FFFFFF" w:themeColor="light1"/>
+        <w:color w:val="ffffff" w:themeColor="light1"/>
         <w:sz w:val="22"/>
       </w:rPr>
       <w:tcPr>
@@ -9647,14 +8538,14 @@
       <w:rPr>
         <w:rFonts w:ascii="Arial" w:hAnsi="Arial"/>
         <w:b/>
-        <w:color w:val="FFFFFF" w:themeColor="light1"/>
+        <w:color w:val="ffffff" w:themeColor="light1"/>
         <w:sz w:val="22"/>
       </w:rPr>
     </w:tblStylePr>
     <w:tblStylePr w:type="wholeTable">
       <w:rPr>
         <w:rFonts w:ascii="Arial" w:hAnsi="Arial"/>
-        <w:color w:val="FFFFFF" w:themeColor="light1"/>
+        <w:color w:val="ffffff" w:themeColor="light1"/>
         <w:sz w:val="22"/>
       </w:rPr>
     </w:tblStylePr>
@@ -9773,13 +8664,13 @@
     <w:tblStylePr w:type="firstCol">
       <w:rPr>
         <w:b/>
-        <w:color w:val="245D8D" w:themeColor="accent1" w:themeShade="95"/>
-      </w:rPr>
-    </w:tblStylePr>
-    <w:tblStylePr w:type="firstRow">
-      <w:rPr>
-        <w:b/>
-        <w:color w:val="245D8D" w:themeColor="accent1" w:themeShade="95"/>
+        <w:color w:val="245d8d" w:themeColor="accent1" w:themeShade="95"/>
+      </w:rPr>
+    </w:tblStylePr>
+    <w:tblStylePr w:type="firstRow">
+      <w:rPr>
+        <w:b/>
+        <w:color w:val="245d8d" w:themeColor="accent1" w:themeShade="95"/>
       </w:rPr>
       <w:tcPr>
         <w:tcBorders>
@@ -9790,13 +8681,13 @@
     <w:tblStylePr w:type="lastCol">
       <w:rPr>
         <w:b/>
-        <w:color w:val="245D8D" w:themeColor="accent1" w:themeShade="95"/>
-      </w:rPr>
-    </w:tblStylePr>
-    <w:tblStylePr w:type="lastRow">
-      <w:rPr>
-        <w:b/>
-        <w:color w:val="245D8D" w:themeColor="accent1" w:themeShade="95"/>
+        <w:color w:val="245d8d" w:themeColor="accent1" w:themeShade="95"/>
+      </w:rPr>
+    </w:tblStylePr>
+    <w:tblStylePr w:type="lastRow">
+      <w:rPr>
+        <w:b/>
+        <w:color w:val="245d8d" w:themeColor="accent1" w:themeShade="95"/>
       </w:rPr>
       <w:tcPr>
         <w:tcBorders>
@@ -9846,13 +8737,13 @@
     <w:tblStylePr w:type="firstCol">
       <w:rPr>
         <w:b/>
-        <w:color w:val="C95712" w:themeColor="accent2" w:themeTint="97" w:themeShade="95"/>
-      </w:rPr>
-    </w:tblStylePr>
-    <w:tblStylePr w:type="firstRow">
-      <w:rPr>
-        <w:b/>
-        <w:color w:val="C95712" w:themeColor="accent2" w:themeTint="97" w:themeShade="95"/>
+        <w:color w:val="c95712" w:themeColor="accent2" w:themeTint="97" w:themeShade="95"/>
+      </w:rPr>
+    </w:tblStylePr>
+    <w:tblStylePr w:type="firstRow">
+      <w:rPr>
+        <w:b/>
+        <w:color w:val="c95712" w:themeColor="accent2" w:themeTint="97" w:themeShade="95"/>
       </w:rPr>
       <w:tcPr>
         <w:tcBorders>
@@ -9863,13 +8754,13 @@
     <w:tblStylePr w:type="lastCol">
       <w:rPr>
         <w:b/>
-        <w:color w:val="C95712" w:themeColor="accent2" w:themeTint="97" w:themeShade="95"/>
-      </w:rPr>
-    </w:tblStylePr>
-    <w:tblStylePr w:type="lastRow">
-      <w:rPr>
-        <w:b/>
-        <w:color w:val="C95712" w:themeColor="accent2" w:themeTint="97" w:themeShade="95"/>
+        <w:color w:val="c95712" w:themeColor="accent2" w:themeTint="97" w:themeShade="95"/>
+      </w:rPr>
+    </w:tblStylePr>
+    <w:tblStylePr w:type="lastRow">
+      <w:rPr>
+        <w:b/>
+        <w:color w:val="c95712" w:themeColor="accent2" w:themeTint="97" w:themeShade="95"/>
       </w:rPr>
       <w:tcPr>
         <w:tcBorders>
@@ -9992,13 +8883,13 @@
     <w:tblStylePr w:type="firstCol">
       <w:rPr>
         <w:b/>
-        <w:color w:val="CD9600" w:themeColor="accent4" w:themeTint="9A" w:themeShade="95"/>
-      </w:rPr>
-    </w:tblStylePr>
-    <w:tblStylePr w:type="firstRow">
-      <w:rPr>
-        <w:b/>
-        <w:color w:val="CD9600" w:themeColor="accent4" w:themeTint="9A" w:themeShade="95"/>
+        <w:color w:val="cd9600" w:themeColor="accent4" w:themeTint="9A" w:themeShade="95"/>
+      </w:rPr>
+    </w:tblStylePr>
+    <w:tblStylePr w:type="firstRow">
+      <w:rPr>
+        <w:b/>
+        <w:color w:val="cd9600" w:themeColor="accent4" w:themeTint="9A" w:themeShade="95"/>
       </w:rPr>
       <w:tcPr>
         <w:tcBorders>
@@ -10009,13 +8900,13 @@
     <w:tblStylePr w:type="lastCol">
       <w:rPr>
         <w:b/>
-        <w:color w:val="CD9600" w:themeColor="accent4" w:themeTint="9A" w:themeShade="95"/>
-      </w:rPr>
-    </w:tblStylePr>
-    <w:tblStylePr w:type="lastRow">
-      <w:rPr>
-        <w:b/>
-        <w:color w:val="CD9600" w:themeColor="accent4" w:themeTint="9A" w:themeShade="95"/>
+        <w:color w:val="cd9600" w:themeColor="accent4" w:themeTint="9A" w:themeShade="95"/>
+      </w:rPr>
+    </w:tblStylePr>
+    <w:tblStylePr w:type="lastRow">
+      <w:rPr>
+        <w:b/>
+        <w:color w:val="cd9600" w:themeColor="accent4" w:themeTint="9A" w:themeShade="95"/>
       </w:rPr>
       <w:tcPr>
         <w:tcBorders>
@@ -10065,13 +8956,13 @@
     <w:tblStylePr w:type="firstCol">
       <w:rPr>
         <w:b/>
-        <w:color w:val="335E9E" w:themeColor="accent5" w:themeTint="9A" w:themeShade="95"/>
-      </w:rPr>
-    </w:tblStylePr>
-    <w:tblStylePr w:type="firstRow">
-      <w:rPr>
-        <w:b/>
-        <w:color w:val="335E9E" w:themeColor="accent5" w:themeTint="9A" w:themeShade="95"/>
+        <w:color w:val="335e9e" w:themeColor="accent5" w:themeTint="9A" w:themeShade="95"/>
+      </w:rPr>
+    </w:tblStylePr>
+    <w:tblStylePr w:type="firstRow">
+      <w:rPr>
+        <w:b/>
+        <w:color w:val="335e9e" w:themeColor="accent5" w:themeTint="9A" w:themeShade="95"/>
       </w:rPr>
       <w:tcPr>
         <w:tcBorders>
@@ -10082,13 +8973,13 @@
     <w:tblStylePr w:type="lastCol">
       <w:rPr>
         <w:b/>
-        <w:color w:val="335E9E" w:themeColor="accent5" w:themeTint="9A" w:themeShade="95"/>
-      </w:rPr>
-    </w:tblStylePr>
-    <w:tblStylePr w:type="lastRow">
-      <w:rPr>
-        <w:b/>
-        <w:color w:val="335E9E" w:themeColor="accent5" w:themeTint="9A" w:themeShade="95"/>
+        <w:color w:val="335e9e" w:themeColor="accent5" w:themeTint="9A" w:themeShade="95"/>
+      </w:rPr>
+    </w:tblStylePr>
+    <w:tblStylePr w:type="lastRow">
+      <w:rPr>
+        <w:b/>
+        <w:color w:val="335e9e" w:themeColor="accent5" w:themeTint="9A" w:themeShade="95"/>
       </w:rPr>
       <w:tcPr>
         <w:tcBorders>
@@ -10138,13 +9029,13 @@
     <w:tblStylePr w:type="firstCol">
       <w:rPr>
         <w:b/>
-        <w:color w:val="5F8F3C" w:themeColor="accent6" w:themeTint="98" w:themeShade="95"/>
-      </w:rPr>
-    </w:tblStylePr>
-    <w:tblStylePr w:type="firstRow">
-      <w:rPr>
-        <w:b/>
-        <w:color w:val="5F8F3C" w:themeColor="accent6" w:themeTint="98" w:themeShade="95"/>
+        <w:color w:val="5f8f3c" w:themeColor="accent6" w:themeTint="98" w:themeShade="95"/>
+      </w:rPr>
+    </w:tblStylePr>
+    <w:tblStylePr w:type="firstRow">
+      <w:rPr>
+        <w:b/>
+        <w:color w:val="5f8f3c" w:themeColor="accent6" w:themeTint="98" w:themeShade="95"/>
       </w:rPr>
       <w:tcPr>
         <w:tcBorders>
@@ -10155,13 +9046,13 @@
     <w:tblStylePr w:type="lastCol">
       <w:rPr>
         <w:b/>
-        <w:color w:val="5F8F3C" w:themeColor="accent6" w:themeTint="98" w:themeShade="95"/>
-      </w:rPr>
-    </w:tblStylePr>
-    <w:tblStylePr w:type="lastRow">
-      <w:rPr>
-        <w:b/>
-        <w:color w:val="5F8F3C" w:themeColor="accent6" w:themeTint="98" w:themeShade="95"/>
+        <w:color w:val="5f8f3c" w:themeColor="accent6" w:themeTint="98" w:themeShade="95"/>
+      </w:rPr>
+    </w:tblStylePr>
+    <w:tblStylePr w:type="lastRow">
+      <w:rPr>
+        <w:b/>
+        <w:color w:val="5f8f3c" w:themeColor="accent6" w:themeTint="98" w:themeShade="95"/>
       </w:rPr>
       <w:tcPr>
         <w:tcBorders>
@@ -10188,7 +9079,7 @@
     <w:tblStylePr w:type="band1Horz">
       <w:rPr>
         <w:rFonts w:ascii="Arial" w:hAnsi="Arial"/>
-        <w:color w:val="4A4A4A" w:themeColor="text1" w:themeTint="80" w:themeShade="95"/>
+        <w:color w:val="4a4a4a" w:themeColor="text1" w:themeTint="80" w:themeShade="95"/>
         <w:sz w:val="22"/>
       </w:rPr>
       <w:tcPr>
@@ -10203,7 +9094,7 @@
     <w:tblStylePr w:type="band2Horz">
       <w:rPr>
         <w:rFonts w:ascii="Arial" w:hAnsi="Arial"/>
-        <w:color w:val="4A4A4A" w:themeColor="text1" w:themeTint="80" w:themeShade="95"/>
+        <w:color w:val="4a4a4a" w:themeColor="text1" w:themeTint="80" w:themeShade="95"/>
         <w:sz w:val="22"/>
       </w:rPr>
     </w:tblStylePr>
@@ -10211,14 +9102,14 @@
       <w:rPr>
         <w:rFonts w:ascii="Arial" w:hAnsi="Arial"/>
         <w:i/>
-        <w:color w:val="4A4A4A" w:themeColor="text1" w:themeTint="80" w:themeShade="95"/>
+        <w:color w:val="4a4a4a" w:themeColor="text1" w:themeTint="80" w:themeShade="95"/>
         <w:sz w:val="22"/>
       </w:rPr>
       <w:pPr>
         <w:jc w:val="right"/>
       </w:pPr>
       <w:tcPr>
-        <w:shd w:color="ffffff"/>
+        <w:shd w:val="clear" w:color="ffffff"/>
         <w:tcBorders>
           <w:top w:val="none" w:color="000000" w:sz="4" w:space="0"/>
           <w:left w:val="none" w:color="000000" w:sz="4" w:space="0"/>
@@ -10231,7 +9122,7 @@
       <w:rPr>
         <w:rFonts w:ascii="Arial" w:hAnsi="Arial"/>
         <w:i/>
-        <w:color w:val="4A4A4A" w:themeColor="text1" w:themeTint="80" w:themeShade="95"/>
+        <w:color w:val="4a4a4a" w:themeColor="text1" w:themeTint="80" w:themeShade="95"/>
         <w:sz w:val="22"/>
       </w:rPr>
       <w:tcPr>
@@ -10248,11 +9139,11 @@
       <w:rPr>
         <w:rFonts w:ascii="Arial" w:hAnsi="Arial"/>
         <w:i/>
-        <w:color w:val="4A4A4A" w:themeColor="text1" w:themeTint="80" w:themeShade="95"/>
-        <w:sz w:val="22"/>
-      </w:rPr>
-      <w:tcPr>
-        <w:shd w:color="ffffff"/>
+        <w:color w:val="4a4a4a" w:themeColor="text1" w:themeTint="80" w:themeShade="95"/>
+        <w:sz w:val="22"/>
+      </w:rPr>
+      <w:tcPr>
+        <w:shd w:val="clear" w:color="ffffff"/>
         <w:tcBorders>
           <w:top w:val="none" w:color="000000" w:sz="4" w:space="0"/>
           <w:left w:val="single" w:color="000000" w:themeColor="text1" w:themeTint="80" w:sz="4" w:space="0"/>
@@ -10265,7 +9156,7 @@
       <w:rPr>
         <w:rFonts w:ascii="Arial" w:hAnsi="Arial"/>
         <w:i/>
-        <w:color w:val="4A4A4A" w:themeColor="text1" w:themeTint="80" w:themeShade="95"/>
+        <w:color w:val="4a4a4a" w:themeColor="text1" w:themeTint="80" w:themeShade="95"/>
         <w:sz w:val="22"/>
       </w:rPr>
       <w:tcPr>
@@ -10281,7 +9172,7 @@
     <w:tblStylePr w:type="wholeTable">
       <w:rPr>
         <w:rFonts w:ascii="Arial" w:hAnsi="Arial"/>
-        <w:color w:val="4A4A4A" w:themeColor="text1" w:themeTint="80" w:themeShade="95"/>
+        <w:color w:val="4a4a4a" w:themeColor="text1" w:themeTint="80" w:themeShade="95"/>
         <w:sz w:val="22"/>
       </w:rPr>
     </w:tblStylePr>
@@ -10304,7 +9195,7 @@
     <w:tblStylePr w:type="band1Horz">
       <w:rPr>
         <w:rFonts w:ascii="Arial" w:hAnsi="Arial"/>
-        <w:color w:val="245D8D" w:themeColor="accent1" w:themeShade="95"/>
+        <w:color w:val="245d8d" w:themeColor="accent1" w:themeShade="95"/>
         <w:sz w:val="22"/>
       </w:rPr>
       <w:tcPr>
@@ -10319,7 +9210,7 @@
     <w:tblStylePr w:type="band2Horz">
       <w:rPr>
         <w:rFonts w:ascii="Arial" w:hAnsi="Arial"/>
-        <w:color w:val="245D8D" w:themeColor="accent1" w:themeShade="95"/>
+        <w:color w:val="245d8d" w:themeColor="accent1" w:themeShade="95"/>
         <w:sz w:val="22"/>
       </w:rPr>
     </w:tblStylePr>
@@ -10327,14 +9218,14 @@
       <w:rPr>
         <w:rFonts w:ascii="Arial" w:hAnsi="Arial"/>
         <w:i/>
-        <w:color w:val="245D8D" w:themeColor="accent1" w:themeShade="95"/>
+        <w:color w:val="245d8d" w:themeColor="accent1" w:themeShade="95"/>
         <w:sz w:val="22"/>
       </w:rPr>
       <w:pPr>
         <w:jc w:val="right"/>
       </w:pPr>
       <w:tcPr>
-        <w:shd w:color="ffffff"/>
+        <w:shd w:val="clear" w:color="ffffff"/>
         <w:tcBorders>
           <w:top w:val="none" w:color="000000" w:sz="4" w:space="0"/>
           <w:left w:val="none" w:color="000000" w:sz="4" w:space="0"/>
@@ -10347,7 +9238,7 @@
       <w:rPr>
         <w:rFonts w:ascii="Arial" w:hAnsi="Arial"/>
         <w:i/>
-        <w:color w:val="245D8D" w:themeColor="accent1" w:themeShade="95"/>
+        <w:color w:val="245d8d" w:themeColor="accent1" w:themeShade="95"/>
         <w:sz w:val="22"/>
       </w:rPr>
       <w:tcPr>
@@ -10364,11 +9255,11 @@
       <w:rPr>
         <w:rFonts w:ascii="Arial" w:hAnsi="Arial"/>
         <w:i/>
-        <w:color w:val="245D8D" w:themeColor="accent1" w:themeShade="95"/>
-        <w:sz w:val="22"/>
-      </w:rPr>
-      <w:tcPr>
-        <w:shd w:color="ffffff"/>
+        <w:color w:val="245d8d" w:themeColor="accent1" w:themeShade="95"/>
+        <w:sz w:val="22"/>
+      </w:rPr>
+      <w:tcPr>
+        <w:shd w:val="clear" w:color="ffffff"/>
         <w:tcBorders>
           <w:top w:val="none" w:color="000000" w:sz="4" w:space="0"/>
           <w:left w:val="single" w:color="000000" w:themeColor="accent1" w:sz="4" w:space="0"/>
@@ -10381,7 +9272,7 @@
       <w:rPr>
         <w:rFonts w:ascii="Arial" w:hAnsi="Arial"/>
         <w:i/>
-        <w:color w:val="245D8D" w:themeColor="accent1" w:themeShade="95"/>
+        <w:color w:val="245d8d" w:themeColor="accent1" w:themeShade="95"/>
         <w:sz w:val="22"/>
       </w:rPr>
       <w:tcPr>
@@ -10397,7 +9288,7 @@
     <w:tblStylePr w:type="wholeTable">
       <w:rPr>
         <w:rFonts w:ascii="Arial" w:hAnsi="Arial"/>
-        <w:color w:val="245D8D" w:themeColor="accent1" w:themeShade="95"/>
+        <w:color w:val="245d8d" w:themeColor="accent1" w:themeShade="95"/>
         <w:sz w:val="22"/>
       </w:rPr>
     </w:tblStylePr>
@@ -10420,7 +9311,7 @@
     <w:tblStylePr w:type="band1Horz">
       <w:rPr>
         <w:rFonts w:ascii="Arial" w:hAnsi="Arial"/>
-        <w:color w:val="C95712" w:themeColor="accent2" w:themeTint="97" w:themeShade="95"/>
+        <w:color w:val="c95712" w:themeColor="accent2" w:themeTint="97" w:themeShade="95"/>
         <w:sz w:val="22"/>
       </w:rPr>
       <w:tcPr>
@@ -10435,7 +9326,7 @@
     <w:tblStylePr w:type="band2Horz">
       <w:rPr>
         <w:rFonts w:ascii="Arial" w:hAnsi="Arial"/>
-        <w:color w:val="C95712" w:themeColor="accent2" w:themeTint="97" w:themeShade="95"/>
+        <w:color w:val="c95712" w:themeColor="accent2" w:themeTint="97" w:themeShade="95"/>
         <w:sz w:val="22"/>
       </w:rPr>
     </w:tblStylePr>
@@ -10443,14 +9334,14 @@
       <w:rPr>
         <w:rFonts w:ascii="Arial" w:hAnsi="Arial"/>
         <w:i/>
-        <w:color w:val="C95712" w:themeColor="accent2" w:themeTint="97" w:themeShade="95"/>
+        <w:color w:val="c95712" w:themeColor="accent2" w:themeTint="97" w:themeShade="95"/>
         <w:sz w:val="22"/>
       </w:rPr>
       <w:pPr>
         <w:jc w:val="right"/>
       </w:pPr>
       <w:tcPr>
-        <w:shd w:color="ffffff"/>
+        <w:shd w:val="clear" w:color="ffffff"/>
         <w:tcBorders>
           <w:top w:val="none" w:color="000000" w:sz="4" w:space="0"/>
           <w:left w:val="none" w:color="000000" w:sz="4" w:space="0"/>
@@ -10463,7 +9354,7 @@
       <w:rPr>
         <w:rFonts w:ascii="Arial" w:hAnsi="Arial"/>
         <w:i/>
-        <w:color w:val="C95712" w:themeColor="accent2" w:themeTint="97" w:themeShade="95"/>
+        <w:color w:val="c95712" w:themeColor="accent2" w:themeTint="97" w:themeShade="95"/>
         <w:sz w:val="22"/>
       </w:rPr>
       <w:tcPr>
@@ -10480,11 +9371,11 @@
       <w:rPr>
         <w:rFonts w:ascii="Arial" w:hAnsi="Arial"/>
         <w:i/>
-        <w:color w:val="C95712" w:themeColor="accent2" w:themeTint="97" w:themeShade="95"/>
-        <w:sz w:val="22"/>
-      </w:rPr>
-      <w:tcPr>
-        <w:shd w:color="ffffff"/>
+        <w:color w:val="c95712" w:themeColor="accent2" w:themeTint="97" w:themeShade="95"/>
+        <w:sz w:val="22"/>
+      </w:rPr>
+      <w:tcPr>
+        <w:shd w:val="clear" w:color="ffffff"/>
         <w:tcBorders>
           <w:top w:val="none" w:color="000000" w:sz="4" w:space="0"/>
           <w:left w:val="single" w:color="000000" w:themeColor="accent2" w:themeTint="97" w:sz="4" w:space="0"/>
@@ -10497,7 +9388,7 @@
       <w:rPr>
         <w:rFonts w:ascii="Arial" w:hAnsi="Arial"/>
         <w:i/>
-        <w:color w:val="C95712" w:themeColor="accent2" w:themeTint="97" w:themeShade="95"/>
+        <w:color w:val="c95712" w:themeColor="accent2" w:themeTint="97" w:themeShade="95"/>
         <w:sz w:val="22"/>
       </w:rPr>
       <w:tcPr>
@@ -10513,7 +9404,7 @@
     <w:tblStylePr w:type="wholeTable">
       <w:rPr>
         <w:rFonts w:ascii="Arial" w:hAnsi="Arial"/>
-        <w:color w:val="C95712" w:themeColor="accent2" w:themeTint="97" w:themeShade="95"/>
+        <w:color w:val="c95712" w:themeColor="accent2" w:themeTint="97" w:themeShade="95"/>
         <w:sz w:val="22"/>
       </w:rPr>
     </w:tblStylePr>
@@ -10566,7 +9457,7 @@
         <w:jc w:val="right"/>
       </w:pPr>
       <w:tcPr>
-        <w:shd w:color="ffffff"/>
+        <w:shd w:val="clear" w:color="ffffff"/>
         <w:tcBorders>
           <w:top w:val="none" w:color="000000" w:sz="4" w:space="0"/>
           <w:left w:val="none" w:color="000000" w:sz="4" w:space="0"/>
@@ -10600,7 +9491,7 @@
         <w:sz w:val="22"/>
       </w:rPr>
       <w:tcPr>
-        <w:shd w:color="ffffff"/>
+        <w:shd w:val="clear" w:color="ffffff"/>
         <w:tcBorders>
           <w:top w:val="none" w:color="000000" w:sz="4" w:space="0"/>
           <w:left w:val="single" w:color="000000" w:themeColor="accent3" w:themeTint="98" w:sz="4" w:space="0"/>
@@ -10652,7 +9543,7 @@
     <w:tblStylePr w:type="band1Horz">
       <w:rPr>
         <w:rFonts w:ascii="Arial" w:hAnsi="Arial"/>
-        <w:color w:val="CD9600" w:themeColor="accent4" w:themeTint="9A" w:themeShade="95"/>
+        <w:color w:val="cd9600" w:themeColor="accent4" w:themeTint="9A" w:themeShade="95"/>
         <w:sz w:val="22"/>
       </w:rPr>
       <w:tcPr>
@@ -10667,7 +9558,7 @@
     <w:tblStylePr w:type="band2Horz">
       <w:rPr>
         <w:rFonts w:ascii="Arial" w:hAnsi="Arial"/>
-        <w:color w:val="CD9600" w:themeColor="accent4" w:themeTint="9A" w:themeShade="95"/>
+        <w:color w:val="cd9600" w:themeColor="accent4" w:themeTint="9A" w:themeShade="95"/>
         <w:sz w:val="22"/>
       </w:rPr>
     </w:tblStylePr>
@@ -10675,14 +9566,14 @@
       <w:rPr>
         <w:rFonts w:ascii="Arial" w:hAnsi="Arial"/>
         <w:i/>
-        <w:color w:val="CD9600" w:themeColor="accent4" w:themeTint="9A" w:themeShade="95"/>
+        <w:color w:val="cd9600" w:themeColor="accent4" w:themeTint="9A" w:themeShade="95"/>
         <w:sz w:val="22"/>
       </w:rPr>
       <w:pPr>
         <w:jc w:val="right"/>
       </w:pPr>
       <w:tcPr>
-        <w:shd w:color="ffffff"/>
+        <w:shd w:val="clear" w:color="ffffff"/>
         <w:tcBorders>
           <w:top w:val="none" w:color="000000" w:sz="4" w:space="0"/>
           <w:left w:val="none" w:color="000000" w:sz="4" w:space="0"/>
@@ -10695,7 +9586,7 @@
       <w:rPr>
         <w:rFonts w:ascii="Arial" w:hAnsi="Arial"/>
         <w:i/>
-        <w:color w:val="CD9600" w:themeColor="accent4" w:themeTint="9A" w:themeShade="95"/>
+        <w:color w:val="cd9600" w:themeColor="accent4" w:themeTint="9A" w:themeShade="95"/>
         <w:sz w:val="22"/>
       </w:rPr>
       <w:tcPr>
@@ -10712,11 +9603,11 @@
       <w:rPr>
         <w:rFonts w:ascii="Arial" w:hAnsi="Arial"/>
         <w:i/>
-        <w:color w:val="CD9600" w:themeColor="accent4" w:themeTint="9A" w:themeShade="95"/>
-        <w:sz w:val="22"/>
-      </w:rPr>
-      <w:tcPr>
-        <w:shd w:color="ffffff"/>
+        <w:color w:val="cd9600" w:themeColor="accent4" w:themeTint="9A" w:themeShade="95"/>
+        <w:sz w:val="22"/>
+      </w:rPr>
+      <w:tcPr>
+        <w:shd w:val="clear" w:color="ffffff"/>
         <w:tcBorders>
           <w:top w:val="none" w:color="000000" w:sz="4" w:space="0"/>
           <w:left w:val="single" w:color="000000" w:themeColor="accent4" w:themeTint="9A" w:sz="4" w:space="0"/>
@@ -10729,7 +9620,7 @@
       <w:rPr>
         <w:rFonts w:ascii="Arial" w:hAnsi="Arial"/>
         <w:i/>
-        <w:color w:val="CD9600" w:themeColor="accent4" w:themeTint="9A" w:themeShade="95"/>
+        <w:color w:val="cd9600" w:themeColor="accent4" w:themeTint="9A" w:themeShade="95"/>
         <w:sz w:val="22"/>
       </w:rPr>
       <w:tcPr>
@@ -10745,7 +9636,7 @@
     <w:tblStylePr w:type="wholeTable">
       <w:rPr>
         <w:rFonts w:ascii="Arial" w:hAnsi="Arial"/>
-        <w:color w:val="CD9600" w:themeColor="accent4" w:themeTint="9A" w:themeShade="95"/>
+        <w:color w:val="cd9600" w:themeColor="accent4" w:themeTint="9A" w:themeShade="95"/>
         <w:sz w:val="22"/>
       </w:rPr>
     </w:tblStylePr>
@@ -10768,7 +9659,7 @@
     <w:tblStylePr w:type="band1Horz">
       <w:rPr>
         <w:rFonts w:ascii="Arial" w:hAnsi="Arial"/>
-        <w:color w:val="335E9E" w:themeColor="accent5" w:themeTint="9A" w:themeShade="95"/>
+        <w:color w:val="335e9e" w:themeColor="accent5" w:themeTint="9A" w:themeShade="95"/>
         <w:sz w:val="22"/>
       </w:rPr>
       <w:tcPr>
@@ -10783,7 +9674,7 @@
     <w:tblStylePr w:type="band2Horz">
       <w:rPr>
         <w:rFonts w:ascii="Arial" w:hAnsi="Arial"/>
-        <w:color w:val="335E9E" w:themeColor="accent5" w:themeTint="9A" w:themeShade="95"/>
+        <w:color w:val="335e9e" w:themeColor="accent5" w:themeTint="9A" w:themeShade="95"/>
         <w:sz w:val="22"/>
       </w:rPr>
     </w:tblStylePr>
@@ -10791,14 +9682,14 @@
       <w:rPr>
         <w:rFonts w:ascii="Arial" w:hAnsi="Arial"/>
         <w:i/>
-        <w:color w:val="335E9E" w:themeColor="accent5" w:themeTint="9A" w:themeShade="95"/>
+        <w:color w:val="335e9e" w:themeColor="accent5" w:themeTint="9A" w:themeShade="95"/>
         <w:sz w:val="22"/>
       </w:rPr>
       <w:pPr>
         <w:jc w:val="right"/>
       </w:pPr>
       <w:tcPr>
-        <w:shd w:color="ffffff"/>
+        <w:shd w:val="clear" w:color="ffffff"/>
         <w:tcBorders>
           <w:top w:val="none" w:color="000000" w:sz="4" w:space="0"/>
           <w:left w:val="none" w:color="000000" w:sz="4" w:space="0"/>
@@ -10811,7 +9702,7 @@
       <w:rPr>
         <w:rFonts w:ascii="Arial" w:hAnsi="Arial"/>
         <w:i/>
-        <w:color w:val="335E9E" w:themeColor="accent5" w:themeTint="9A" w:themeShade="95"/>
+        <w:color w:val="335e9e" w:themeColor="accent5" w:themeTint="9A" w:themeShade="95"/>
         <w:sz w:val="22"/>
       </w:rPr>
       <w:tcPr>
@@ -10828,11 +9719,11 @@
       <w:rPr>
         <w:rFonts w:ascii="Arial" w:hAnsi="Arial"/>
         <w:i/>
-        <w:color w:val="335E9E" w:themeColor="accent5" w:themeTint="9A" w:themeShade="95"/>
-        <w:sz w:val="22"/>
-      </w:rPr>
-      <w:tcPr>
-        <w:shd w:color="ffffff"/>
+        <w:color w:val="335e9e" w:themeColor="accent5" w:themeTint="9A" w:themeShade="95"/>
+        <w:sz w:val="22"/>
+      </w:rPr>
+      <w:tcPr>
+        <w:shd w:val="clear" w:color="ffffff"/>
         <w:tcBorders>
           <w:top w:val="none" w:color="000000" w:sz="4" w:space="0"/>
           <w:left w:val="single" w:color="000000" w:themeColor="accent5" w:themeTint="9A" w:sz="4" w:space="0"/>
@@ -10845,7 +9736,7 @@
       <w:rPr>
         <w:rFonts w:ascii="Arial" w:hAnsi="Arial"/>
         <w:i/>
-        <w:color w:val="335E9E" w:themeColor="accent5" w:themeTint="9A" w:themeShade="95"/>
+        <w:color w:val="335e9e" w:themeColor="accent5" w:themeTint="9A" w:themeShade="95"/>
         <w:sz w:val="22"/>
       </w:rPr>
       <w:tcPr>
@@ -10861,7 +9752,7 @@
     <w:tblStylePr w:type="wholeTable">
       <w:rPr>
         <w:rFonts w:ascii="Arial" w:hAnsi="Arial"/>
-        <w:color w:val="335E9E" w:themeColor="accent5" w:themeTint="9A" w:themeShade="95"/>
+        <w:color w:val="335e9e" w:themeColor="accent5" w:themeTint="9A" w:themeShade="95"/>
         <w:sz w:val="22"/>
       </w:rPr>
     </w:tblStylePr>
@@ -10884,7 +9775,7 @@
     <w:tblStylePr w:type="band1Horz">
       <w:rPr>
         <w:rFonts w:ascii="Arial" w:hAnsi="Arial"/>
-        <w:color w:val="5F8F3C" w:themeColor="accent6" w:themeTint="98" w:themeShade="95"/>
+        <w:color w:val="5f8f3c" w:themeColor="accent6" w:themeTint="98" w:themeShade="95"/>
         <w:sz w:val="22"/>
       </w:rPr>
       <w:tcPr>
@@ -10899,7 +9790,7 @@
     <w:tblStylePr w:type="band2Horz">
       <w:rPr>
         <w:rFonts w:ascii="Arial" w:hAnsi="Arial"/>
-        <w:color w:val="5F8F3C" w:themeColor="accent6" w:themeTint="98" w:themeShade="95"/>
+        <w:color w:val="5f8f3c" w:themeColor="accent6" w:themeTint="98" w:themeShade="95"/>
         <w:sz w:val="22"/>
       </w:rPr>
     </w:tblStylePr>
@@ -10907,14 +9798,14 @@
       <w:rPr>
         <w:rFonts w:ascii="Arial" w:hAnsi="Arial"/>
         <w:i/>
-        <w:color w:val="5F8F3C" w:themeColor="accent6" w:themeTint="98" w:themeShade="95"/>
+        <w:color w:val="5f8f3c" w:themeColor="accent6" w:themeTint="98" w:themeShade="95"/>
         <w:sz w:val="22"/>
       </w:rPr>
       <w:pPr>
         <w:jc w:val="right"/>
       </w:pPr>
       <w:tcPr>
-        <w:shd w:color="ffffff"/>
+        <w:shd w:val="clear" w:color="ffffff"/>
         <w:tcBorders>
           <w:top w:val="none" w:color="000000" w:sz="4" w:space="0"/>
           <w:left w:val="none" w:color="000000" w:sz="4" w:space="0"/>
@@ -10927,7 +9818,7 @@
       <w:rPr>
         <w:rFonts w:ascii="Arial" w:hAnsi="Arial"/>
         <w:i/>
-        <w:color w:val="5F8F3C" w:themeColor="accent6" w:themeTint="98" w:themeShade="95"/>
+        <w:color w:val="5f8f3c" w:themeColor="accent6" w:themeTint="98" w:themeShade="95"/>
         <w:sz w:val="22"/>
       </w:rPr>
       <w:tcPr>
@@ -10944,11 +9835,11 @@
       <w:rPr>
         <w:rFonts w:ascii="Arial" w:hAnsi="Arial"/>
         <w:i/>
-        <w:color w:val="5F8F3C" w:themeColor="accent6" w:themeTint="98" w:themeShade="95"/>
-        <w:sz w:val="22"/>
-      </w:rPr>
-      <w:tcPr>
-        <w:shd w:color="ffffff"/>
+        <w:color w:val="5f8f3c" w:themeColor="accent6" w:themeTint="98" w:themeShade="95"/>
+        <w:sz w:val="22"/>
+      </w:rPr>
+      <w:tcPr>
+        <w:shd w:val="clear" w:color="ffffff"/>
         <w:tcBorders>
           <w:top w:val="none" w:color="000000" w:sz="4" w:space="0"/>
           <w:left w:val="single" w:color="000000" w:themeColor="accent6" w:themeTint="98" w:sz="4" w:space="0"/>
@@ -10961,7 +9852,7 @@
       <w:rPr>
         <w:rFonts w:ascii="Arial" w:hAnsi="Arial"/>
         <w:i/>
-        <w:color w:val="5F8F3C" w:themeColor="accent6" w:themeTint="98" w:themeShade="95"/>
+        <w:color w:val="5f8f3c" w:themeColor="accent6" w:themeTint="98" w:themeShade="95"/>
         <w:sz w:val="22"/>
       </w:rPr>
       <w:tcPr>
@@ -10977,7 +9868,7 @@
     <w:tblStylePr w:type="wholeTable">
       <w:rPr>
         <w:rFonts w:ascii="Arial" w:hAnsi="Arial"/>
-        <w:color w:val="5F8F3C" w:themeColor="accent6" w:themeTint="98" w:themeShade="95"/>
+        <w:color w:val="5f8f3c" w:themeColor="accent6" w:themeTint="98" w:themeShade="95"/>
         <w:sz w:val="22"/>
       </w:rPr>
     </w:tblStylePr>
@@ -11034,7 +9925,7 @@
     <w:tblStylePr w:type="firstCol">
       <w:rPr>
         <w:rFonts w:ascii="Arial" w:hAnsi="Arial"/>
-        <w:color w:val="F2F2F2"/>
+        <w:color w:val="f2f2f2"/>
         <w:sz w:val="22"/>
       </w:rPr>
       <w:tcPr>
@@ -11044,7 +9935,7 @@
     <w:tblStylePr w:type="firstRow">
       <w:rPr>
         <w:rFonts w:ascii="Arial" w:hAnsi="Arial"/>
-        <w:color w:val="F2F2F2"/>
+        <w:color w:val="f2f2f2"/>
         <w:sz w:val="22"/>
       </w:rPr>
       <w:tcPr>
@@ -11054,7 +9945,7 @@
     <w:tblStylePr w:type="lastCol">
       <w:rPr>
         <w:rFonts w:ascii="Arial" w:hAnsi="Arial"/>
-        <w:color w:val="F2F2F2"/>
+        <w:color w:val="f2f2f2"/>
         <w:sz w:val="22"/>
       </w:rPr>
       <w:tcPr>
@@ -11064,7 +9955,7 @@
     <w:tblStylePr w:type="lastRow">
       <w:rPr>
         <w:rFonts w:ascii="Arial" w:hAnsi="Arial"/>
-        <w:color w:val="F2F2F2"/>
+        <w:color w:val="f2f2f2"/>
         <w:sz w:val="22"/>
       </w:rPr>
       <w:tcPr>
@@ -11124,7 +10015,7 @@
     <w:tblStylePr w:type="firstCol">
       <w:rPr>
         <w:rFonts w:ascii="Arial" w:hAnsi="Arial"/>
-        <w:color w:val="F2F2F2"/>
+        <w:color w:val="f2f2f2"/>
         <w:sz w:val="22"/>
       </w:rPr>
       <w:tcPr>
@@ -11134,7 +10025,7 @@
     <w:tblStylePr w:type="firstRow">
       <w:rPr>
         <w:rFonts w:ascii="Arial" w:hAnsi="Arial"/>
-        <w:color w:val="F2F2F2"/>
+        <w:color w:val="f2f2f2"/>
         <w:sz w:val="22"/>
       </w:rPr>
       <w:tcPr>
@@ -11144,7 +10035,7 @@
     <w:tblStylePr w:type="lastCol">
       <w:rPr>
         <w:rFonts w:ascii="Arial" w:hAnsi="Arial"/>
-        <w:color w:val="F2F2F2"/>
+        <w:color w:val="f2f2f2"/>
         <w:sz w:val="22"/>
       </w:rPr>
       <w:tcPr>
@@ -11154,7 +10045,7 @@
     <w:tblStylePr w:type="lastRow">
       <w:rPr>
         <w:rFonts w:ascii="Arial" w:hAnsi="Arial"/>
-        <w:color w:val="F2F2F2"/>
+        <w:color w:val="f2f2f2"/>
         <w:sz w:val="22"/>
       </w:rPr>
       <w:tcPr>
@@ -11214,7 +10105,7 @@
     <w:tblStylePr w:type="firstCol">
       <w:rPr>
         <w:rFonts w:ascii="Arial" w:hAnsi="Arial"/>
-        <w:color w:val="F2F2F2"/>
+        <w:color w:val="f2f2f2"/>
         <w:sz w:val="22"/>
       </w:rPr>
       <w:tcPr>
@@ -11224,7 +10115,7 @@
     <w:tblStylePr w:type="firstRow">
       <w:rPr>
         <w:rFonts w:ascii="Arial" w:hAnsi="Arial"/>
-        <w:color w:val="F2F2F2"/>
+        <w:color w:val="f2f2f2"/>
         <w:sz w:val="22"/>
       </w:rPr>
       <w:tcPr>
@@ -11234,7 +10125,7 @@
     <w:tblStylePr w:type="lastCol">
       <w:rPr>
         <w:rFonts w:ascii="Arial" w:hAnsi="Arial"/>
-        <w:color w:val="F2F2F2"/>
+        <w:color w:val="f2f2f2"/>
         <w:sz w:val="22"/>
       </w:rPr>
       <w:tcPr>
@@ -11244,7 +10135,7 @@
     <w:tblStylePr w:type="lastRow">
       <w:rPr>
         <w:rFonts w:ascii="Arial" w:hAnsi="Arial"/>
-        <w:color w:val="F2F2F2"/>
+        <w:color w:val="f2f2f2"/>
         <w:sz w:val="22"/>
       </w:rPr>
       <w:tcPr>
@@ -11304,7 +10195,7 @@
     <w:tblStylePr w:type="firstCol">
       <w:rPr>
         <w:rFonts w:ascii="Arial" w:hAnsi="Arial"/>
-        <w:color w:val="F2F2F2"/>
+        <w:color w:val="f2f2f2"/>
         <w:sz w:val="22"/>
       </w:rPr>
       <w:tcPr>
@@ -11314,7 +10205,7 @@
     <w:tblStylePr w:type="firstRow">
       <w:rPr>
         <w:rFonts w:ascii="Arial" w:hAnsi="Arial"/>
-        <w:color w:val="F2F2F2"/>
+        <w:color w:val="f2f2f2"/>
         <w:sz w:val="22"/>
       </w:rPr>
       <w:tcPr>
@@ -11324,7 +10215,7 @@
     <w:tblStylePr w:type="lastCol">
       <w:rPr>
         <w:rFonts w:ascii="Arial" w:hAnsi="Arial"/>
-        <w:color w:val="F2F2F2"/>
+        <w:color w:val="f2f2f2"/>
         <w:sz w:val="22"/>
       </w:rPr>
       <w:tcPr>
@@ -11334,7 +10225,7 @@
     <w:tblStylePr w:type="lastRow">
       <w:rPr>
         <w:rFonts w:ascii="Arial" w:hAnsi="Arial"/>
-        <w:color w:val="F2F2F2"/>
+        <w:color w:val="f2f2f2"/>
         <w:sz w:val="22"/>
       </w:rPr>
       <w:tcPr>
@@ -11394,7 +10285,7 @@
     <w:tblStylePr w:type="firstCol">
       <w:rPr>
         <w:rFonts w:ascii="Arial" w:hAnsi="Arial"/>
-        <w:color w:val="F2F2F2"/>
+        <w:color w:val="f2f2f2"/>
         <w:sz w:val="22"/>
       </w:rPr>
       <w:tcPr>
@@ -11404,7 +10295,7 @@
     <w:tblStylePr w:type="firstRow">
       <w:rPr>
         <w:rFonts w:ascii="Arial" w:hAnsi="Arial"/>
-        <w:color w:val="F2F2F2"/>
+        <w:color w:val="f2f2f2"/>
         <w:sz w:val="22"/>
       </w:rPr>
       <w:tcPr>
@@ -11414,7 +10305,7 @@
     <w:tblStylePr w:type="lastCol">
       <w:rPr>
         <w:rFonts w:ascii="Arial" w:hAnsi="Arial"/>
-        <w:color w:val="F2F2F2"/>
+        <w:color w:val="f2f2f2"/>
         <w:sz w:val="22"/>
       </w:rPr>
       <w:tcPr>
@@ -11424,7 +10315,7 @@
     <w:tblStylePr w:type="lastRow">
       <w:rPr>
         <w:rFonts w:ascii="Arial" w:hAnsi="Arial"/>
-        <w:color w:val="F2F2F2"/>
+        <w:color w:val="f2f2f2"/>
         <w:sz w:val="22"/>
       </w:rPr>
       <w:tcPr>
@@ -11484,7 +10375,7 @@
     <w:tblStylePr w:type="firstCol">
       <w:rPr>
         <w:rFonts w:ascii="Arial" w:hAnsi="Arial"/>
-        <w:color w:val="F2F2F2"/>
+        <w:color w:val="f2f2f2"/>
         <w:sz w:val="22"/>
       </w:rPr>
       <w:tcPr>
@@ -11494,7 +10385,7 @@
     <w:tblStylePr w:type="firstRow">
       <w:rPr>
         <w:rFonts w:ascii="Arial" w:hAnsi="Arial"/>
-        <w:color w:val="F2F2F2"/>
+        <w:color w:val="f2f2f2"/>
         <w:sz w:val="22"/>
       </w:rPr>
       <w:tcPr>
@@ -11504,7 +10395,7 @@
     <w:tblStylePr w:type="lastCol">
       <w:rPr>
         <w:rFonts w:ascii="Arial" w:hAnsi="Arial"/>
-        <w:color w:val="F2F2F2"/>
+        <w:color w:val="f2f2f2"/>
         <w:sz w:val="22"/>
       </w:rPr>
       <w:tcPr>
@@ -11514,7 +10405,7 @@
     <w:tblStylePr w:type="lastRow">
       <w:rPr>
         <w:rFonts w:ascii="Arial" w:hAnsi="Arial"/>
-        <w:color w:val="F2F2F2"/>
+        <w:color w:val="f2f2f2"/>
         <w:sz w:val="22"/>
       </w:rPr>
       <w:tcPr>
@@ -11574,7 +10465,7 @@
     <w:tblStylePr w:type="firstCol">
       <w:rPr>
         <w:rFonts w:ascii="Arial" w:hAnsi="Arial"/>
-        <w:color w:val="F2F2F2"/>
+        <w:color w:val="f2f2f2"/>
         <w:sz w:val="22"/>
       </w:rPr>
       <w:tcPr>
@@ -11584,7 +10475,7 @@
     <w:tblStylePr w:type="firstRow">
       <w:rPr>
         <w:rFonts w:ascii="Arial" w:hAnsi="Arial"/>
-        <w:color w:val="F2F2F2"/>
+        <w:color w:val="f2f2f2"/>
         <w:sz w:val="22"/>
       </w:rPr>
       <w:tcPr>
@@ -11594,7 +10485,7 @@
     <w:tblStylePr w:type="lastCol">
       <w:rPr>
         <w:rFonts w:ascii="Arial" w:hAnsi="Arial"/>
-        <w:color w:val="F2F2F2"/>
+        <w:color w:val="f2f2f2"/>
         <w:sz w:val="22"/>
       </w:rPr>
       <w:tcPr>
@@ -11604,7 +10495,7 @@
     <w:tblStylePr w:type="lastRow">
       <w:rPr>
         <w:rFonts w:ascii="Arial" w:hAnsi="Arial"/>
-        <w:color w:val="F2F2F2"/>
+        <w:color w:val="f2f2f2"/>
         <w:sz w:val="22"/>
       </w:rPr>
       <w:tcPr>
@@ -11672,7 +10563,7 @@
     <w:tblStylePr w:type="firstCol">
       <w:rPr>
         <w:rFonts w:ascii="Arial" w:hAnsi="Arial"/>
-        <w:color w:val="F2F2F2"/>
+        <w:color w:val="f2f2f2"/>
         <w:sz w:val="22"/>
       </w:rPr>
       <w:tcPr>
@@ -11682,7 +10573,7 @@
     <w:tblStylePr w:type="firstRow">
       <w:rPr>
         <w:rFonts w:ascii="Arial" w:hAnsi="Arial"/>
-        <w:color w:val="F2F2F2"/>
+        <w:color w:val="f2f2f2"/>
         <w:sz w:val="22"/>
       </w:rPr>
       <w:tcPr>
@@ -11692,7 +10583,7 @@
     <w:tblStylePr w:type="lastCol">
       <w:rPr>
         <w:rFonts w:ascii="Arial" w:hAnsi="Arial"/>
-        <w:color w:val="F2F2F2"/>
+        <w:color w:val="f2f2f2"/>
         <w:sz w:val="22"/>
       </w:rPr>
       <w:tcPr>
@@ -11702,7 +10593,7 @@
     <w:tblStylePr w:type="lastRow">
       <w:rPr>
         <w:rFonts w:ascii="Arial" w:hAnsi="Arial"/>
-        <w:color w:val="F2F2F2"/>
+        <w:color w:val="f2f2f2"/>
         <w:sz w:val="22"/>
       </w:rPr>
       <w:tcPr>
@@ -11770,7 +10661,7 @@
     <w:tblStylePr w:type="firstCol">
       <w:rPr>
         <w:rFonts w:ascii="Arial" w:hAnsi="Arial"/>
-        <w:color w:val="F2F2F2"/>
+        <w:color w:val="f2f2f2"/>
         <w:sz w:val="22"/>
       </w:rPr>
       <w:tcPr>
@@ -11780,7 +10671,7 @@
     <w:tblStylePr w:type="firstRow">
       <w:rPr>
         <w:rFonts w:ascii="Arial" w:hAnsi="Arial"/>
-        <w:color w:val="F2F2F2"/>
+        <w:color w:val="f2f2f2"/>
         <w:sz w:val="22"/>
       </w:rPr>
       <w:tcPr>
@@ -11790,7 +10681,7 @@
     <w:tblStylePr w:type="lastCol">
       <w:rPr>
         <w:rFonts w:ascii="Arial" w:hAnsi="Arial"/>
-        <w:color w:val="F2F2F2"/>
+        <w:color w:val="f2f2f2"/>
         <w:sz w:val="22"/>
       </w:rPr>
       <w:tcPr>
@@ -11800,7 +10691,7 @@
     <w:tblStylePr w:type="lastRow">
       <w:rPr>
         <w:rFonts w:ascii="Arial" w:hAnsi="Arial"/>
-        <w:color w:val="F2F2F2"/>
+        <w:color w:val="f2f2f2"/>
         <w:sz w:val="22"/>
       </w:rPr>
       <w:tcPr>
@@ -11868,7 +10759,7 @@
     <w:tblStylePr w:type="firstCol">
       <w:rPr>
         <w:rFonts w:ascii="Arial" w:hAnsi="Arial"/>
-        <w:color w:val="F2F2F2"/>
+        <w:color w:val="f2f2f2"/>
         <w:sz w:val="22"/>
       </w:rPr>
       <w:tcPr>
@@ -11878,7 +10769,7 @@
     <w:tblStylePr w:type="firstRow">
       <w:rPr>
         <w:rFonts w:ascii="Arial" w:hAnsi="Arial"/>
-        <w:color w:val="F2F2F2"/>
+        <w:color w:val="f2f2f2"/>
         <w:sz w:val="22"/>
       </w:rPr>
       <w:tcPr>
@@ -11888,7 +10779,7 @@
     <w:tblStylePr w:type="lastCol">
       <w:rPr>
         <w:rFonts w:ascii="Arial" w:hAnsi="Arial"/>
-        <w:color w:val="F2F2F2"/>
+        <w:color w:val="f2f2f2"/>
         <w:sz w:val="22"/>
       </w:rPr>
       <w:tcPr>
@@ -11898,7 +10789,7 @@
     <w:tblStylePr w:type="lastRow">
       <w:rPr>
         <w:rFonts w:ascii="Arial" w:hAnsi="Arial"/>
-        <w:color w:val="F2F2F2"/>
+        <w:color w:val="f2f2f2"/>
         <w:sz w:val="22"/>
       </w:rPr>
       <w:tcPr>
@@ -11966,7 +10857,7 @@
     <w:tblStylePr w:type="firstCol">
       <w:rPr>
         <w:rFonts w:ascii="Arial" w:hAnsi="Arial"/>
-        <w:color w:val="F2F2F2"/>
+        <w:color w:val="f2f2f2"/>
         <w:sz w:val="22"/>
       </w:rPr>
       <w:tcPr>
@@ -11976,7 +10867,7 @@
     <w:tblStylePr w:type="firstRow">
       <w:rPr>
         <w:rFonts w:ascii="Arial" w:hAnsi="Arial"/>
-        <w:color w:val="F2F2F2"/>
+        <w:color w:val="f2f2f2"/>
         <w:sz w:val="22"/>
       </w:rPr>
       <w:tcPr>
@@ -11986,7 +10877,7 @@
     <w:tblStylePr w:type="lastCol">
       <w:rPr>
         <w:rFonts w:ascii="Arial" w:hAnsi="Arial"/>
-        <w:color w:val="F2F2F2"/>
+        <w:color w:val="f2f2f2"/>
         <w:sz w:val="22"/>
       </w:rPr>
       <w:tcPr>
@@ -11996,7 +10887,7 @@
     <w:tblStylePr w:type="lastRow">
       <w:rPr>
         <w:rFonts w:ascii="Arial" w:hAnsi="Arial"/>
-        <w:color w:val="F2F2F2"/>
+        <w:color w:val="f2f2f2"/>
         <w:sz w:val="22"/>
       </w:rPr>
       <w:tcPr>
@@ -12064,7 +10955,7 @@
     <w:tblStylePr w:type="firstCol">
       <w:rPr>
         <w:rFonts w:ascii="Arial" w:hAnsi="Arial"/>
-        <w:color w:val="F2F2F2"/>
+        <w:color w:val="f2f2f2"/>
         <w:sz w:val="22"/>
       </w:rPr>
       <w:tcPr>
@@ -12074,7 +10965,7 @@
     <w:tblStylePr w:type="firstRow">
       <w:rPr>
         <w:rFonts w:ascii="Arial" w:hAnsi="Arial"/>
-        <w:color w:val="F2F2F2"/>
+        <w:color w:val="f2f2f2"/>
         <w:sz w:val="22"/>
       </w:rPr>
       <w:tcPr>
@@ -12084,7 +10975,7 @@
     <w:tblStylePr w:type="lastCol">
       <w:rPr>
         <w:rFonts w:ascii="Arial" w:hAnsi="Arial"/>
-        <w:color w:val="F2F2F2"/>
+        <w:color w:val="f2f2f2"/>
         <w:sz w:val="22"/>
       </w:rPr>
       <w:tcPr>
@@ -12094,7 +10985,7 @@
     <w:tblStylePr w:type="lastRow">
       <w:rPr>
         <w:rFonts w:ascii="Arial" w:hAnsi="Arial"/>
-        <w:color w:val="F2F2F2"/>
+        <w:color w:val="f2f2f2"/>
         <w:sz w:val="22"/>
       </w:rPr>
       <w:tcPr>
@@ -12162,7 +11053,7 @@
     <w:tblStylePr w:type="firstCol">
       <w:rPr>
         <w:rFonts w:ascii="Arial" w:hAnsi="Arial"/>
-        <w:color w:val="F2F2F2"/>
+        <w:color w:val="f2f2f2"/>
         <w:sz w:val="22"/>
       </w:rPr>
       <w:tcPr>
@@ -12172,7 +11063,7 @@
     <w:tblStylePr w:type="firstRow">
       <w:rPr>
         <w:rFonts w:ascii="Arial" w:hAnsi="Arial"/>
-        <w:color w:val="F2F2F2"/>
+        <w:color w:val="f2f2f2"/>
         <w:sz w:val="22"/>
       </w:rPr>
       <w:tcPr>
@@ -12182,7 +11073,7 @@
     <w:tblStylePr w:type="lastCol">
       <w:rPr>
         <w:rFonts w:ascii="Arial" w:hAnsi="Arial"/>
-        <w:color w:val="F2F2F2"/>
+        <w:color w:val="f2f2f2"/>
         <w:sz w:val="22"/>
       </w:rPr>
       <w:tcPr>
@@ -12192,7 +11083,7 @@
     <w:tblStylePr w:type="lastRow">
       <w:rPr>
         <w:rFonts w:ascii="Arial" w:hAnsi="Arial"/>
-        <w:color w:val="F2F2F2"/>
+        <w:color w:val="f2f2f2"/>
         <w:sz w:val="22"/>
       </w:rPr>
       <w:tcPr>
@@ -12260,7 +11151,7 @@
     <w:tblStylePr w:type="firstCol">
       <w:rPr>
         <w:rFonts w:ascii="Arial" w:hAnsi="Arial"/>
-        <w:color w:val="F2F2F2"/>
+        <w:color w:val="f2f2f2"/>
         <w:sz w:val="22"/>
       </w:rPr>
       <w:tcPr>
@@ -12270,7 +11161,7 @@
     <w:tblStylePr w:type="firstRow">
       <w:rPr>
         <w:rFonts w:ascii="Arial" w:hAnsi="Arial"/>
-        <w:color w:val="F2F2F2"/>
+        <w:color w:val="f2f2f2"/>
         <w:sz w:val="22"/>
       </w:rPr>
       <w:tcPr>
@@ -12280,7 +11171,7 @@
     <w:tblStylePr w:type="lastCol">
       <w:rPr>
         <w:rFonts w:ascii="Arial" w:hAnsi="Arial"/>
-        <w:color w:val="F2F2F2"/>
+        <w:color w:val="f2f2f2"/>
         <w:sz w:val="22"/>
       </w:rPr>
       <w:tcPr>
@@ -12290,7 +11181,7 @@
     <w:tblStylePr w:type="lastRow">
       <w:rPr>
         <w:rFonts w:ascii="Arial" w:hAnsi="Arial"/>
-        <w:color w:val="F2F2F2"/>
+        <w:color w:val="f2f2f2"/>
         <w:sz w:val="22"/>
       </w:rPr>
       <w:tcPr>
@@ -12856,7 +11747,7 @@
     <w:uiPriority w:val="99"/>
     <w:unhideWhenUsed/>
     <w:rPr>
-      <w:color w:val="0000FF" w:themeColor="hyperlink"/>
+      <w:color w:val="0000ff" w:themeColor="hyperlink"/>
       <w:u w:val="single"/>
     </w:rPr>
   </w:style>

</xml_diff>